<commit_message>
vault backup: 2024-11-28 11:54:16
</commit_message>
<xml_diff>
--- a/Economics/Econometrics and Statistics/Econometrics/Third Year/Assessment/Determinants of Inflation in Denmark.docx
+++ b/Economics/Econometrics and Statistics/Econometrics/Third Year/Assessment/Determinants of Inflation in Denmark.docx
@@ -344,10 +344,7 @@
         <w:t xml:space="preserve"> </w:t>
       </w:r>
       <w:r>
-        <w:t>from Q1 2001 to Q4 2023</w:t>
-      </w:r>
-      <w:r>
-        <w:t xml:space="preserve">, </w:t>
+        <w:t xml:space="preserve">from Q1 2001 to Q4 2023, </w:t>
       </w:r>
       <w:r>
         <w:t>in Denmark, and then a panel data analysis of inflation in Denmark, Sweden, Iceland, Norway and the UK</w:t>
@@ -671,7 +668,13 @@
         <w:t>decreases</w:t>
       </w:r>
       <w:r>
-        <w:t xml:space="preserve"> inflation in the short-run.</w:t>
+        <w:t xml:space="preserve"> inflation in the short-run</w:t>
+      </w:r>
+      <w:r>
+        <w:t xml:space="preserve"> in low inflation countries</w:t>
+      </w:r>
+      <w:r>
+        <w:t>.</w:t>
       </w:r>
     </w:p>
     <w:p>
@@ -895,13 +898,7 @@
         </w:sdtContent>
       </w:sdt>
       <w:r>
-        <w:t xml:space="preserve"> finds: </w:t>
-      </w:r>
-      <w:r>
-        <w:t>+1% change in oil price led to +0.147% CPI change; -1% change in oil price led to -0.115% CPI change.</w:t>
-      </w:r>
-      <w:r>
-        <w:t xml:space="preserve"> Liang &amp; Long </w:t>
+        <w:t xml:space="preserve"> finds: +1% change in oil price led to +0.147% CPI change; -1% change in oil price led to -0.115% CPI change. Liang &amp; Long </w:t>
       </w:r>
       <w:sdt>
         <w:sdtPr>
@@ -1150,6 +1147,7 @@
     </w:p>
     <w:p>
       <w:r>
+        <w:lastRenderedPageBreak/>
         <w:t xml:space="preserve">The databases utilised are </w:t>
       </w:r>
       <w:r>
@@ -1162,11 +1160,7 @@
         <w:t xml:space="preserve">data was obtained from the IMF, </w:t>
       </w:r>
       <w:r>
-        <w:t xml:space="preserve">money supply </w:t>
-      </w:r>
-      <w:r>
-        <w:lastRenderedPageBreak/>
-        <w:t xml:space="preserve">(M3) data from OECD, the exchange rate from BIS and global energy prices from FRED. </w:t>
+        <w:t xml:space="preserve">money supply (M3) data from OECD, the exchange rate from BIS and global energy prices from FRED. </w:t>
       </w:r>
       <w:r>
         <w:t xml:space="preserve">The literature varies between using real effective exchange rates </w:t>
@@ -2243,7 +2237,7 @@
                 <w:vertAlign w:val="superscript"/>
               </w:rPr>
               <w:drawing>
-                <wp:inline distT="0" distB="0" distL="0" distR="0" wp14:anchorId="08FC2AE3" wp14:editId="73E0E8C9">
+                <wp:inline distT="0" distB="0" distL="0" distR="0" wp14:anchorId="08FC2AE3" wp14:editId="41436C65">
                   <wp:extent cx="2703893" cy="1800000"/>
                   <wp:effectExtent l="0" t="0" r="1270" b="0"/>
                   <wp:docPr id="480331066" name="Picture 3"/>
@@ -2316,7 +2310,7 @@
                 <w:vertAlign w:val="superscript"/>
               </w:rPr>
               <w:drawing>
-                <wp:inline distT="0" distB="0" distL="0" distR="0" wp14:anchorId="03776A68" wp14:editId="033A6FD5">
+                <wp:inline distT="0" distB="0" distL="0" distR="0" wp14:anchorId="03776A68" wp14:editId="591622D7">
                   <wp:extent cx="2703893" cy="1800000"/>
                   <wp:effectExtent l="0" t="0" r="1270" b="0"/>
                   <wp:docPr id="1985557198" name="Picture 4"/>
@@ -2383,7 +2377,7 @@
                 <w:vertAlign w:val="superscript"/>
               </w:rPr>
               <w:drawing>
-                <wp:inline distT="0" distB="0" distL="0" distR="0" wp14:anchorId="5CE3E245" wp14:editId="4281A8ED">
+                <wp:inline distT="0" distB="0" distL="0" distR="0" wp14:anchorId="5CE3E245" wp14:editId="57BF185A">
                   <wp:extent cx="2703893" cy="1800000"/>
                   <wp:effectExtent l="0" t="0" r="1270" b="0"/>
                   <wp:docPr id="1642253152" name="Picture 5"/>
@@ -2438,7 +2432,6 @@
     <w:p/>
     <w:p>
       <w:r>
-        <w:lastRenderedPageBreak/>
         <w:t xml:space="preserve">To reduce data variability and find elastic relationships </w:t>
       </w:r>
       <w:sdt>
@@ -2525,7 +2518,7 @@
           <w:iCs/>
           <w:u w:val="single"/>
         </w:rPr>
-        <w:t>Stationarity and cointegration</w:t>
+        <w:t>Stationarity</w:t>
       </w:r>
     </w:p>
     <w:p>
@@ -2669,7 +2662,13 @@
                 <w:rPr>
                   <w:rFonts w:ascii="Cambria Math" w:eastAsiaTheme="minorEastAsia" w:hAnsi="Cambria Math"/>
                 </w:rPr>
-                <m:t>i=1</m:t>
+                <m:t>i=</m:t>
+              </m:r>
+              <m:r>
+                <w:rPr>
+                  <w:rFonts w:ascii="Cambria Math" w:eastAsiaTheme="minorEastAsia" w:hAnsi="Cambria Math"/>
+                </w:rPr>
+                <m:t>1</m:t>
               </m:r>
             </m:sub>
             <m:sup>
@@ -2748,6 +2747,12 @@
             <w:rPr>
               <w:rFonts w:ascii="Cambria Math" w:eastAsiaTheme="minorEastAsia" w:hAnsi="Cambria Math"/>
             </w:rPr>
+            <m:t>+X</m:t>
+          </m:r>
+          <m:r>
+            <w:rPr>
+              <w:rFonts w:ascii="Cambria Math" w:eastAsiaTheme="minorEastAsia" w:hAnsi="Cambria Math"/>
+            </w:rPr>
             <m:t>+</m:t>
           </m:r>
           <m:sSub>
@@ -2806,7 +2811,7 @@
         <w:rPr>
           <w:rFonts w:eastAsiaTheme="minorEastAsia"/>
         </w:rPr>
-        <w:t xml:space="preserve">. To find the value of </w:t>
+        <w:t xml:space="preserve">, </w:t>
       </w:r>
       <m:oMath>
         <m:r>
@@ -2820,79 +2825,27 @@
         <w:rPr>
           <w:rFonts w:eastAsiaTheme="minorEastAsia"/>
         </w:rPr>
-        <w:t xml:space="preserve">, we use the Breusch-Godfrey </w:t>
-      </w:r>
+        <w:t xml:space="preserve"> is the number of lagged, differenced, dependent variables to include to eliminate serial correlation, and </w:t>
+      </w:r>
+      <m:oMath>
+        <m:r>
+          <w:rPr>
+            <w:rFonts w:ascii="Cambria Math" w:eastAsiaTheme="minorEastAsia" w:hAnsi="Cambria Math"/>
+          </w:rPr>
+          <m:t>X</m:t>
+        </m:r>
+      </m:oMath>
       <w:r>
         <w:rPr>
           <w:rFonts w:eastAsiaTheme="minorEastAsia"/>
         </w:rPr>
-        <w:t xml:space="preserve">(BG) </w:t>
+        <w:t xml:space="preserve"> is an array of variables that may or may not be added if the variable is exhibiting drifting or trending behaviour.</w:t>
       </w:r>
       <w:r>
         <w:rPr>
           <w:rFonts w:eastAsiaTheme="minorEastAsia"/>
         </w:rPr>
-        <w:t>test</w:t>
-      </w:r>
-      <w:r>
-        <w:rPr>
-          <w:rFonts w:eastAsiaTheme="minorEastAsia"/>
-        </w:rPr>
-        <w:t xml:space="preserve"> which </w:t>
-      </w:r>
-      <w:r>
-        <w:rPr>
-          <w:rFonts w:eastAsiaTheme="minorEastAsia"/>
-        </w:rPr>
-        <w:t>tell</w:t>
-      </w:r>
-      <w:r>
-        <w:rPr>
-          <w:rFonts w:eastAsiaTheme="minorEastAsia"/>
-        </w:rPr>
-        <w:t xml:space="preserve">s </w:t>
-      </w:r>
-      <w:r>
-        <w:rPr>
-          <w:rFonts w:eastAsiaTheme="minorEastAsia"/>
-        </w:rPr>
-        <w:t xml:space="preserve">us how many lags </w:t>
-      </w:r>
-      <w:r>
-        <w:rPr>
-          <w:rFonts w:eastAsiaTheme="minorEastAsia"/>
-        </w:rPr>
-        <w:t>should</w:t>
-      </w:r>
-      <w:r>
-        <w:rPr>
-          <w:rFonts w:eastAsiaTheme="minorEastAsia"/>
-        </w:rPr>
-        <w:t xml:space="preserve"> be included to eliminate serial correlation.</w:t>
-      </w:r>
-      <w:r>
-        <w:rPr>
-          <w:rFonts w:eastAsiaTheme="minorEastAsia"/>
-        </w:rPr>
-        <w:t xml:space="preserve"> </w:t>
-      </w:r>
-      <w:r>
-        <w:rPr>
-          <w:rFonts w:eastAsiaTheme="minorEastAsia"/>
-        </w:rPr>
-        <w:t>Table II contains</w:t>
-      </w:r>
-      <w:r>
-        <w:rPr>
-          <w:rFonts w:eastAsiaTheme="minorEastAsia"/>
-        </w:rPr>
-        <w:t xml:space="preserve"> the</w:t>
-      </w:r>
-      <w:r>
-        <w:rPr>
-          <w:rFonts w:eastAsiaTheme="minorEastAsia"/>
-        </w:rPr>
-        <w:t xml:space="preserve"> </w:t>
+        <w:t xml:space="preserve"> To find the value of </w:t>
       </w:r>
       <m:oMath>
         <m:r>
@@ -2906,6 +2859,152 @@
         <w:rPr>
           <w:rFonts w:eastAsiaTheme="minorEastAsia"/>
         </w:rPr>
+        <w:t xml:space="preserve">, we use the Breusch-Godfrey (BG) test and to </w:t>
+      </w:r>
+    </w:p>
+    <w:p>
+      <w:pPr>
+        <w:rPr>
+          <w:rFonts w:eastAsiaTheme="minorEastAsia"/>
+        </w:rPr>
+      </w:pPr>
+      <w:r>
+        <w:rPr>
+          <w:rFonts w:eastAsiaTheme="minorEastAsia"/>
+        </w:rPr>
+        <w:t xml:space="preserve">To find the value of </w:t>
+      </w:r>
+      <m:oMath>
+        <m:r>
+          <w:rPr>
+            <w:rFonts w:ascii="Cambria Math" w:eastAsiaTheme="minorEastAsia" w:hAnsi="Cambria Math"/>
+          </w:rPr>
+          <m:t>p</m:t>
+        </m:r>
+      </m:oMath>
+      <w:r>
+        <w:rPr>
+          <w:rFonts w:eastAsiaTheme="minorEastAsia"/>
+        </w:rPr>
+        <w:t xml:space="preserve">, we use the Breusch-Godfrey </w:t>
+      </w:r>
+      <w:r>
+        <w:rPr>
+          <w:rFonts w:eastAsiaTheme="minorEastAsia"/>
+        </w:rPr>
+        <w:t xml:space="preserve">(BG) </w:t>
+      </w:r>
+      <w:r>
+        <w:rPr>
+          <w:rFonts w:eastAsiaTheme="minorEastAsia"/>
+        </w:rPr>
+        <w:t>test</w:t>
+      </w:r>
+      <w:r>
+        <w:rPr>
+          <w:rFonts w:eastAsiaTheme="minorEastAsia"/>
+        </w:rPr>
+        <w:t xml:space="preserve"> which </w:t>
+      </w:r>
+      <w:r>
+        <w:rPr>
+          <w:rFonts w:eastAsiaTheme="minorEastAsia"/>
+        </w:rPr>
+        <w:t>tell</w:t>
+      </w:r>
+      <w:r>
+        <w:rPr>
+          <w:rFonts w:eastAsiaTheme="minorEastAsia"/>
+        </w:rPr>
+        <w:t xml:space="preserve">s </w:t>
+      </w:r>
+      <w:r>
+        <w:rPr>
+          <w:rFonts w:eastAsiaTheme="minorEastAsia"/>
+        </w:rPr>
+        <w:t>us how many lag</w:t>
+      </w:r>
+      <w:r>
+        <w:rPr>
+          <w:rFonts w:eastAsiaTheme="minorEastAsia"/>
+        </w:rPr>
+        <w:t xml:space="preserve">ged, differenced, dependent variables </w:t>
+      </w:r>
+      <w:r>
+        <w:rPr>
+          <w:rFonts w:eastAsiaTheme="minorEastAsia"/>
+        </w:rPr>
+        <w:t>should</w:t>
+      </w:r>
+      <w:r>
+        <w:rPr>
+          <w:rFonts w:eastAsiaTheme="minorEastAsia"/>
+        </w:rPr>
+        <w:t xml:space="preserve"> be included to eliminate serial correlation.</w:t>
+      </w:r>
+      <w:r>
+        <w:rPr>
+          <w:rFonts w:eastAsiaTheme="minorEastAsia"/>
+        </w:rPr>
+        <w:t xml:space="preserve"> </w:t>
+      </w:r>
+      <w:r>
+        <w:rPr>
+          <w:rFonts w:eastAsiaTheme="minorEastAsia"/>
+        </w:rPr>
+        <w:t xml:space="preserve">As all variables – other than </w:t>
+      </w:r>
+      <m:oMath>
+        <m:r>
+          <w:rPr>
+            <w:rFonts w:ascii="Cambria Math" w:eastAsiaTheme="minorEastAsia" w:hAnsi="Cambria Math"/>
+          </w:rPr>
+          <m:t>gep</m:t>
+        </m:r>
+      </m:oMath>
+      <w:r>
+        <w:rPr>
+          <w:rFonts w:eastAsiaTheme="minorEastAsia"/>
+        </w:rPr>
+        <w:t xml:space="preserve"> – tend to increase over the time period, they are either trend-stationary or random walks with trend or drift.  </w:t>
+      </w:r>
+    </w:p>
+    <w:p>
+      <w:pPr>
+        <w:rPr>
+          <w:rFonts w:eastAsiaTheme="minorEastAsia"/>
+        </w:rPr>
+      </w:pPr>
+      <w:r>
+        <w:rPr>
+          <w:rFonts w:eastAsiaTheme="minorEastAsia"/>
+        </w:rPr>
+        <w:t>Table II contains</w:t>
+      </w:r>
+      <w:r>
+        <w:rPr>
+          <w:rFonts w:eastAsiaTheme="minorEastAsia"/>
+        </w:rPr>
+        <w:t xml:space="preserve"> the</w:t>
+      </w:r>
+      <w:r>
+        <w:rPr>
+          <w:rFonts w:eastAsiaTheme="minorEastAsia"/>
+        </w:rPr>
+        <w:t xml:space="preserve"> </w:t>
+      </w:r>
+      <m:oMath>
+        <m:r>
+          <w:rPr>
+            <w:rFonts w:ascii="Cambria Math" w:eastAsiaTheme="minorEastAsia" w:hAnsi="Cambria Math"/>
+          </w:rPr>
+          <m:t>p</m:t>
+        </m:r>
+      </m:oMath>
+      <w:r>
+        <w:rPr>
+          <w:rFonts w:eastAsiaTheme="minorEastAsia"/>
+        </w:rPr>
         <w:t xml:space="preserve">, ADF test result, and order of integration for each </w:t>
       </w:r>
       <m:oMath>
@@ -2986,17 +3085,21 @@
       <w:tblPr>
         <w:tblStyle w:val="TableGridLight"/>
         <w:tblW w:w="0" w:type="auto"/>
+        <w:jc w:val="center"/>
         <w:tblLook w:val="04A0" w:firstRow="1" w:lastRow="0" w:firstColumn="1" w:lastColumn="0" w:noHBand="0" w:noVBand="1"/>
       </w:tblPr>
       <w:tblGrid>
-        <w:gridCol w:w="3005"/>
-        <w:gridCol w:w="3005"/>
-        <w:gridCol w:w="3006"/>
+        <w:gridCol w:w="2262"/>
+        <w:gridCol w:w="1927"/>
+        <w:gridCol w:w="2452"/>
       </w:tblGrid>
       <w:tr>
+        <w:trPr>
+          <w:jc w:val="center"/>
+        </w:trPr>
         <w:tc>
           <w:tcPr>
-            <w:tcW w:w="3005" w:type="dxa"/>
+            <w:tcW w:w="2262" w:type="dxa"/>
           </w:tcPr>
           <w:p>
             <w:pPr>
@@ -3019,7 +3122,30 @@
         </w:tc>
         <w:tc>
           <w:tcPr>
-            <w:tcW w:w="3005" w:type="dxa"/>
+            <w:tcW w:w="1927" w:type="dxa"/>
+          </w:tcPr>
+          <w:p>
+            <w:pPr>
+              <w:jc w:val="center"/>
+              <w:rPr>
+                <w:rFonts w:eastAsiaTheme="minorEastAsia"/>
+                <w:b/>
+                <w:bCs/>
+              </w:rPr>
+            </w:pPr>
+            <w:r>
+              <w:rPr>
+                <w:rFonts w:eastAsiaTheme="minorEastAsia"/>
+                <w:b/>
+                <w:bCs/>
+              </w:rPr>
+              <w:t>p</w:t>
+            </w:r>
+          </w:p>
+        </w:tc>
+        <w:tc>
+          <w:tcPr>
+            <w:tcW w:w="2452" w:type="dxa"/>
           </w:tcPr>
           <w:p>
             <w:pPr>
@@ -3040,34 +3166,14 @@
             </w:r>
           </w:p>
         </w:tc>
+      </w:tr>
+      <w:tr>
+        <w:trPr>
+          <w:jc w:val="center"/>
+        </w:trPr>
         <w:tc>
           <w:tcPr>
-            <w:tcW w:w="3006" w:type="dxa"/>
-          </w:tcPr>
-          <w:p>
-            <w:pPr>
-              <w:jc w:val="center"/>
-              <w:rPr>
-                <w:rFonts w:eastAsiaTheme="minorEastAsia"/>
-                <w:b/>
-                <w:bCs/>
-              </w:rPr>
-            </w:pPr>
-            <w:r>
-              <w:rPr>
-                <w:rFonts w:eastAsiaTheme="minorEastAsia"/>
-                <w:b/>
-                <w:bCs/>
-              </w:rPr>
-              <w:t>Order of Integration</w:t>
-            </w:r>
-          </w:p>
-        </w:tc>
-      </w:tr>
-      <w:tr>
-        <w:tc>
-          <w:tcPr>
-            <w:tcW w:w="3005" w:type="dxa"/>
+            <w:tcW w:w="2262" w:type="dxa"/>
           </w:tcPr>
           <w:p>
             <w:pPr>
@@ -3089,7 +3195,7 @@
         </w:tc>
         <w:tc>
           <w:tcPr>
-            <w:tcW w:w="3005" w:type="dxa"/>
+            <w:tcW w:w="1927" w:type="dxa"/>
           </w:tcPr>
           <w:p>
             <w:pPr>
@@ -3101,39 +3207,38 @@
             <w:r>
               <w:rPr>
                 <w:rFonts w:eastAsiaTheme="minorEastAsia"/>
-                <w:color w:val="FF0000"/>
               </w:rPr>
-              <w:t>???</w:t>
+              <w:t>5</w:t>
             </w:r>
           </w:p>
         </w:tc>
         <w:tc>
           <w:tcPr>
-            <w:tcW w:w="3006" w:type="dxa"/>
+            <w:tcW w:w="2452" w:type="dxa"/>
           </w:tcPr>
           <w:p>
             <w:pPr>
+              <w:jc w:val="center"/>
               <w:rPr>
                 <w:rFonts w:eastAsiaTheme="minorEastAsia"/>
               </w:rPr>
             </w:pPr>
-            <m:oMathPara>
-              <m:oMath>
-                <m:r>
-                  <w:rPr>
-                    <w:rFonts w:ascii="Cambria Math" w:eastAsiaTheme="minorEastAsia" w:hAnsi="Cambria Math"/>
-                  </w:rPr>
-                  <m:t>I(1)</m:t>
-                </m:r>
-              </m:oMath>
-            </m:oMathPara>
+            <w:r>
+              <w:rPr>
+                <w:rFonts w:eastAsiaTheme="minorEastAsia"/>
+              </w:rPr>
+              <w:t>Nonstationary</w:t>
+            </w:r>
           </w:p>
         </w:tc>
       </w:tr>
       <w:tr>
+        <w:trPr>
+          <w:jc w:val="center"/>
+        </w:trPr>
         <w:tc>
           <w:tcPr>
-            <w:tcW w:w="3005" w:type="dxa"/>
+            <w:tcW w:w="2262" w:type="dxa"/>
           </w:tcPr>
           <w:p>
             <w:pPr>
@@ -3155,7 +3260,26 @@
         </w:tc>
         <w:tc>
           <w:tcPr>
-            <w:tcW w:w="3005" w:type="dxa"/>
+            <w:tcW w:w="1927" w:type="dxa"/>
+          </w:tcPr>
+          <w:p>
+            <w:pPr>
+              <w:jc w:val="center"/>
+              <w:rPr>
+                <w:rFonts w:eastAsiaTheme="minorEastAsia"/>
+              </w:rPr>
+            </w:pPr>
+            <w:r>
+              <w:rPr>
+                <w:rFonts w:eastAsiaTheme="minorEastAsia"/>
+              </w:rPr>
+              <w:t>0</w:t>
+            </w:r>
+          </w:p>
+        </w:tc>
+        <w:tc>
+          <w:tcPr>
+            <w:tcW w:w="2452" w:type="dxa"/>
           </w:tcPr>
           <w:p>
             <w:pPr>
@@ -3172,33 +3296,14 @@
             </w:r>
           </w:p>
         </w:tc>
+      </w:tr>
+      <w:tr>
+        <w:trPr>
+          <w:jc w:val="center"/>
+        </w:trPr>
         <w:tc>
           <w:tcPr>
-            <w:tcW w:w="3006" w:type="dxa"/>
-          </w:tcPr>
-          <w:p>
-            <w:pPr>
-              <w:rPr>
-                <w:rFonts w:eastAsiaTheme="minorEastAsia"/>
-              </w:rPr>
-            </w:pPr>
-            <m:oMathPara>
-              <m:oMath>
-                <m:r>
-                  <w:rPr>
-                    <w:rFonts w:ascii="Cambria Math" w:eastAsiaTheme="minorEastAsia" w:hAnsi="Cambria Math"/>
-                  </w:rPr>
-                  <m:t>I(1)</m:t>
-                </m:r>
-              </m:oMath>
-            </m:oMathPara>
-          </w:p>
-        </w:tc>
-      </w:tr>
-      <w:tr>
-        <w:tc>
-          <w:tcPr>
-            <w:tcW w:w="3005" w:type="dxa"/>
+            <w:tcW w:w="2262" w:type="dxa"/>
           </w:tcPr>
           <w:p>
             <w:pPr>
@@ -3220,7 +3325,26 @@
         </w:tc>
         <w:tc>
           <w:tcPr>
-            <w:tcW w:w="3005" w:type="dxa"/>
+            <w:tcW w:w="1927" w:type="dxa"/>
+          </w:tcPr>
+          <w:p>
+            <w:pPr>
+              <w:jc w:val="center"/>
+              <w:rPr>
+                <w:rFonts w:eastAsiaTheme="minorEastAsia"/>
+              </w:rPr>
+            </w:pPr>
+            <w:r>
+              <w:rPr>
+                <w:rFonts w:eastAsiaTheme="minorEastAsia"/>
+              </w:rPr>
+              <w:t>1</w:t>
+            </w:r>
+          </w:p>
+        </w:tc>
+        <w:tc>
+          <w:tcPr>
+            <w:tcW w:w="2452" w:type="dxa"/>
           </w:tcPr>
           <w:p>
             <w:pPr>
@@ -3237,33 +3361,14 @@
             </w:r>
           </w:p>
         </w:tc>
+      </w:tr>
+      <w:tr>
+        <w:trPr>
+          <w:jc w:val="center"/>
+        </w:trPr>
         <w:tc>
           <w:tcPr>
-            <w:tcW w:w="3006" w:type="dxa"/>
-          </w:tcPr>
-          <w:p>
-            <w:pPr>
-              <w:rPr>
-                <w:rFonts w:eastAsiaTheme="minorEastAsia"/>
-              </w:rPr>
-            </w:pPr>
-            <m:oMathPara>
-              <m:oMath>
-                <m:r>
-                  <w:rPr>
-                    <w:rFonts w:ascii="Cambria Math" w:eastAsiaTheme="minorEastAsia" w:hAnsi="Cambria Math"/>
-                  </w:rPr>
-                  <m:t>I(1)</m:t>
-                </m:r>
-              </m:oMath>
-            </m:oMathPara>
-          </w:p>
-        </w:tc>
-      </w:tr>
-      <w:tr>
-        <w:tc>
-          <w:tcPr>
-            <w:tcW w:w="3005" w:type="dxa"/>
+            <w:tcW w:w="2262" w:type="dxa"/>
           </w:tcPr>
           <w:p>
             <w:pPr>
@@ -3285,7 +3390,26 @@
         </w:tc>
         <w:tc>
           <w:tcPr>
-            <w:tcW w:w="3005" w:type="dxa"/>
+            <w:tcW w:w="1927" w:type="dxa"/>
+          </w:tcPr>
+          <w:p>
+            <w:pPr>
+              <w:jc w:val="center"/>
+              <w:rPr>
+                <w:rFonts w:eastAsiaTheme="minorEastAsia"/>
+              </w:rPr>
+            </w:pPr>
+            <w:r>
+              <w:rPr>
+                <w:rFonts w:eastAsiaTheme="minorEastAsia"/>
+              </w:rPr>
+              <w:t>0</w:t>
+            </w:r>
+          </w:p>
+        </w:tc>
+        <w:tc>
+          <w:tcPr>
+            <w:tcW w:w="2452" w:type="dxa"/>
           </w:tcPr>
           <w:p>
             <w:pPr>
@@ -3302,795 +3426,14 @@
             </w:r>
           </w:p>
         </w:tc>
-        <w:tc>
-          <w:tcPr>
-            <w:tcW w:w="3006" w:type="dxa"/>
-          </w:tcPr>
-          <w:p>
-            <w:pPr>
-              <w:rPr>
-                <w:rFonts w:eastAsiaTheme="minorEastAsia"/>
-              </w:rPr>
-            </w:pPr>
-            <m:oMathPara>
-              <m:oMath>
-                <m:r>
-                  <w:rPr>
-                    <w:rFonts w:ascii="Cambria Math" w:eastAsiaTheme="minorEastAsia" w:hAnsi="Cambria Math"/>
-                  </w:rPr>
-                  <m:t>I(1)</m:t>
-                </m:r>
-              </m:oMath>
-            </m:oMathPara>
-          </w:p>
-        </w:tc>
       </w:tr>
     </w:tbl>
     <w:p>
       <w:pPr>
-        <w:pStyle w:val="ListParagraph"/>
-        <w:numPr>
-          <w:ilvl w:val="0"/>
-          <w:numId w:val="3"/>
-        </w:numPr>
-        <w:spacing w:before="240"/>
         <w:rPr>
           <w:rFonts w:eastAsiaTheme="minorEastAsia"/>
         </w:rPr>
       </w:pPr>
-      <w:r>
-        <w:rPr>
-          <w:rFonts w:eastAsiaTheme="minorEastAsia"/>
-          <w:i/>
-          <w:iCs/>
-          <w:u w:val="single"/>
-        </w:rPr>
-        <w:t>Testing for cointegration</w:t>
-      </w:r>
-    </w:p>
-    <w:p>
-      <w:pPr>
-        <w:rPr>
-          <w:rFonts w:eastAsiaTheme="minorEastAsia"/>
-        </w:rPr>
-      </w:pPr>
-      <w:r>
-        <w:rPr>
-          <w:rFonts w:eastAsiaTheme="minorEastAsia"/>
-        </w:rPr>
-        <w:t>Because of the presence of cointegration in the literature, there is reason to suspect a long-run relationship between CPI and the money supply, exchange rate and global energy prices. If cointegration is present,</w:t>
-      </w:r>
-      <w:r>
-        <w:rPr>
-          <w:rFonts w:eastAsiaTheme="minorEastAsia"/>
-        </w:rPr>
-        <w:t xml:space="preserve"> nonstationary variables can be regressed without spurious correlation</w:t>
-      </w:r>
-      <w:r>
-        <w:rPr>
-          <w:rFonts w:eastAsiaTheme="minorEastAsia"/>
-        </w:rPr>
-        <w:t>. Differencing leads to a loss of information</w:t>
-      </w:r>
-      <w:r>
-        <w:rPr>
-          <w:rFonts w:eastAsiaTheme="minorEastAsia"/>
-        </w:rPr>
-        <w:t xml:space="preserve"> and is at the expense of explanatory power</w:t>
-      </w:r>
-      <w:r>
-        <w:rPr>
-          <w:rFonts w:eastAsiaTheme="minorEastAsia"/>
-        </w:rPr>
-        <w:t xml:space="preserve"> </w:t>
-      </w:r>
-      <w:sdt>
-        <w:sdtPr>
-          <w:rPr>
-            <w:rFonts w:eastAsiaTheme="minorEastAsia"/>
-          </w:rPr>
-          <w:id w:val="926535519"/>
-          <w:citation/>
-        </w:sdtPr>
-        <w:sdtContent>
-          <w:r>
-            <w:rPr>
-              <w:rFonts w:eastAsiaTheme="minorEastAsia"/>
-            </w:rPr>
-            <w:fldChar w:fldCharType="begin"/>
-          </w:r>
-          <w:r>
-            <w:rPr>
-              <w:rFonts w:eastAsiaTheme="minorEastAsia"/>
-            </w:rPr>
-            <w:instrText xml:space="preserve">CITATION Nas20 \p 7 \l 2057 </w:instrText>
-          </w:r>
-          <w:r>
-            <w:rPr>
-              <w:rFonts w:eastAsiaTheme="minorEastAsia"/>
-            </w:rPr>
-            <w:fldChar w:fldCharType="separate"/>
-          </w:r>
-          <w:r>
-            <w:rPr>
-              <w:rFonts w:eastAsiaTheme="minorEastAsia"/>
-              <w:noProof/>
-            </w:rPr>
-            <w:t>(Nasir &amp; Morgan, 2020, p. 7)</w:t>
-          </w:r>
-          <w:r>
-            <w:rPr>
-              <w:rFonts w:eastAsiaTheme="minorEastAsia"/>
-            </w:rPr>
-            <w:fldChar w:fldCharType="end"/>
-          </w:r>
-        </w:sdtContent>
-      </w:sdt>
-      <w:r>
-        <w:rPr>
-          <w:rFonts w:eastAsiaTheme="minorEastAsia"/>
-        </w:rPr>
-        <w:t>, so it is preferable to avoid it.</w:t>
-      </w:r>
-    </w:p>
-    <w:p>
-      <w:pPr>
-        <w:rPr>
-          <w:rFonts w:eastAsiaTheme="minorEastAsia"/>
-        </w:rPr>
-      </w:pPr>
-      <w:r>
-        <w:rPr>
-          <w:rFonts w:eastAsiaTheme="minorEastAsia"/>
-        </w:rPr>
-        <w:t xml:space="preserve"> To test for cointegration, variables are estimated as follows:</w:t>
-      </w:r>
-    </w:p>
-    <w:p>
-      <w:pPr>
-        <w:spacing w:before="240"/>
-        <w:rPr>
-          <w:rFonts w:eastAsiaTheme="minorEastAsia"/>
-        </w:rPr>
-      </w:pPr>
-      <m:oMathPara>
-        <m:oMath>
-          <m:r>
-            <w:rPr>
-              <w:rFonts w:ascii="Cambria Math" w:eastAsiaTheme="minorEastAsia" w:hAnsi="Cambria Math"/>
-            </w:rPr>
-            <m:t>lcp</m:t>
-          </m:r>
-          <m:sSub>
-            <m:sSubPr>
-              <m:ctrlPr>
-                <w:rPr>
-                  <w:rFonts w:ascii="Cambria Math" w:eastAsiaTheme="minorEastAsia" w:hAnsi="Cambria Math"/>
-                  <w:i/>
-                </w:rPr>
-              </m:ctrlPr>
-            </m:sSubPr>
-            <m:e>
-              <m:r>
-                <w:rPr>
-                  <w:rFonts w:ascii="Cambria Math" w:eastAsiaTheme="minorEastAsia" w:hAnsi="Cambria Math"/>
-                </w:rPr>
-                <m:t>i</m:t>
-              </m:r>
-            </m:e>
-            <m:sub>
-              <m:r>
-                <w:rPr>
-                  <w:rFonts w:ascii="Cambria Math" w:eastAsiaTheme="minorEastAsia" w:hAnsi="Cambria Math"/>
-                </w:rPr>
-                <m:t>t</m:t>
-              </m:r>
-            </m:sub>
-          </m:sSub>
-          <m:r>
-            <w:rPr>
-              <w:rFonts w:ascii="Cambria Math" w:eastAsiaTheme="minorEastAsia" w:hAnsi="Cambria Math"/>
-            </w:rPr>
-            <m:t>=</m:t>
-          </m:r>
-          <m:sSub>
-            <m:sSubPr>
-              <m:ctrlPr>
-                <w:rPr>
-                  <w:rFonts w:ascii="Cambria Math" w:eastAsiaTheme="minorEastAsia" w:hAnsi="Cambria Math"/>
-                  <w:i/>
-                </w:rPr>
-              </m:ctrlPr>
-            </m:sSubPr>
-            <m:e>
-              <m:r>
-                <w:rPr>
-                  <w:rFonts w:ascii="Cambria Math" w:eastAsiaTheme="minorEastAsia" w:hAnsi="Cambria Math"/>
-                </w:rPr>
-                <m:t>β</m:t>
-              </m:r>
-            </m:e>
-            <m:sub>
-              <m:r>
-                <w:rPr>
-                  <w:rFonts w:ascii="Cambria Math" w:eastAsiaTheme="minorEastAsia" w:hAnsi="Cambria Math"/>
-                </w:rPr>
-                <m:t>1</m:t>
-              </m:r>
-            </m:sub>
-          </m:sSub>
-          <m:r>
-            <w:rPr>
-              <w:rFonts w:ascii="Cambria Math" w:eastAsiaTheme="minorEastAsia" w:hAnsi="Cambria Math"/>
-            </w:rPr>
-            <m:t>+</m:t>
-          </m:r>
-          <m:sSub>
-            <m:sSubPr>
-              <m:ctrlPr>
-                <w:rPr>
-                  <w:rFonts w:ascii="Cambria Math" w:eastAsiaTheme="minorEastAsia" w:hAnsi="Cambria Math"/>
-                  <w:i/>
-                </w:rPr>
-              </m:ctrlPr>
-            </m:sSubPr>
-            <m:e>
-              <m:r>
-                <w:rPr>
-                  <w:rFonts w:ascii="Cambria Math" w:eastAsiaTheme="minorEastAsia" w:hAnsi="Cambria Math"/>
-                </w:rPr>
-                <m:t>β</m:t>
-              </m:r>
-            </m:e>
-            <m:sub>
-              <m:r>
-                <w:rPr>
-                  <w:rFonts w:ascii="Cambria Math" w:eastAsiaTheme="minorEastAsia" w:hAnsi="Cambria Math"/>
-                </w:rPr>
-                <m:t>2</m:t>
-              </m:r>
-            </m:sub>
-          </m:sSub>
-          <m:r>
-            <w:rPr>
-              <w:rFonts w:ascii="Cambria Math" w:eastAsiaTheme="minorEastAsia" w:hAnsi="Cambria Math"/>
-            </w:rPr>
-            <m:t>l</m:t>
-          </m:r>
-          <m:sSub>
-            <m:sSubPr>
-              <m:ctrlPr>
-                <w:rPr>
-                  <w:rFonts w:ascii="Cambria Math" w:eastAsiaTheme="minorEastAsia" w:hAnsi="Cambria Math"/>
-                  <w:i/>
-                </w:rPr>
-              </m:ctrlPr>
-            </m:sSubPr>
-            <m:e>
-              <m:r>
-                <w:rPr>
-                  <w:rFonts w:ascii="Cambria Math" w:eastAsiaTheme="minorEastAsia" w:hAnsi="Cambria Math"/>
-                </w:rPr>
-                <m:t>m</m:t>
-              </m:r>
-            </m:e>
-            <m:sub>
-              <m:r>
-                <w:rPr>
-                  <w:rFonts w:ascii="Cambria Math" w:eastAsiaTheme="minorEastAsia" w:hAnsi="Cambria Math"/>
-                </w:rPr>
-                <m:t>t</m:t>
-              </m:r>
-            </m:sub>
-          </m:sSub>
-          <m:r>
-            <w:rPr>
-              <w:rFonts w:ascii="Cambria Math" w:eastAsiaTheme="minorEastAsia" w:hAnsi="Cambria Math"/>
-            </w:rPr>
-            <m:t>+</m:t>
-          </m:r>
-          <m:sSub>
-            <m:sSubPr>
-              <m:ctrlPr>
-                <w:rPr>
-                  <w:rFonts w:ascii="Cambria Math" w:eastAsiaTheme="minorEastAsia" w:hAnsi="Cambria Math"/>
-                  <w:i/>
-                </w:rPr>
-              </m:ctrlPr>
-            </m:sSubPr>
-            <m:e>
-              <m:r>
-                <w:rPr>
-                  <w:rFonts w:ascii="Cambria Math" w:eastAsiaTheme="minorEastAsia" w:hAnsi="Cambria Math"/>
-                </w:rPr>
-                <m:t>β</m:t>
-              </m:r>
-            </m:e>
-            <m:sub>
-              <m:r>
-                <w:rPr>
-                  <w:rFonts w:ascii="Cambria Math" w:eastAsiaTheme="minorEastAsia" w:hAnsi="Cambria Math"/>
-                </w:rPr>
-                <m:t>3</m:t>
-              </m:r>
-            </m:sub>
-          </m:sSub>
-          <m:r>
-            <w:rPr>
-              <w:rFonts w:ascii="Cambria Math" w:eastAsiaTheme="minorEastAsia" w:hAnsi="Cambria Math"/>
-            </w:rPr>
-            <m:t>lx</m:t>
-          </m:r>
-          <m:sSub>
-            <m:sSubPr>
-              <m:ctrlPr>
-                <w:rPr>
-                  <w:rFonts w:ascii="Cambria Math" w:eastAsiaTheme="minorEastAsia" w:hAnsi="Cambria Math"/>
-                  <w:i/>
-                </w:rPr>
-              </m:ctrlPr>
-            </m:sSubPr>
-            <m:e>
-              <m:r>
-                <w:rPr>
-                  <w:rFonts w:ascii="Cambria Math" w:eastAsiaTheme="minorEastAsia" w:hAnsi="Cambria Math"/>
-                </w:rPr>
-                <m:t>r</m:t>
-              </m:r>
-            </m:e>
-            <m:sub>
-              <m:r>
-                <w:rPr>
-                  <w:rFonts w:ascii="Cambria Math" w:eastAsiaTheme="minorEastAsia" w:hAnsi="Cambria Math"/>
-                </w:rPr>
-                <m:t>t</m:t>
-              </m:r>
-            </m:sub>
-          </m:sSub>
-          <m:r>
-            <w:rPr>
-              <w:rFonts w:ascii="Cambria Math" w:eastAsiaTheme="minorEastAsia" w:hAnsi="Cambria Math"/>
-            </w:rPr>
-            <m:t>+</m:t>
-          </m:r>
-          <m:sSub>
-            <m:sSubPr>
-              <m:ctrlPr>
-                <w:rPr>
-                  <w:rFonts w:ascii="Cambria Math" w:eastAsiaTheme="minorEastAsia" w:hAnsi="Cambria Math"/>
-                  <w:i/>
-                </w:rPr>
-              </m:ctrlPr>
-            </m:sSubPr>
-            <m:e>
-              <m:r>
-                <w:rPr>
-                  <w:rFonts w:ascii="Cambria Math" w:eastAsiaTheme="minorEastAsia" w:hAnsi="Cambria Math"/>
-                </w:rPr>
-                <m:t>β</m:t>
-              </m:r>
-            </m:e>
-            <m:sub>
-              <m:r>
-                <w:rPr>
-                  <w:rFonts w:ascii="Cambria Math" w:eastAsiaTheme="minorEastAsia" w:hAnsi="Cambria Math"/>
-                </w:rPr>
-                <m:t>4</m:t>
-              </m:r>
-            </m:sub>
-          </m:sSub>
-          <m:r>
-            <w:rPr>
-              <w:rFonts w:ascii="Cambria Math" w:eastAsiaTheme="minorEastAsia" w:hAnsi="Cambria Math"/>
-            </w:rPr>
-            <m:t>lge</m:t>
-          </m:r>
-          <m:sSub>
-            <m:sSubPr>
-              <m:ctrlPr>
-                <w:rPr>
-                  <w:rFonts w:ascii="Cambria Math" w:eastAsiaTheme="minorEastAsia" w:hAnsi="Cambria Math"/>
-                  <w:i/>
-                </w:rPr>
-              </m:ctrlPr>
-            </m:sSubPr>
-            <m:e>
-              <m:r>
-                <w:rPr>
-                  <w:rFonts w:ascii="Cambria Math" w:eastAsiaTheme="minorEastAsia" w:hAnsi="Cambria Math"/>
-                </w:rPr>
-                <m:t>p</m:t>
-              </m:r>
-            </m:e>
-            <m:sub>
-              <m:r>
-                <w:rPr>
-                  <w:rFonts w:ascii="Cambria Math" w:eastAsiaTheme="minorEastAsia" w:hAnsi="Cambria Math"/>
-                </w:rPr>
-                <m:t>t</m:t>
-              </m:r>
-            </m:sub>
-          </m:sSub>
-          <m:r>
-            <w:rPr>
-              <w:rFonts w:ascii="Cambria Math" w:eastAsiaTheme="minorEastAsia" w:hAnsi="Cambria Math"/>
-            </w:rPr>
-            <m:t>+</m:t>
-          </m:r>
-          <m:sSub>
-            <m:sSubPr>
-              <m:ctrlPr>
-                <w:rPr>
-                  <w:rFonts w:ascii="Cambria Math" w:eastAsiaTheme="minorEastAsia" w:hAnsi="Cambria Math"/>
-                  <w:i/>
-                </w:rPr>
-              </m:ctrlPr>
-            </m:sSubPr>
-            <m:e>
-              <m:r>
-                <w:rPr>
-                  <w:rFonts w:ascii="Cambria Math" w:eastAsiaTheme="minorEastAsia" w:hAnsi="Cambria Math"/>
-                </w:rPr>
-                <m:t>ϵ</m:t>
-              </m:r>
-            </m:e>
-            <m:sub>
-              <m:r>
-                <w:rPr>
-                  <w:rFonts w:ascii="Cambria Math" w:eastAsiaTheme="minorEastAsia" w:hAnsi="Cambria Math"/>
-                </w:rPr>
-                <m:t>t</m:t>
-              </m:r>
-            </m:sub>
-          </m:sSub>
-        </m:oMath>
-      </m:oMathPara>
-    </w:p>
-    <w:p>
-      <w:pPr>
-        <w:spacing w:before="240"/>
-        <w:rPr>
-          <w:rFonts w:eastAsiaTheme="minorEastAsia"/>
-        </w:rPr>
-      </w:pPr>
-      <w:r>
-        <w:rPr>
-          <w:rFonts w:eastAsiaTheme="minorEastAsia"/>
-        </w:rPr>
-        <w:t>Next, the fitted error term,  </w:t>
-      </w:r>
-      <m:oMath>
-        <m:sSub>
-          <m:sSubPr>
-            <m:ctrlPr>
-              <w:rPr>
-                <w:rFonts w:ascii="Cambria Math" w:eastAsiaTheme="minorEastAsia" w:hAnsi="Cambria Math"/>
-                <w:i/>
-              </w:rPr>
-            </m:ctrlPr>
-          </m:sSubPr>
-          <m:e>
-            <m:acc>
-              <m:accPr>
-                <m:ctrlPr>
-                  <w:rPr>
-                    <w:rFonts w:ascii="Cambria Math" w:eastAsiaTheme="minorEastAsia" w:hAnsi="Cambria Math"/>
-                    <w:i/>
-                  </w:rPr>
-                </m:ctrlPr>
-              </m:accPr>
-              <m:e>
-                <m:r>
-                  <w:rPr>
-                    <w:rFonts w:ascii="Cambria Math" w:eastAsiaTheme="minorEastAsia" w:hAnsi="Cambria Math"/>
-                  </w:rPr>
-                  <m:t>ϵ</m:t>
-                </m:r>
-              </m:e>
-            </m:acc>
-          </m:e>
-          <m:sub>
-            <m:r>
-              <w:rPr>
-                <w:rFonts w:ascii="Cambria Math" w:eastAsiaTheme="minorEastAsia" w:hAnsi="Cambria Math"/>
-              </w:rPr>
-              <m:t>t</m:t>
-            </m:r>
-          </m:sub>
-        </m:sSub>
-      </m:oMath>
-      <w:r>
-        <w:rPr>
-          <w:rFonts w:eastAsiaTheme="minorEastAsia"/>
-        </w:rPr>
-        <w:t>, is tested for stationarity using an ADF test. It is estimated as:</w:t>
-      </w:r>
-    </w:p>
-    <w:p>
-      <w:pPr>
-        <w:spacing w:before="240"/>
-        <w:rPr>
-          <w:rFonts w:eastAsiaTheme="minorEastAsia"/>
-        </w:rPr>
-      </w:pPr>
-      <m:oMathPara>
-        <m:oMath>
-          <m:sSub>
-            <m:sSubPr>
-              <m:ctrlPr>
-                <w:rPr>
-                  <w:rFonts w:ascii="Cambria Math" w:eastAsiaTheme="minorEastAsia" w:hAnsi="Cambria Math"/>
-                  <w:i/>
-                </w:rPr>
-              </m:ctrlPr>
-            </m:sSubPr>
-            <m:e>
-              <m:r>
-                <m:rPr>
-                  <m:sty m:val="p"/>
-                </m:rPr>
-                <w:rPr>
-                  <w:rFonts w:ascii="Cambria Math" w:eastAsiaTheme="minorEastAsia" w:hAnsi="Cambria Math"/>
-                </w:rPr>
-                <m:t>Δ</m:t>
-              </m:r>
-              <m:acc>
-                <m:accPr>
-                  <m:ctrlPr>
-                    <w:rPr>
-                      <w:rFonts w:ascii="Cambria Math" w:eastAsiaTheme="minorEastAsia" w:hAnsi="Cambria Math"/>
-                      <w:i/>
-                    </w:rPr>
-                  </m:ctrlPr>
-                </m:accPr>
-                <m:e>
-                  <m:r>
-                    <w:rPr>
-                      <w:rFonts w:ascii="Cambria Math" w:eastAsiaTheme="minorEastAsia" w:hAnsi="Cambria Math"/>
-                    </w:rPr>
-                    <m:t>ϵ</m:t>
-                  </m:r>
-                </m:e>
-              </m:acc>
-            </m:e>
-            <m:sub>
-              <m:r>
-                <w:rPr>
-                  <w:rFonts w:ascii="Cambria Math" w:eastAsiaTheme="minorEastAsia" w:hAnsi="Cambria Math"/>
-                </w:rPr>
-                <m:t>t</m:t>
-              </m:r>
-            </m:sub>
-          </m:sSub>
-          <m:r>
-            <w:rPr>
-              <w:rFonts w:ascii="Cambria Math" w:eastAsiaTheme="minorEastAsia" w:hAnsi="Cambria Math"/>
-            </w:rPr>
-            <m:t>=γ</m:t>
-          </m:r>
-          <m:sSub>
-            <m:sSubPr>
-              <m:ctrlPr>
-                <w:rPr>
-                  <w:rFonts w:ascii="Cambria Math" w:eastAsiaTheme="minorEastAsia" w:hAnsi="Cambria Math"/>
-                  <w:i/>
-                </w:rPr>
-              </m:ctrlPr>
-            </m:sSubPr>
-            <m:e>
-              <m:acc>
-                <m:accPr>
-                  <m:ctrlPr>
-                    <w:rPr>
-                      <w:rFonts w:ascii="Cambria Math" w:eastAsiaTheme="minorEastAsia" w:hAnsi="Cambria Math"/>
-                      <w:i/>
-                    </w:rPr>
-                  </m:ctrlPr>
-                </m:accPr>
-                <m:e>
-                  <m:r>
-                    <w:rPr>
-                      <w:rFonts w:ascii="Cambria Math" w:eastAsiaTheme="minorEastAsia" w:hAnsi="Cambria Math"/>
-                    </w:rPr>
-                    <m:t>ϵ</m:t>
-                  </m:r>
-                </m:e>
-              </m:acc>
-            </m:e>
-            <m:sub>
-              <m:r>
-                <w:rPr>
-                  <w:rFonts w:ascii="Cambria Math" w:eastAsiaTheme="minorEastAsia" w:hAnsi="Cambria Math"/>
-                </w:rPr>
-                <m:t>t-1</m:t>
-              </m:r>
-            </m:sub>
-          </m:sSub>
-          <m:r>
-            <w:rPr>
-              <w:rFonts w:ascii="Cambria Math" w:eastAsiaTheme="minorEastAsia" w:hAnsi="Cambria Math"/>
-            </w:rPr>
-            <m:t>+</m:t>
-          </m:r>
-          <m:nary>
-            <m:naryPr>
-              <m:chr m:val="∑"/>
-              <m:ctrlPr>
-                <w:rPr>
-                  <w:rFonts w:ascii="Cambria Math" w:eastAsiaTheme="minorEastAsia" w:hAnsi="Cambria Math"/>
-                  <w:i/>
-                </w:rPr>
-              </m:ctrlPr>
-            </m:naryPr>
-            <m:sub>
-              <m:r>
-                <w:rPr>
-                  <w:rFonts w:ascii="Cambria Math" w:eastAsiaTheme="minorEastAsia" w:hAnsi="Cambria Math"/>
-                </w:rPr>
-                <m:t>i=0</m:t>
-              </m:r>
-            </m:sub>
-            <m:sup>
-              <m:r>
-                <w:rPr>
-                  <w:rFonts w:ascii="Cambria Math" w:eastAsiaTheme="minorEastAsia" w:hAnsi="Cambria Math"/>
-                </w:rPr>
-                <m:t>i=p</m:t>
-              </m:r>
-            </m:sup>
-            <m:e>
-              <m:r>
-                <w:rPr>
-                  <w:rFonts w:ascii="Cambria Math" w:eastAsiaTheme="minorEastAsia" w:hAnsi="Cambria Math"/>
-                </w:rPr>
-                <m:t>ϕ</m:t>
-              </m:r>
-              <m:r>
-                <m:rPr>
-                  <m:sty m:val="p"/>
-                </m:rPr>
-                <w:rPr>
-                  <w:rFonts w:ascii="Cambria Math" w:eastAsiaTheme="minorEastAsia" w:hAnsi="Cambria Math"/>
-                </w:rPr>
-                <m:t>Δ</m:t>
-              </m:r>
-              <m:sSub>
-                <m:sSubPr>
-                  <m:ctrlPr>
-                    <w:rPr>
-                      <w:rFonts w:ascii="Cambria Math" w:eastAsiaTheme="minorEastAsia" w:hAnsi="Cambria Math"/>
-                      <w:i/>
-                    </w:rPr>
-                  </m:ctrlPr>
-                </m:sSubPr>
-                <m:e>
-                  <m:acc>
-                    <m:accPr>
-                      <m:ctrlPr>
-                        <w:rPr>
-                          <w:rFonts w:ascii="Cambria Math" w:eastAsiaTheme="minorEastAsia" w:hAnsi="Cambria Math"/>
-                          <w:i/>
-                        </w:rPr>
-                      </m:ctrlPr>
-                    </m:accPr>
-                    <m:e>
-                      <m:r>
-                        <w:rPr>
-                          <w:rFonts w:ascii="Cambria Math" w:eastAsiaTheme="minorEastAsia" w:hAnsi="Cambria Math"/>
-                        </w:rPr>
-                        <m:t>ϵ</m:t>
-                      </m:r>
-                    </m:e>
-                  </m:acc>
-                </m:e>
-                <m:sub>
-                  <m:r>
-                    <w:rPr>
-                      <w:rFonts w:ascii="Cambria Math" w:eastAsiaTheme="minorEastAsia" w:hAnsi="Cambria Math"/>
-                    </w:rPr>
-                    <m:t>t-i</m:t>
-                  </m:r>
-                </m:sub>
-              </m:sSub>
-              <m:r>
-                <w:rPr>
-                  <w:rFonts w:ascii="Cambria Math" w:eastAsiaTheme="minorEastAsia" w:hAnsi="Cambria Math"/>
-                </w:rPr>
-                <m:t>+</m:t>
-              </m:r>
-              <m:sSub>
-                <m:sSubPr>
-                  <m:ctrlPr>
-                    <w:rPr>
-                      <w:rFonts w:ascii="Cambria Math" w:eastAsiaTheme="minorEastAsia" w:hAnsi="Cambria Math"/>
-                      <w:i/>
-                    </w:rPr>
-                  </m:ctrlPr>
-                </m:sSubPr>
-                <m:e>
-                  <m:r>
-                    <w:rPr>
-                      <w:rFonts w:ascii="Cambria Math" w:eastAsiaTheme="minorEastAsia" w:hAnsi="Cambria Math"/>
-                    </w:rPr>
-                    <m:t>u</m:t>
-                  </m:r>
-                </m:e>
-                <m:sub>
-                  <m:r>
-                    <w:rPr>
-                      <w:rFonts w:ascii="Cambria Math" w:eastAsiaTheme="minorEastAsia" w:hAnsi="Cambria Math"/>
-                    </w:rPr>
-                    <m:t>t</m:t>
-                  </m:r>
-                </m:sub>
-              </m:sSub>
-            </m:e>
-          </m:nary>
-        </m:oMath>
-      </m:oMathPara>
-    </w:p>
-    <w:p>
-      <w:pPr>
-        <w:spacing w:before="240"/>
-        <w:rPr>
-          <w:rFonts w:eastAsiaTheme="minorEastAsia"/>
-        </w:rPr>
-      </w:pPr>
-      <w:r>
-        <w:rPr>
-          <w:rFonts w:eastAsiaTheme="minorEastAsia"/>
-        </w:rPr>
-        <w:t xml:space="preserve">Where </w:t>
-      </w:r>
-      <m:oMath>
-        <m:r>
-          <w:rPr>
-            <w:rFonts w:ascii="Cambria Math" w:eastAsiaTheme="minorEastAsia" w:hAnsi="Cambria Math"/>
-          </w:rPr>
-          <m:t>p</m:t>
-        </m:r>
-      </m:oMath>
-      <w:r>
-        <w:rPr>
-          <w:rFonts w:eastAsiaTheme="minorEastAsia"/>
-        </w:rPr>
-        <w:t xml:space="preserve"> is the number of lagged autoregressive terms needed to avoid serial correlation. As in Section </w:t>
-      </w:r>
-      <w:proofErr w:type="spellStart"/>
-      <w:r>
-        <w:rPr>
-          <w:rFonts w:eastAsiaTheme="minorEastAsia"/>
-        </w:rPr>
-        <w:t>II.C.i</w:t>
-      </w:r>
-      <w:proofErr w:type="spellEnd"/>
-      <w:r>
-        <w:rPr>
-          <w:rFonts w:eastAsiaTheme="minorEastAsia"/>
-        </w:rPr>
-        <w:t xml:space="preserve">, </w:t>
-      </w:r>
-      <m:oMath>
-        <m:r>
-          <w:rPr>
-            <w:rFonts w:ascii="Cambria Math" w:eastAsiaTheme="minorEastAsia" w:hAnsi="Cambria Math"/>
-          </w:rPr>
-          <m:t>p</m:t>
-        </m:r>
-      </m:oMath>
-      <w:r>
-        <w:rPr>
-          <w:rFonts w:eastAsiaTheme="minorEastAsia"/>
-        </w:rPr>
-        <w:t xml:space="preserve"> is calculated using a BG test.</w:t>
-      </w:r>
-      <w:r>
-        <w:rPr>
-          <w:rStyle w:val="FootnoteReference"/>
-          <w:rFonts w:eastAsiaTheme="minorEastAsia"/>
-        </w:rPr>
-        <w:footnoteReference w:id="2"/>
-      </w:r>
     </w:p>
     <w:p>
       <w:pPr>
@@ -4104,7 +3447,6 @@
             <w:rPr>
               <w:rFonts w:ascii="Cambria Math" w:hAnsi="Cambria Math"/>
             </w:rPr>
-            <w:lastRenderedPageBreak/>
             <m:t>lcp</m:t>
           </m:r>
           <m:sSub>
@@ -4399,22 +3741,6 @@
       </w:r>
       <w:r>
         <w:t xml:space="preserve"> See Appendix I for tables of ADF and BG test results</w:t>
-      </w:r>
-    </w:p>
-  </w:footnote>
-  <w:footnote w:id="2">
-    <w:p>
-      <w:pPr>
-        <w:pStyle w:val="FootnoteText"/>
-      </w:pPr>
-      <w:r>
-        <w:rPr>
-          <w:rStyle w:val="FootnoteReference"/>
-        </w:rPr>
-        <w:footnoteRef/>
-      </w:r>
-      <w:r>
-        <w:t xml:space="preserve"> See Appendix II for tables of ADF and BG test results</w:t>
       </w:r>
     </w:p>
   </w:footnote>

</xml_diff>

<commit_message>
vault backup: 2024-12-02 00:43:20
</commit_message>
<xml_diff>
--- a/Economics/Econometrics and Statistics/Econometrics/Third Year/Assessment/Determinants of Inflation in Denmark.docx
+++ b/Economics/Econometrics and Statistics/Econometrics/Third Year/Assessment/Determinants of Inflation in Denmark.docx
@@ -2237,7 +2237,7 @@
                 <w:vertAlign w:val="superscript"/>
               </w:rPr>
               <w:drawing>
-                <wp:inline distT="0" distB="0" distL="0" distR="0" wp14:anchorId="08FC2AE3" wp14:editId="41436C65">
+                <wp:inline distT="0" distB="0" distL="0" distR="0" wp14:anchorId="08FC2AE3" wp14:editId="3172F193">
                   <wp:extent cx="2703893" cy="1800000"/>
                   <wp:effectExtent l="0" t="0" r="1270" b="0"/>
                   <wp:docPr id="480331066" name="Picture 3"/>
@@ -2310,7 +2310,7 @@
                 <w:vertAlign w:val="superscript"/>
               </w:rPr>
               <w:drawing>
-                <wp:inline distT="0" distB="0" distL="0" distR="0" wp14:anchorId="03776A68" wp14:editId="591622D7">
+                <wp:inline distT="0" distB="0" distL="0" distR="0" wp14:anchorId="03776A68" wp14:editId="3B045D10">
                   <wp:extent cx="2703893" cy="1800000"/>
                   <wp:effectExtent l="0" t="0" r="1270" b="0"/>
                   <wp:docPr id="1985557198" name="Picture 4"/>
@@ -2377,7 +2377,7 @@
                 <w:vertAlign w:val="superscript"/>
               </w:rPr>
               <w:drawing>
-                <wp:inline distT="0" distB="0" distL="0" distR="0" wp14:anchorId="5CE3E245" wp14:editId="57BF185A">
+                <wp:inline distT="0" distB="0" distL="0" distR="0" wp14:anchorId="5CE3E245" wp14:editId="78539EEA">
                   <wp:extent cx="2703893" cy="1800000"/>
                   <wp:effectExtent l="0" t="0" r="1270" b="0"/>
                   <wp:docPr id="1642253152" name="Picture 5"/>
@@ -2662,13 +2662,7 @@
                 <w:rPr>
                   <w:rFonts w:ascii="Cambria Math" w:eastAsiaTheme="minorEastAsia" w:hAnsi="Cambria Math"/>
                 </w:rPr>
-                <m:t>i=</m:t>
-              </m:r>
-              <m:r>
-                <w:rPr>
-                  <w:rFonts w:ascii="Cambria Math" w:eastAsiaTheme="minorEastAsia" w:hAnsi="Cambria Math"/>
-                </w:rPr>
-                <m:t>1</m:t>
+                <m:t>i=1</m:t>
               </m:r>
             </m:sub>
             <m:sup>
@@ -2747,13 +2741,7 @@
             <w:rPr>
               <w:rFonts w:ascii="Cambria Math" w:eastAsiaTheme="minorEastAsia" w:hAnsi="Cambria Math"/>
             </w:rPr>
-            <m:t>+X</m:t>
-          </m:r>
-          <m:r>
-            <w:rPr>
-              <w:rFonts w:ascii="Cambria Math" w:eastAsiaTheme="minorEastAsia" w:hAnsi="Cambria Math"/>
-            </w:rPr>
-            <m:t>+</m:t>
+            <m:t>+X+</m:t>
           </m:r>
           <m:sSub>
             <m:sSubPr>
@@ -2825,7 +2813,7 @@
         <w:rPr>
           <w:rFonts w:eastAsiaTheme="minorEastAsia"/>
         </w:rPr>
-        <w:t xml:space="preserve"> is the number of lagged, differenced, dependent variables to include to eliminate serial correlation, and </w:t>
+        <w:t xml:space="preserve"> is the number of lagged, differenced, dependent variables to include to eliminate serial correlation, </w:t>
       </w:r>
       <m:oMath>
         <m:r>
@@ -2839,13 +2827,60 @@
         <w:rPr>
           <w:rFonts w:eastAsiaTheme="minorEastAsia"/>
         </w:rPr>
-        <w:t xml:space="preserve"> is an array of variables that may or may not be added if the variable is exhibiting drifting or trending behaviour.</w:t>
+        <w:t xml:space="preserve"> is an array of variables that may or may not be added if the variable is exhibiting drifting or trending behaviour</w:t>
       </w:r>
       <w:r>
         <w:rPr>
           <w:rFonts w:eastAsiaTheme="minorEastAsia"/>
         </w:rPr>
-        <w:t xml:space="preserve"> To find the value of </w:t>
+        <w:t xml:space="preserve">, and </w:t>
+      </w:r>
+      <m:oMath>
+        <m:sSub>
+          <m:sSubPr>
+            <m:ctrlPr>
+              <w:rPr>
+                <w:rFonts w:ascii="Cambria Math" w:eastAsiaTheme="minorEastAsia" w:hAnsi="Cambria Math"/>
+                <w:i/>
+              </w:rPr>
+            </m:ctrlPr>
+          </m:sSubPr>
+          <m:e>
+            <m:r>
+              <w:rPr>
+                <w:rFonts w:ascii="Cambria Math" w:eastAsiaTheme="minorEastAsia" w:hAnsi="Cambria Math"/>
+              </w:rPr>
+              <m:t>e</m:t>
+            </m:r>
+          </m:e>
+          <m:sub>
+            <m:r>
+              <w:rPr>
+                <w:rFonts w:ascii="Cambria Math" w:eastAsiaTheme="minorEastAsia" w:hAnsi="Cambria Math"/>
+              </w:rPr>
+              <m:t>t</m:t>
+            </m:r>
+          </m:sub>
+        </m:sSub>
+      </m:oMath>
+      <w:r>
+        <w:rPr>
+          <w:rFonts w:eastAsiaTheme="minorEastAsia"/>
+        </w:rPr>
+        <w:t xml:space="preserve"> is a stochastic error term.</w:t>
+      </w:r>
+    </w:p>
+    <w:p>
+      <w:pPr>
+        <w:rPr>
+          <w:rFonts w:eastAsiaTheme="minorEastAsia"/>
+        </w:rPr>
+      </w:pPr>
+      <w:r>
+        <w:rPr>
+          <w:rFonts w:eastAsiaTheme="minorEastAsia"/>
+        </w:rPr>
+        <w:t xml:space="preserve">To find the value of </w:t>
       </w:r>
       <m:oMath>
         <m:r>
@@ -2859,20 +2894,176 @@
         <w:rPr>
           <w:rFonts w:eastAsiaTheme="minorEastAsia"/>
         </w:rPr>
-        <w:t xml:space="preserve">, we use the Breusch-Godfrey (BG) test and to </w:t>
-      </w:r>
-    </w:p>
-    <w:p>
-      <w:pPr>
+        <w:t xml:space="preserve">, the Breusch-Godfrey </w:t>
+      </w:r>
+      <w:r>
         <w:rPr>
           <w:rFonts w:eastAsiaTheme="minorEastAsia"/>
         </w:rPr>
-      </w:pPr>
+        <w:t xml:space="preserve">(BG) </w:t>
+      </w:r>
       <w:r>
         <w:rPr>
           <w:rFonts w:eastAsiaTheme="minorEastAsia"/>
         </w:rPr>
-        <w:t xml:space="preserve">To find the value of </w:t>
+        <w:t>test</w:t>
+      </w:r>
+      <w:r>
+        <w:rPr>
+          <w:rFonts w:eastAsiaTheme="minorEastAsia"/>
+        </w:rPr>
+        <w:t xml:space="preserve"> is used</w:t>
+      </w:r>
+      <w:r>
+        <w:rPr>
+          <w:rFonts w:eastAsiaTheme="minorEastAsia"/>
+        </w:rPr>
+        <w:t xml:space="preserve"> which </w:t>
+      </w:r>
+      <w:r>
+        <w:rPr>
+          <w:rFonts w:eastAsiaTheme="minorEastAsia"/>
+        </w:rPr>
+        <w:t xml:space="preserve">to indicate </w:t>
+      </w:r>
+      <w:r>
+        <w:rPr>
+          <w:rFonts w:eastAsiaTheme="minorEastAsia"/>
+        </w:rPr>
+        <w:t>how many lag</w:t>
+      </w:r>
+      <w:r>
+        <w:rPr>
+          <w:rFonts w:eastAsiaTheme="minorEastAsia"/>
+        </w:rPr>
+        <w:t xml:space="preserve">ged, differenced, dependent variables </w:t>
+      </w:r>
+      <w:r>
+        <w:rPr>
+          <w:rFonts w:eastAsiaTheme="minorEastAsia"/>
+        </w:rPr>
+        <w:t>should</w:t>
+      </w:r>
+      <w:r>
+        <w:rPr>
+          <w:rFonts w:eastAsiaTheme="minorEastAsia"/>
+        </w:rPr>
+        <w:t xml:space="preserve"> be included to eliminate serial correlation.</w:t>
+      </w:r>
+      <w:r>
+        <w:rPr>
+          <w:rFonts w:eastAsiaTheme="minorEastAsia"/>
+        </w:rPr>
+        <w:t xml:space="preserve"> </w:t>
+      </w:r>
+      <w:r>
+        <w:rPr>
+          <w:rFonts w:eastAsiaTheme="minorEastAsia"/>
+        </w:rPr>
+        <w:t xml:space="preserve">As all variables – other than </w:t>
+      </w:r>
+      <m:oMath>
+        <m:r>
+          <w:rPr>
+            <w:rFonts w:ascii="Cambria Math" w:eastAsiaTheme="minorEastAsia" w:hAnsi="Cambria Math"/>
+          </w:rPr>
+          <m:t>l</m:t>
+        </m:r>
+        <m:r>
+          <w:rPr>
+            <w:rFonts w:ascii="Cambria Math" w:eastAsiaTheme="minorEastAsia" w:hAnsi="Cambria Math"/>
+          </w:rPr>
+          <m:t>gep</m:t>
+        </m:r>
+      </m:oMath>
+      <w:r>
+        <w:rPr>
+          <w:rFonts w:eastAsiaTheme="minorEastAsia"/>
+        </w:rPr>
+        <w:t xml:space="preserve"> – tend to increase over the time period, they are either trend-stationary or random walks with trend or drift.</w:t>
+      </w:r>
+    </w:p>
+    <w:p>
+      <w:pPr>
+        <w:rPr>
+          <w:rFonts w:eastAsiaTheme="minorEastAsia"/>
+        </w:rPr>
+      </w:pPr>
+      <w:r>
+        <w:rPr>
+          <w:rFonts w:eastAsiaTheme="minorEastAsia"/>
+        </w:rPr>
+        <w:t>First, all variables</w:t>
+      </w:r>
+      <w:r>
+        <w:rPr>
+          <w:rFonts w:eastAsiaTheme="minorEastAsia"/>
+        </w:rPr>
+        <w:t xml:space="preserve"> – other than </w:t>
+      </w:r>
+      <m:oMath>
+        <m:r>
+          <w:rPr>
+            <w:rFonts w:ascii="Cambria Math" w:eastAsiaTheme="minorEastAsia" w:hAnsi="Cambria Math"/>
+          </w:rPr>
+          <m:t>lgep</m:t>
+        </m:r>
+      </m:oMath>
+      <w:r>
+        <w:rPr>
+          <w:rFonts w:eastAsiaTheme="minorEastAsia"/>
+        </w:rPr>
+        <w:t xml:space="preserve"> –</w:t>
+      </w:r>
+      <w:r>
+        <w:rPr>
+          <w:rFonts w:eastAsiaTheme="minorEastAsia"/>
+        </w:rPr>
+        <w:t xml:space="preserve"> are estimated using the ADF test </w:t>
+      </w:r>
+      <w:r>
+        <w:rPr>
+          <w:rFonts w:eastAsiaTheme="minorEastAsia"/>
+          <w:b/>
+          <w:bCs/>
+        </w:rPr>
+        <w:t>with a trend term</w:t>
+      </w:r>
+      <w:r>
+        <w:rPr>
+          <w:rFonts w:eastAsiaTheme="minorEastAsia"/>
+        </w:rPr>
+        <w:t xml:space="preserve"> and then tested for serial correlation. Table </w:t>
+      </w:r>
+      <w:r>
+        <w:fldChar w:fldCharType="begin"/>
+      </w:r>
+      <w:r>
+        <w:instrText xml:space="preserve"> SEQ Table \* ROMAN </w:instrText>
+      </w:r>
+      <w:r>
+        <w:fldChar w:fldCharType="separate"/>
+      </w:r>
+      <w:r>
+        <w:rPr>
+          <w:noProof/>
+        </w:rPr>
+        <w:t>II</w:t>
+      </w:r>
+      <w:r>
+        <w:fldChar w:fldCharType="end"/>
+      </w:r>
+      <w:r>
+        <w:rPr>
+          <w:rFonts w:eastAsiaTheme="minorEastAsia"/>
+        </w:rPr>
+        <w:t xml:space="preserve"> displays </w:t>
+      </w:r>
+      <w:r>
+        <w:rPr>
+          <w:rFonts w:eastAsiaTheme="minorEastAsia"/>
+        </w:rPr>
+        <w:t xml:space="preserve">the value of </w:t>
       </w:r>
       <m:oMath>
         <m:r>
@@ -2886,112 +3077,352 @@
         <w:rPr>
           <w:rFonts w:eastAsiaTheme="minorEastAsia"/>
         </w:rPr>
-        <w:t xml:space="preserve">, we use the Breusch-Godfrey </w:t>
+        <w:t xml:space="preserve"> </w:t>
       </w:r>
       <w:r>
         <w:rPr>
           <w:rFonts w:eastAsiaTheme="minorEastAsia"/>
         </w:rPr>
-        <w:t xml:space="preserve">(BG) </w:t>
+        <w:t xml:space="preserve">for each variable </w:t>
       </w:r>
       <w:r>
         <w:rPr>
           <w:rFonts w:eastAsiaTheme="minorEastAsia"/>
         </w:rPr>
-        <w:t>test</w:t>
+        <w:t>the BG test recommends to eliminate serial correlation.</w:t>
       </w:r>
       <w:r>
         <w:rPr>
           <w:rFonts w:eastAsiaTheme="minorEastAsia"/>
         </w:rPr>
-        <w:t xml:space="preserve"> which </w:t>
-      </w:r>
-      <w:r>
-        <w:rPr>
-          <w:rFonts w:eastAsiaTheme="minorEastAsia"/>
-        </w:rPr>
-        <w:t>tell</w:t>
-      </w:r>
-      <w:r>
-        <w:rPr>
-          <w:rFonts w:eastAsiaTheme="minorEastAsia"/>
-        </w:rPr>
-        <w:t xml:space="preserve">s </w:t>
-      </w:r>
-      <w:r>
-        <w:rPr>
-          <w:rFonts w:eastAsiaTheme="minorEastAsia"/>
-        </w:rPr>
-        <w:t>us how many lag</w:t>
-      </w:r>
-      <w:r>
-        <w:rPr>
-          <w:rFonts w:eastAsiaTheme="minorEastAsia"/>
-        </w:rPr>
-        <w:t xml:space="preserve">ged, differenced, dependent variables </w:t>
-      </w:r>
-      <w:r>
-        <w:rPr>
-          <w:rFonts w:eastAsiaTheme="minorEastAsia"/>
-        </w:rPr>
-        <w:t>should</w:t>
-      </w:r>
-      <w:r>
-        <w:rPr>
-          <w:rFonts w:eastAsiaTheme="minorEastAsia"/>
-        </w:rPr>
-        <w:t xml:space="preserve"> be included to eliminate serial correlation.</w:t>
-      </w:r>
-      <w:r>
-        <w:rPr>
-          <w:rFonts w:eastAsiaTheme="minorEastAsia"/>
-        </w:rPr>
         <w:t xml:space="preserve"> </w:t>
-      </w:r>
-      <w:r>
-        <w:rPr>
-          <w:rFonts w:eastAsiaTheme="minorEastAsia"/>
-        </w:rPr>
-        <w:t xml:space="preserve">As all variables – other than </w:t>
       </w:r>
       <m:oMath>
         <m:r>
           <w:rPr>
             <w:rFonts w:ascii="Cambria Math" w:eastAsiaTheme="minorEastAsia" w:hAnsi="Cambria Math"/>
           </w:rPr>
-          <m:t>gep</m:t>
+          <m:t>lgep</m:t>
         </m:r>
       </m:oMath>
       <w:r>
         <w:rPr>
           <w:rFonts w:eastAsiaTheme="minorEastAsia"/>
         </w:rPr>
-        <w:t xml:space="preserve"> – tend to increase over the time period, they are either trend-stationary or random walks with trend or drift.  </w:t>
-      </w:r>
-    </w:p>
-    <w:p>
-      <w:pPr>
+        <w:t xml:space="preserve"> is estimated with a drift term as it has a non-zero mean.</w:t>
+      </w:r>
+    </w:p>
+    <w:p>
+      <w:pPr>
+        <w:spacing w:after="0"/>
+        <w:jc w:val="center"/>
         <w:rPr>
           <w:rFonts w:eastAsiaTheme="minorEastAsia"/>
         </w:rPr>
       </w:pPr>
       <w:r>
         <w:rPr>
+          <w:sz w:val="22"/>
+          <w:szCs w:val="22"/>
+        </w:rPr>
+        <w:t xml:space="preserve">Table </w:t>
+      </w:r>
+      <w:r>
+        <w:rPr>
+          <w:sz w:val="22"/>
+          <w:szCs w:val="22"/>
+        </w:rPr>
+        <w:fldChar w:fldCharType="begin"/>
+      </w:r>
+      <w:r>
+        <w:rPr>
+          <w:sz w:val="22"/>
+          <w:szCs w:val="22"/>
+        </w:rPr>
+        <w:instrText xml:space="preserve"> SEQ Table \* ROMAN </w:instrText>
+      </w:r>
+      <w:r>
+        <w:rPr>
+          <w:sz w:val="22"/>
+          <w:szCs w:val="22"/>
+        </w:rPr>
+        <w:fldChar w:fldCharType="separate"/>
+      </w:r>
+      <w:r>
+        <w:rPr>
+          <w:noProof/>
+          <w:sz w:val="22"/>
+          <w:szCs w:val="22"/>
+        </w:rPr>
+        <w:t>II</w:t>
+      </w:r>
+      <w:r>
+        <w:rPr>
+          <w:sz w:val="22"/>
+          <w:szCs w:val="22"/>
+        </w:rPr>
+        <w:fldChar w:fldCharType="end"/>
+      </w:r>
+    </w:p>
+    <w:tbl>
+      <w:tblPr>
+        <w:tblStyle w:val="TableGridLight"/>
+        <w:tblW w:w="0" w:type="auto"/>
+        <w:jc w:val="center"/>
+        <w:tblLook w:val="04A0" w:firstRow="1" w:lastRow="0" w:firstColumn="1" w:lastColumn="0" w:noHBand="0" w:noVBand="1"/>
+      </w:tblPr>
+      <w:tblGrid>
+        <w:gridCol w:w="2262"/>
+        <w:gridCol w:w="1927"/>
+      </w:tblGrid>
+      <w:tr>
+        <w:trPr>
+          <w:jc w:val="center"/>
+        </w:trPr>
+        <w:tc>
+          <w:tcPr>
+            <w:tcW w:w="2262" w:type="dxa"/>
+          </w:tcPr>
+          <w:p>
+            <w:pPr>
+              <w:jc w:val="center"/>
+              <w:rPr>
+                <w:rFonts w:eastAsiaTheme="minorEastAsia"/>
+                <w:b/>
+                <w:bCs/>
+              </w:rPr>
+            </w:pPr>
+            <w:r>
+              <w:rPr>
+                <w:rFonts w:eastAsiaTheme="minorEastAsia"/>
+                <w:b/>
+                <w:bCs/>
+              </w:rPr>
+              <w:t>Variable</w:t>
+            </w:r>
+          </w:p>
+        </w:tc>
+        <w:tc>
+          <w:tcPr>
+            <w:tcW w:w="1927" w:type="dxa"/>
+          </w:tcPr>
+          <w:p>
+            <w:pPr>
+              <w:jc w:val="center"/>
+              <w:rPr>
+                <w:rFonts w:eastAsiaTheme="minorEastAsia"/>
+                <w:b/>
+                <w:bCs/>
+              </w:rPr>
+            </w:pPr>
+            <w:r>
+              <w:rPr>
+                <w:rFonts w:eastAsiaTheme="minorEastAsia"/>
+                <w:b/>
+                <w:bCs/>
+              </w:rPr>
+              <w:t>p</w:t>
+            </w:r>
+          </w:p>
+        </w:tc>
+      </w:tr>
+      <w:tr>
+        <w:trPr>
+          <w:jc w:val="center"/>
+        </w:trPr>
+        <w:tc>
+          <w:tcPr>
+            <w:tcW w:w="2262" w:type="dxa"/>
+          </w:tcPr>
+          <w:p>
+            <w:pPr>
+              <w:rPr>
+                <w:rFonts w:eastAsiaTheme="minorEastAsia"/>
+              </w:rPr>
+            </w:pPr>
+            <m:oMathPara>
+              <m:oMath>
+                <m:r>
+                  <w:rPr>
+                    <w:rFonts w:ascii="Cambria Math" w:eastAsiaTheme="minorEastAsia" w:hAnsi="Cambria Math"/>
+                  </w:rPr>
+                  <m:t>lcpi</m:t>
+                </m:r>
+              </m:oMath>
+            </m:oMathPara>
+          </w:p>
+        </w:tc>
+        <w:tc>
+          <w:tcPr>
+            <w:tcW w:w="1927" w:type="dxa"/>
+          </w:tcPr>
+          <w:p>
+            <w:pPr>
+              <w:jc w:val="center"/>
+              <w:rPr>
+                <w:rFonts w:eastAsiaTheme="minorEastAsia"/>
+              </w:rPr>
+            </w:pPr>
+            <w:r>
+              <w:rPr>
+                <w:rFonts w:eastAsiaTheme="minorEastAsia"/>
+              </w:rPr>
+              <w:t>5</w:t>
+            </w:r>
+          </w:p>
+        </w:tc>
+      </w:tr>
+      <w:tr>
+        <w:trPr>
+          <w:jc w:val="center"/>
+        </w:trPr>
+        <w:tc>
+          <w:tcPr>
+            <w:tcW w:w="2262" w:type="dxa"/>
+          </w:tcPr>
+          <w:p>
+            <w:pPr>
+              <w:rPr>
+                <w:rFonts w:eastAsiaTheme="minorEastAsia"/>
+              </w:rPr>
+            </w:pPr>
+            <m:oMathPara>
+              <m:oMath>
+                <m:r>
+                  <w:rPr>
+                    <w:rFonts w:ascii="Cambria Math" w:eastAsiaTheme="minorEastAsia" w:hAnsi="Cambria Math"/>
+                  </w:rPr>
+                  <m:t>lm</m:t>
+                </m:r>
+              </m:oMath>
+            </m:oMathPara>
+          </w:p>
+        </w:tc>
+        <w:tc>
+          <w:tcPr>
+            <w:tcW w:w="1927" w:type="dxa"/>
+          </w:tcPr>
+          <w:p>
+            <w:pPr>
+              <w:jc w:val="center"/>
+              <w:rPr>
+                <w:rFonts w:eastAsiaTheme="minorEastAsia"/>
+              </w:rPr>
+            </w:pPr>
+            <w:r>
+              <w:rPr>
+                <w:rFonts w:eastAsiaTheme="minorEastAsia"/>
+              </w:rPr>
+              <w:t>0</w:t>
+            </w:r>
+          </w:p>
+        </w:tc>
+      </w:tr>
+      <w:tr>
+        <w:trPr>
+          <w:jc w:val="center"/>
+        </w:trPr>
+        <w:tc>
+          <w:tcPr>
+            <w:tcW w:w="2262" w:type="dxa"/>
+          </w:tcPr>
+          <w:p>
+            <w:pPr>
+              <w:rPr>
+                <w:rFonts w:eastAsiaTheme="minorEastAsia"/>
+              </w:rPr>
+            </w:pPr>
+            <m:oMathPara>
+              <m:oMath>
+                <m:r>
+                  <w:rPr>
+                    <w:rFonts w:ascii="Cambria Math" w:eastAsiaTheme="minorEastAsia" w:hAnsi="Cambria Math"/>
+                  </w:rPr>
+                  <m:t>lxr</m:t>
+                </m:r>
+              </m:oMath>
+            </m:oMathPara>
+          </w:p>
+        </w:tc>
+        <w:tc>
+          <w:tcPr>
+            <w:tcW w:w="1927" w:type="dxa"/>
+          </w:tcPr>
+          <w:p>
+            <w:pPr>
+              <w:jc w:val="center"/>
+              <w:rPr>
+                <w:rFonts w:eastAsiaTheme="minorEastAsia"/>
+              </w:rPr>
+            </w:pPr>
+            <w:r>
+              <w:rPr>
+                <w:rFonts w:eastAsiaTheme="minorEastAsia"/>
+              </w:rPr>
+              <w:t>3</w:t>
+            </w:r>
+          </w:p>
+        </w:tc>
+      </w:tr>
+      <w:tr>
+        <w:trPr>
+          <w:jc w:val="center"/>
+        </w:trPr>
+        <w:tc>
+          <w:tcPr>
+            <w:tcW w:w="2262" w:type="dxa"/>
+          </w:tcPr>
+          <w:p>
+            <w:pPr>
+              <w:rPr>
+                <w:rFonts w:eastAsiaTheme="minorEastAsia"/>
+              </w:rPr>
+            </w:pPr>
+            <m:oMathPara>
+              <m:oMath>
+                <m:r>
+                  <w:rPr>
+                    <w:rFonts w:ascii="Cambria Math" w:eastAsiaTheme="minorEastAsia" w:hAnsi="Cambria Math"/>
+                  </w:rPr>
+                  <m:t>lgep</m:t>
+                </m:r>
+              </m:oMath>
+            </m:oMathPara>
+          </w:p>
+        </w:tc>
+        <w:tc>
+          <w:tcPr>
+            <w:tcW w:w="1927" w:type="dxa"/>
+          </w:tcPr>
+          <w:p>
+            <w:pPr>
+              <w:jc w:val="center"/>
+              <w:rPr>
+                <w:rFonts w:eastAsiaTheme="minorEastAsia"/>
+              </w:rPr>
+            </w:pPr>
+            <w:r>
+              <w:rPr>
+                <w:rFonts w:eastAsiaTheme="minorEastAsia"/>
+              </w:rPr>
+              <w:t>1</w:t>
+            </w:r>
+          </w:p>
+        </w:tc>
+      </w:tr>
+    </w:tbl>
+    <w:p>
+      <w:pPr>
+        <w:spacing w:before="240"/>
+        <w:rPr>
           <w:rFonts w:eastAsiaTheme="minorEastAsia"/>
         </w:rPr>
-        <w:t>Table II contains</w:t>
-      </w:r>
+      </w:pPr>
       <w:r>
         <w:rPr>
           <w:rFonts w:eastAsiaTheme="minorEastAsia"/>
         </w:rPr>
-        <w:t xml:space="preserve"> the</w:t>
-      </w:r>
-      <w:r>
-        <w:rPr>
-          <w:rFonts w:eastAsiaTheme="minorEastAsia"/>
-        </w:rPr>
-        <w:t xml:space="preserve"> </w:t>
+        <w:t xml:space="preserve">Once </w:t>
       </w:r>
       <m:oMath>
         <m:r>
@@ -3005,81 +3436,625 @@
         <w:rPr>
           <w:rFonts w:eastAsiaTheme="minorEastAsia"/>
         </w:rPr>
-        <w:t xml:space="preserve">, ADF test result, and order of integration for each </w:t>
+        <w:t xml:space="preserve"> was found, an ADF test with lags </w:t>
       </w:r>
       <m:oMath>
         <m:r>
           <w:rPr>
             <w:rFonts w:ascii="Cambria Math" w:eastAsiaTheme="minorEastAsia" w:hAnsi="Cambria Math"/>
           </w:rPr>
-          <m:t>Z</m:t>
+          <m:t>p</m:t>
         </m:r>
       </m:oMath>
       <w:r>
         <w:rPr>
           <w:rFonts w:eastAsiaTheme="minorEastAsia"/>
         </w:rPr>
-        <w:t>. To calculate the order of integration, any nonstationary variables were differenced and the BG and ADF tests were conducted until a stationary differenced variable was found.</w:t>
-      </w:r>
-      <w:r>
-        <w:rPr>
-          <w:rStyle w:val="FootnoteReference"/>
+        <w:t xml:space="preserve"> and a trend term was estimated. Table III contains the test statistic for each variable as well as the MacKinnon approximate p-value. The null hypothesis is displayed below Table </w:t>
+      </w:r>
+      <w:r>
+        <w:fldChar w:fldCharType="begin"/>
+      </w:r>
+      <w:r>
+        <w:instrText xml:space="preserve"> SEQ Table \* ROMAN </w:instrText>
+      </w:r>
+      <w:r>
+        <w:fldChar w:fldCharType="separate"/>
+      </w:r>
+      <w:r>
+        <w:rPr>
+          <w:noProof/>
+        </w:rPr>
+        <w:t>III</w:t>
+      </w:r>
+      <w:r>
+        <w:fldChar w:fldCharType="end"/>
+      </w:r>
+      <w:r>
+        <w:rPr>
           <w:rFonts w:eastAsiaTheme="minorEastAsia"/>
         </w:rPr>
-        <w:footnoteReference w:id="1"/>
-      </w:r>
-    </w:p>
-    <w:p>
-      <w:pPr>
+        <w:t>.</w:t>
+      </w:r>
+    </w:p>
+    <w:p>
+      <w:pPr>
+        <w:pStyle w:val="Caption"/>
         <w:spacing w:after="0"/>
         <w:jc w:val="center"/>
         <w:rPr>
           <w:rFonts w:eastAsiaTheme="minorEastAsia"/>
-        </w:rPr>
-      </w:pPr>
-      <w:r>
-        <w:rPr>
+          <w:i w:val="0"/>
+          <w:iCs w:val="0"/>
+          <w:color w:val="auto"/>
           <w:sz w:val="22"/>
           <w:szCs w:val="22"/>
         </w:rPr>
-        <w:t xml:space="preserve">Table </w:t>
-      </w:r>
-      <w:r>
-        <w:rPr>
+      </w:pPr>
+      <w:r>
+        <w:rPr>
+          <w:i w:val="0"/>
+          <w:iCs w:val="0"/>
+          <w:color w:val="auto"/>
           <w:sz w:val="22"/>
           <w:szCs w:val="22"/>
         </w:rPr>
-        <w:fldChar w:fldCharType="begin"/>
-      </w:r>
-      <w:r>
-        <w:rPr>
+        <w:t xml:space="preserve">Table </w:t>
+      </w:r>
+      <w:r>
+        <w:rPr>
+          <w:i w:val="0"/>
+          <w:iCs w:val="0"/>
+          <w:color w:val="auto"/>
           <w:sz w:val="22"/>
           <w:szCs w:val="22"/>
         </w:rPr>
-        <w:instrText xml:space="preserve"> SEQ Table \* ROMAN </w:instrText>
-      </w:r>
-      <w:r>
-        <w:rPr>
+        <w:fldChar w:fldCharType="begin"/>
+      </w:r>
+      <w:r>
+        <w:rPr>
+          <w:i w:val="0"/>
+          <w:iCs w:val="0"/>
+          <w:color w:val="auto"/>
           <w:sz w:val="22"/>
           <w:szCs w:val="22"/>
         </w:rPr>
-        <w:fldChar w:fldCharType="separate"/>
-      </w:r>
-      <w:r>
-        <w:rPr>
-          <w:noProof/>
+        <w:instrText xml:space="preserve"> SEQ Table \* ROMAN </w:instrText>
+      </w:r>
+      <w:r>
+        <w:rPr>
+          <w:i w:val="0"/>
+          <w:iCs w:val="0"/>
+          <w:color w:val="auto"/>
           <w:sz w:val="22"/>
           <w:szCs w:val="22"/>
         </w:rPr>
-        <w:t>II</w:t>
-      </w:r>
-      <w:r>
-        <w:rPr>
+        <w:fldChar w:fldCharType="separate"/>
+      </w:r>
+      <w:r>
+        <w:rPr>
+          <w:i w:val="0"/>
+          <w:iCs w:val="0"/>
+          <w:noProof/>
+          <w:color w:val="auto"/>
           <w:sz w:val="22"/>
           <w:szCs w:val="22"/>
         </w:rPr>
+        <w:t>III</w:t>
+      </w:r>
+      <w:r>
+        <w:rPr>
+          <w:i w:val="0"/>
+          <w:iCs w:val="0"/>
+          <w:color w:val="auto"/>
+          <w:sz w:val="22"/>
+          <w:szCs w:val="22"/>
+        </w:rPr>
         <w:fldChar w:fldCharType="end"/>
       </w:r>
+    </w:p>
+    <w:tbl>
+      <w:tblPr>
+        <w:tblStyle w:val="TableGridLight"/>
+        <w:tblW w:w="0" w:type="auto"/>
+        <w:jc w:val="center"/>
+        <w:tblLook w:val="04A0" w:firstRow="1" w:lastRow="0" w:firstColumn="1" w:lastColumn="0" w:noHBand="0" w:noVBand="1"/>
+      </w:tblPr>
+      <w:tblGrid>
+        <w:gridCol w:w="2262"/>
+        <w:gridCol w:w="1927"/>
+        <w:gridCol w:w="2327"/>
+      </w:tblGrid>
+      <w:tr>
+        <w:trPr>
+          <w:jc w:val="center"/>
+        </w:trPr>
+        <w:tc>
+          <w:tcPr>
+            <w:tcW w:w="2262" w:type="dxa"/>
+          </w:tcPr>
+          <w:p>
+            <w:pPr>
+              <w:jc w:val="center"/>
+              <w:rPr>
+                <w:rFonts w:eastAsiaTheme="minorEastAsia"/>
+                <w:b/>
+                <w:bCs/>
+              </w:rPr>
+            </w:pPr>
+            <w:r>
+              <w:rPr>
+                <w:rFonts w:eastAsiaTheme="minorEastAsia"/>
+                <w:b/>
+                <w:bCs/>
+              </w:rPr>
+              <w:t>Variable</w:t>
+            </w:r>
+          </w:p>
+        </w:tc>
+        <w:tc>
+          <w:tcPr>
+            <w:tcW w:w="1927" w:type="dxa"/>
+          </w:tcPr>
+          <w:p>
+            <w:pPr>
+              <w:jc w:val="center"/>
+              <w:rPr>
+                <w:rFonts w:eastAsiaTheme="minorEastAsia"/>
+                <w:b/>
+                <w:bCs/>
+              </w:rPr>
+            </w:pPr>
+            <w:r>
+              <w:rPr>
+                <w:rFonts w:eastAsiaTheme="minorEastAsia"/>
+                <w:b/>
+                <w:bCs/>
+              </w:rPr>
+              <w:t>Test statistic</w:t>
+            </w:r>
+          </w:p>
+        </w:tc>
+        <w:tc>
+          <w:tcPr>
+            <w:tcW w:w="2327" w:type="dxa"/>
+          </w:tcPr>
+          <w:p>
+            <w:pPr>
+              <w:jc w:val="center"/>
+              <w:rPr>
+                <w:rFonts w:eastAsiaTheme="minorEastAsia"/>
+                <w:b/>
+                <w:bCs/>
+              </w:rPr>
+            </w:pPr>
+            <w:r>
+              <w:rPr>
+                <w:rFonts w:eastAsiaTheme="minorEastAsia"/>
+                <w:b/>
+                <w:bCs/>
+              </w:rPr>
+              <w:t>MacKinnon p-value</w:t>
+            </w:r>
+          </w:p>
+        </w:tc>
+      </w:tr>
+      <w:tr>
+        <w:trPr>
+          <w:jc w:val="center"/>
+        </w:trPr>
+        <w:tc>
+          <w:tcPr>
+            <w:tcW w:w="2262" w:type="dxa"/>
+          </w:tcPr>
+          <w:p>
+            <w:pPr>
+              <w:rPr>
+                <w:rFonts w:eastAsiaTheme="minorEastAsia"/>
+              </w:rPr>
+            </w:pPr>
+            <m:oMathPara>
+              <m:oMath>
+                <m:r>
+                  <w:rPr>
+                    <w:rFonts w:ascii="Cambria Math" w:eastAsiaTheme="minorEastAsia" w:hAnsi="Cambria Math"/>
+                  </w:rPr>
+                  <m:t>lcpi</m:t>
+                </m:r>
+              </m:oMath>
+            </m:oMathPara>
+          </w:p>
+        </w:tc>
+        <w:tc>
+          <w:tcPr>
+            <w:tcW w:w="1927" w:type="dxa"/>
+          </w:tcPr>
+          <w:p>
+            <w:pPr>
+              <w:jc w:val="center"/>
+              <w:rPr>
+                <w:rFonts w:eastAsiaTheme="minorEastAsia"/>
+              </w:rPr>
+            </w:pPr>
+            <w:r>
+              <w:rPr>
+                <w:rFonts w:eastAsiaTheme="minorEastAsia"/>
+              </w:rPr>
+              <w:t>-2.131</w:t>
+            </w:r>
+          </w:p>
+        </w:tc>
+        <w:tc>
+          <w:tcPr>
+            <w:tcW w:w="2327" w:type="dxa"/>
+          </w:tcPr>
+          <w:p>
+            <w:pPr>
+              <w:jc w:val="center"/>
+              <w:rPr>
+                <w:rFonts w:eastAsiaTheme="minorEastAsia"/>
+              </w:rPr>
+            </w:pPr>
+            <w:r>
+              <w:rPr>
+                <w:rFonts w:eastAsiaTheme="minorEastAsia"/>
+              </w:rPr>
+              <w:t>0.5289</w:t>
+            </w:r>
+          </w:p>
+        </w:tc>
+      </w:tr>
+      <w:tr>
+        <w:trPr>
+          <w:jc w:val="center"/>
+        </w:trPr>
+        <w:tc>
+          <w:tcPr>
+            <w:tcW w:w="2262" w:type="dxa"/>
+          </w:tcPr>
+          <w:p>
+            <w:pPr>
+              <w:rPr>
+                <w:rFonts w:eastAsiaTheme="minorEastAsia"/>
+              </w:rPr>
+            </w:pPr>
+            <m:oMathPara>
+              <m:oMath>
+                <m:r>
+                  <w:rPr>
+                    <w:rFonts w:ascii="Cambria Math" w:eastAsiaTheme="minorEastAsia" w:hAnsi="Cambria Math"/>
+                  </w:rPr>
+                  <m:t>lm</m:t>
+                </m:r>
+              </m:oMath>
+            </m:oMathPara>
+          </w:p>
+        </w:tc>
+        <w:tc>
+          <w:tcPr>
+            <w:tcW w:w="1927" w:type="dxa"/>
+          </w:tcPr>
+          <w:p>
+            <w:pPr>
+              <w:jc w:val="center"/>
+              <w:rPr>
+                <w:rFonts w:eastAsiaTheme="minorEastAsia"/>
+              </w:rPr>
+            </w:pPr>
+            <w:r>
+              <w:rPr>
+                <w:rFonts w:eastAsiaTheme="minorEastAsia"/>
+              </w:rPr>
+              <w:t>-1.616</w:t>
+            </w:r>
+          </w:p>
+        </w:tc>
+        <w:tc>
+          <w:tcPr>
+            <w:tcW w:w="2327" w:type="dxa"/>
+          </w:tcPr>
+          <w:p>
+            <w:pPr>
+              <w:jc w:val="center"/>
+              <w:rPr>
+                <w:rFonts w:eastAsiaTheme="minorEastAsia"/>
+              </w:rPr>
+            </w:pPr>
+            <w:r>
+              <w:rPr>
+                <w:rFonts w:eastAsiaTheme="minorEastAsia"/>
+              </w:rPr>
+              <w:t>0.7861</w:t>
+            </w:r>
+          </w:p>
+        </w:tc>
+      </w:tr>
+      <w:tr>
+        <w:trPr>
+          <w:jc w:val="center"/>
+        </w:trPr>
+        <w:tc>
+          <w:tcPr>
+            <w:tcW w:w="2262" w:type="dxa"/>
+          </w:tcPr>
+          <w:p>
+            <w:pPr>
+              <w:rPr>
+                <w:rFonts w:eastAsiaTheme="minorEastAsia"/>
+              </w:rPr>
+            </w:pPr>
+            <m:oMathPara>
+              <m:oMath>
+                <m:r>
+                  <w:rPr>
+                    <w:rFonts w:ascii="Cambria Math" w:eastAsiaTheme="minorEastAsia" w:hAnsi="Cambria Math"/>
+                  </w:rPr>
+                  <m:t>lxr</m:t>
+                </m:r>
+              </m:oMath>
+            </m:oMathPara>
+          </w:p>
+        </w:tc>
+        <w:tc>
+          <w:tcPr>
+            <w:tcW w:w="1927" w:type="dxa"/>
+          </w:tcPr>
+          <w:p>
+            <w:pPr>
+              <w:jc w:val="center"/>
+              <w:rPr>
+                <w:rFonts w:eastAsiaTheme="minorEastAsia"/>
+              </w:rPr>
+            </w:pPr>
+            <w:r>
+              <w:rPr>
+                <w:rFonts w:eastAsiaTheme="minorEastAsia"/>
+              </w:rPr>
+              <w:t>-3.271</w:t>
+            </w:r>
+          </w:p>
+        </w:tc>
+        <w:tc>
+          <w:tcPr>
+            <w:tcW w:w="2327" w:type="dxa"/>
+          </w:tcPr>
+          <w:p>
+            <w:pPr>
+              <w:jc w:val="center"/>
+              <w:rPr>
+                <w:rFonts w:eastAsiaTheme="minorEastAsia"/>
+              </w:rPr>
+            </w:pPr>
+            <w:r>
+              <w:rPr>
+                <w:rFonts w:eastAsiaTheme="minorEastAsia"/>
+              </w:rPr>
+              <w:t>0.</w:t>
+            </w:r>
+            <w:r>
+              <w:rPr>
+                <w:rFonts w:eastAsiaTheme="minorEastAsia"/>
+              </w:rPr>
+              <w:t>0712</w:t>
+            </w:r>
+          </w:p>
+        </w:tc>
+      </w:tr>
+      <w:tr>
+        <w:trPr>
+          <w:jc w:val="center"/>
+        </w:trPr>
+        <w:tc>
+          <w:tcPr>
+            <w:tcW w:w="2262" w:type="dxa"/>
+          </w:tcPr>
+          <w:p>
+            <w:pPr>
+              <w:jc w:val="center"/>
+              <w:rPr>
+                <w:rFonts w:eastAsiaTheme="minorEastAsia"/>
+              </w:rPr>
+            </w:pPr>
+            <m:oMath>
+              <m:r>
+                <w:rPr>
+                  <w:rFonts w:ascii="Cambria Math" w:eastAsiaTheme="minorEastAsia" w:hAnsi="Cambria Math"/>
+                </w:rPr>
+                <m:t>lgep</m:t>
+              </m:r>
+            </m:oMath>
+            <w:r>
+              <w:rPr>
+                <w:rFonts w:eastAsiaTheme="minorEastAsia"/>
+              </w:rPr>
+              <w:t>*</w:t>
+            </w:r>
+          </w:p>
+        </w:tc>
+        <w:tc>
+          <w:tcPr>
+            <w:tcW w:w="1927" w:type="dxa"/>
+          </w:tcPr>
+          <w:p>
+            <w:pPr>
+              <w:jc w:val="center"/>
+              <w:rPr>
+                <w:rFonts w:eastAsiaTheme="minorEastAsia"/>
+              </w:rPr>
+            </w:pPr>
+            <w:r>
+              <w:rPr>
+                <w:rFonts w:eastAsiaTheme="minorEastAsia"/>
+              </w:rPr>
+              <w:t>-2.743</w:t>
+            </w:r>
+          </w:p>
+        </w:tc>
+        <w:tc>
+          <w:tcPr>
+            <w:tcW w:w="2327" w:type="dxa"/>
+          </w:tcPr>
+          <w:p>
+            <w:pPr>
+              <w:jc w:val="center"/>
+              <w:rPr>
+                <w:rFonts w:eastAsiaTheme="minorEastAsia"/>
+              </w:rPr>
+            </w:pPr>
+            <w:r>
+              <w:rPr>
+                <w:rFonts w:eastAsiaTheme="minorEastAsia"/>
+              </w:rPr>
+              <w:t>0.0059</w:t>
+            </w:r>
+          </w:p>
+        </w:tc>
+      </w:tr>
+    </w:tbl>
+    <w:p>
+      <w:pPr>
+        <w:spacing w:after="0"/>
+        <w:jc w:val="center"/>
+        <w:rPr>
+          <w:rFonts w:eastAsiaTheme="minorEastAsia"/>
+        </w:rPr>
+      </w:pPr>
+      <m:oMathPara>
+        <m:oMath>
+          <m:sSub>
+            <m:sSubPr>
+              <m:ctrlPr>
+                <w:rPr>
+                  <w:rFonts w:ascii="Cambria Math" w:eastAsiaTheme="minorEastAsia" w:hAnsi="Cambria Math"/>
+                  <w:i/>
+                </w:rPr>
+              </m:ctrlPr>
+            </m:sSubPr>
+            <m:e>
+              <m:r>
+                <w:rPr>
+                  <w:rFonts w:ascii="Cambria Math" w:eastAsiaTheme="minorEastAsia" w:hAnsi="Cambria Math"/>
+                </w:rPr>
+                <m:t>H</m:t>
+              </m:r>
+            </m:e>
+            <m:sub>
+              <m:r>
+                <w:rPr>
+                  <w:rFonts w:ascii="Cambria Math" w:eastAsiaTheme="minorEastAsia" w:hAnsi="Cambria Math"/>
+                </w:rPr>
+                <m:t>0</m:t>
+              </m:r>
+            </m:sub>
+          </m:sSub>
+          <m:r>
+            <w:rPr>
+              <w:rFonts w:ascii="Cambria Math" w:eastAsiaTheme="minorEastAsia" w:hAnsi="Cambria Math"/>
+            </w:rPr>
+            <m:t>:Random walk with or without drift</m:t>
+          </m:r>
+        </m:oMath>
+      </m:oMathPara>
+    </w:p>
+    <w:p>
+      <w:pPr>
+        <w:jc w:val="center"/>
+        <w:rPr>
+          <w:rFonts w:eastAsiaTheme="minorEastAsia"/>
+        </w:rPr>
+      </w:pPr>
+      <w:r>
+        <w:rPr>
+          <w:rFonts w:eastAsiaTheme="minorEastAsia"/>
+        </w:rPr>
+        <w:t>*</w:t>
+      </w:r>
+      <m:oMath>
+        <m:sSub>
+          <m:sSubPr>
+            <m:ctrlPr>
+              <w:rPr>
+                <w:rFonts w:ascii="Cambria Math" w:eastAsiaTheme="minorEastAsia" w:hAnsi="Cambria Math"/>
+                <w:i/>
+              </w:rPr>
+            </m:ctrlPr>
+          </m:sSubPr>
+          <m:e>
+            <m:r>
+              <w:rPr>
+                <w:rFonts w:ascii="Cambria Math" w:eastAsiaTheme="minorEastAsia" w:hAnsi="Cambria Math"/>
+              </w:rPr>
+              <m:t>H</m:t>
+            </m:r>
+          </m:e>
+          <m:sub>
+            <m:r>
+              <w:rPr>
+                <w:rFonts w:ascii="Cambria Math" w:eastAsiaTheme="minorEastAsia" w:hAnsi="Cambria Math"/>
+              </w:rPr>
+              <m:t>0</m:t>
+            </m:r>
+          </m:sub>
+        </m:sSub>
+        <m:r>
+          <w:rPr>
+            <w:rFonts w:ascii="Cambria Math" w:eastAsiaTheme="minorEastAsia" w:hAnsi="Cambria Math"/>
+          </w:rPr>
+          <m:t>:  Random walk with drift</m:t>
+        </m:r>
+      </m:oMath>
+    </w:p>
+    <w:p>
+      <w:pPr>
+        <w:spacing w:after="0"/>
+        <w:rPr>
+          <w:rFonts w:eastAsiaTheme="minorEastAsia"/>
+        </w:rPr>
+      </w:pPr>
+      <w:r>
+        <w:rPr>
+          <w:rFonts w:eastAsiaTheme="minorEastAsia"/>
+        </w:rPr>
+        <w:lastRenderedPageBreak/>
+        <w:t xml:space="preserve">We do not reject the null hypothesis that </w:t>
+      </w:r>
+      <m:oMath>
+        <m:r>
+          <w:rPr>
+            <w:rFonts w:ascii="Cambria Math" w:eastAsiaTheme="minorEastAsia" w:hAnsi="Cambria Math"/>
+          </w:rPr>
+          <m:t>lcpi, lm, lxr</m:t>
+        </m:r>
+      </m:oMath>
+      <w:r>
+        <w:rPr>
+          <w:rFonts w:eastAsiaTheme="minorEastAsia"/>
+        </w:rPr>
+        <w:t xml:space="preserve"> are random walks. We reject the null hypothesis that </w:t>
+      </w:r>
+      <m:oMath>
+        <m:r>
+          <w:rPr>
+            <w:rFonts w:ascii="Cambria Math" w:eastAsiaTheme="minorEastAsia" w:hAnsi="Cambria Math"/>
+          </w:rPr>
+          <m:t>lgep</m:t>
+        </m:r>
+      </m:oMath>
+      <w:r>
+        <w:rPr>
+          <w:rFonts w:eastAsiaTheme="minorEastAsia"/>
+        </w:rPr>
+        <w:t xml:space="preserve"> is a random walk with drift and accept the alternative hypothesis that it is stationary with drift.</w:t>
+      </w:r>
+    </w:p>
+    <w:p>
+      <w:pPr>
+        <w:spacing w:after="0"/>
+        <w:jc w:val="center"/>
+        <w:rPr>
+          <w:rFonts w:eastAsiaTheme="minorEastAsia"/>
+        </w:rPr>
+      </w:pPr>
     </w:p>
     <w:tbl>
       <w:tblPr>
@@ -3669,8 +4644,1361 @@
         <w:t>There is reason to believe that an exchange rate peg can help to lower inflation.</w:t>
       </w:r>
     </w:p>
-    <w:p/>
-    <w:p/>
+    <w:p>
+      <w:pPr>
+        <w:pStyle w:val="Caption"/>
+      </w:pPr>
+      <w:r>
+        <w:t xml:space="preserve">Appendix </w:t>
+      </w:r>
+      <w:fldSimple w:instr=" SEQ Appendix \* ARABIC ">
+        <w:r>
+          <w:rPr>
+            <w:noProof/>
+          </w:rPr>
+          <w:t>1</w:t>
+        </w:r>
+      </w:fldSimple>
+    </w:p>
+    <w:p>
+      <w:pPr>
+        <w:pBdr>
+          <w:bottom w:val="single" w:sz="6" w:space="1" w:color="auto"/>
+        </w:pBdr>
+        <w:contextualSpacing/>
+        <w:rPr>
+          <w:rFonts w:ascii="Consolas" w:hAnsi="Consolas"/>
+          <w:sz w:val="12"/>
+          <w:szCs w:val="12"/>
+        </w:rPr>
+      </w:pPr>
+      <w:r>
+        <w:rPr>
+          <w:rFonts w:ascii="Consolas" w:hAnsi="Consolas"/>
+          <w:sz w:val="12"/>
+          <w:szCs w:val="12"/>
+        </w:rPr>
+        <w:t xml:space="preserve">. </w:t>
+      </w:r>
+      <w:proofErr w:type="spellStart"/>
+      <w:r>
+        <w:rPr>
+          <w:rFonts w:ascii="Consolas" w:hAnsi="Consolas"/>
+          <w:sz w:val="12"/>
+          <w:szCs w:val="12"/>
+        </w:rPr>
+        <w:t>dfuller</w:t>
+      </w:r>
+      <w:proofErr w:type="spellEnd"/>
+      <w:r>
+        <w:rPr>
+          <w:rFonts w:ascii="Consolas" w:hAnsi="Consolas"/>
+          <w:sz w:val="12"/>
+          <w:szCs w:val="12"/>
+        </w:rPr>
+        <w:t xml:space="preserve"> </w:t>
+      </w:r>
+      <w:proofErr w:type="spellStart"/>
+      <w:r>
+        <w:rPr>
+          <w:rFonts w:ascii="Consolas" w:hAnsi="Consolas"/>
+          <w:sz w:val="12"/>
+          <w:szCs w:val="12"/>
+        </w:rPr>
+        <w:t>lcpi</w:t>
+      </w:r>
+      <w:proofErr w:type="spellEnd"/>
+      <w:r>
+        <w:rPr>
+          <w:rFonts w:ascii="Consolas" w:hAnsi="Consolas"/>
+          <w:sz w:val="12"/>
+          <w:szCs w:val="12"/>
+        </w:rPr>
+        <w:t>, lags(5) trend</w:t>
+      </w:r>
+    </w:p>
+    <w:p>
+      <w:pPr>
+        <w:pBdr>
+          <w:bottom w:val="single" w:sz="6" w:space="1" w:color="auto"/>
+        </w:pBdr>
+        <w:contextualSpacing/>
+        <w:rPr>
+          <w:rFonts w:ascii="Consolas" w:hAnsi="Consolas"/>
+          <w:sz w:val="12"/>
+          <w:szCs w:val="12"/>
+        </w:rPr>
+      </w:pPr>
+    </w:p>
+    <w:p>
+      <w:pPr>
+        <w:pBdr>
+          <w:bottom w:val="single" w:sz="6" w:space="1" w:color="auto"/>
+        </w:pBdr>
+        <w:contextualSpacing/>
+        <w:rPr>
+          <w:rFonts w:ascii="Consolas" w:hAnsi="Consolas"/>
+          <w:sz w:val="12"/>
+          <w:szCs w:val="12"/>
+        </w:rPr>
+      </w:pPr>
+      <w:r>
+        <w:rPr>
+          <w:rFonts w:ascii="Consolas" w:hAnsi="Consolas"/>
+          <w:sz w:val="12"/>
+          <w:szCs w:val="12"/>
+        </w:rPr>
+        <w:t>Augmented Dickey–Fuller test for unit root</w:t>
+      </w:r>
+    </w:p>
+    <w:p>
+      <w:pPr>
+        <w:pBdr>
+          <w:bottom w:val="single" w:sz="6" w:space="1" w:color="auto"/>
+        </w:pBdr>
+        <w:contextualSpacing/>
+        <w:rPr>
+          <w:rFonts w:ascii="Consolas" w:hAnsi="Consolas"/>
+          <w:sz w:val="12"/>
+          <w:szCs w:val="12"/>
+        </w:rPr>
+      </w:pPr>
+    </w:p>
+    <w:p>
+      <w:pPr>
+        <w:pBdr>
+          <w:bottom w:val="single" w:sz="6" w:space="1" w:color="auto"/>
+        </w:pBdr>
+        <w:contextualSpacing/>
+        <w:rPr>
+          <w:rFonts w:ascii="Consolas" w:hAnsi="Consolas"/>
+          <w:sz w:val="12"/>
+          <w:szCs w:val="12"/>
+        </w:rPr>
+      </w:pPr>
+      <w:r>
+        <w:rPr>
+          <w:rFonts w:ascii="Consolas" w:hAnsi="Consolas"/>
+          <w:sz w:val="12"/>
+          <w:szCs w:val="12"/>
+        </w:rPr>
+        <w:t xml:space="preserve">Variable: </w:t>
+      </w:r>
+      <w:proofErr w:type="spellStart"/>
+      <w:r>
+        <w:rPr>
+          <w:rFonts w:ascii="Consolas" w:hAnsi="Consolas"/>
+          <w:sz w:val="12"/>
+          <w:szCs w:val="12"/>
+        </w:rPr>
+        <w:t>lcpi</w:t>
+      </w:r>
+      <w:proofErr w:type="spellEnd"/>
+      <w:r>
+        <w:rPr>
+          <w:rFonts w:ascii="Consolas" w:hAnsi="Consolas"/>
+          <w:sz w:val="12"/>
+          <w:szCs w:val="12"/>
+        </w:rPr>
+        <w:t xml:space="preserve">                             Number of </w:t>
+      </w:r>
+      <w:proofErr w:type="spellStart"/>
+      <w:r>
+        <w:rPr>
+          <w:rFonts w:ascii="Consolas" w:hAnsi="Consolas"/>
+          <w:sz w:val="12"/>
+          <w:szCs w:val="12"/>
+        </w:rPr>
+        <w:t>obs</w:t>
+      </w:r>
+      <w:proofErr w:type="spellEnd"/>
+      <w:r>
+        <w:rPr>
+          <w:rFonts w:ascii="Consolas" w:hAnsi="Consolas"/>
+          <w:sz w:val="12"/>
+          <w:szCs w:val="12"/>
+        </w:rPr>
+        <w:t xml:space="preserve">  = 90</w:t>
+      </w:r>
+    </w:p>
+    <w:p>
+      <w:pPr>
+        <w:pBdr>
+          <w:bottom w:val="single" w:sz="6" w:space="1" w:color="auto"/>
+        </w:pBdr>
+        <w:contextualSpacing/>
+        <w:rPr>
+          <w:rFonts w:ascii="Consolas" w:hAnsi="Consolas"/>
+          <w:sz w:val="12"/>
+          <w:szCs w:val="12"/>
+        </w:rPr>
+      </w:pPr>
+      <w:r>
+        <w:rPr>
+          <w:rFonts w:ascii="Consolas" w:hAnsi="Consolas"/>
+          <w:sz w:val="12"/>
+          <w:szCs w:val="12"/>
+        </w:rPr>
+        <w:t xml:space="preserve">                                           Number of lags =  5</w:t>
+      </w:r>
+    </w:p>
+    <w:p>
+      <w:pPr>
+        <w:pBdr>
+          <w:bottom w:val="single" w:sz="6" w:space="1" w:color="auto"/>
+        </w:pBdr>
+        <w:contextualSpacing/>
+        <w:rPr>
+          <w:rFonts w:ascii="Consolas" w:hAnsi="Consolas"/>
+          <w:sz w:val="12"/>
+          <w:szCs w:val="12"/>
+        </w:rPr>
+      </w:pPr>
+    </w:p>
+    <w:p>
+      <w:pPr>
+        <w:pBdr>
+          <w:bottom w:val="single" w:sz="6" w:space="1" w:color="auto"/>
+        </w:pBdr>
+        <w:contextualSpacing/>
+        <w:rPr>
+          <w:rFonts w:ascii="Consolas" w:hAnsi="Consolas"/>
+          <w:sz w:val="12"/>
+          <w:szCs w:val="12"/>
+        </w:rPr>
+      </w:pPr>
+      <w:r>
+        <w:rPr>
+          <w:rFonts w:ascii="Consolas" w:hAnsi="Consolas"/>
+          <w:sz w:val="12"/>
+          <w:szCs w:val="12"/>
+        </w:rPr>
+        <w:t>H0: Random walk with or without drift</w:t>
+      </w:r>
+    </w:p>
+    <w:p>
+      <w:pPr>
+        <w:pBdr>
+          <w:bottom w:val="single" w:sz="6" w:space="1" w:color="auto"/>
+        </w:pBdr>
+        <w:contextualSpacing/>
+        <w:rPr>
+          <w:rFonts w:ascii="Consolas" w:hAnsi="Consolas"/>
+          <w:sz w:val="12"/>
+          <w:szCs w:val="12"/>
+        </w:rPr>
+      </w:pPr>
+    </w:p>
+    <w:p>
+      <w:pPr>
+        <w:pBdr>
+          <w:bottom w:val="single" w:sz="6" w:space="1" w:color="auto"/>
+        </w:pBdr>
+        <w:contextualSpacing/>
+        <w:rPr>
+          <w:rFonts w:ascii="Consolas" w:hAnsi="Consolas"/>
+          <w:sz w:val="12"/>
+          <w:szCs w:val="12"/>
+        </w:rPr>
+      </w:pPr>
+      <w:r>
+        <w:rPr>
+          <w:rFonts w:ascii="Consolas" w:hAnsi="Consolas"/>
+          <w:sz w:val="12"/>
+          <w:szCs w:val="12"/>
+        </w:rPr>
+        <w:t xml:space="preserve">                                       Dickey–Fuller</w:t>
+      </w:r>
+    </w:p>
+    <w:p>
+      <w:pPr>
+        <w:pBdr>
+          <w:bottom w:val="single" w:sz="6" w:space="1" w:color="auto"/>
+        </w:pBdr>
+        <w:contextualSpacing/>
+        <w:rPr>
+          <w:rFonts w:ascii="Consolas" w:hAnsi="Consolas"/>
+          <w:sz w:val="12"/>
+          <w:szCs w:val="12"/>
+        </w:rPr>
+      </w:pPr>
+      <w:r>
+        <w:rPr>
+          <w:rFonts w:ascii="Consolas" w:hAnsi="Consolas"/>
+          <w:sz w:val="12"/>
+          <w:szCs w:val="12"/>
+        </w:rPr>
+        <w:t xml:space="preserve">                   Test      -------- critical value ---------</w:t>
+      </w:r>
+    </w:p>
+    <w:p>
+      <w:pPr>
+        <w:pBdr>
+          <w:bottom w:val="single" w:sz="6" w:space="1" w:color="auto"/>
+        </w:pBdr>
+        <w:contextualSpacing/>
+        <w:rPr>
+          <w:rFonts w:ascii="Consolas" w:hAnsi="Consolas"/>
+          <w:sz w:val="12"/>
+          <w:szCs w:val="12"/>
+        </w:rPr>
+      </w:pPr>
+      <w:r>
+        <w:rPr>
+          <w:rFonts w:ascii="Consolas" w:hAnsi="Consolas"/>
+          <w:sz w:val="12"/>
+          <w:szCs w:val="12"/>
+        </w:rPr>
+        <w:t xml:space="preserve">              statistic           1%           5%          10%</w:t>
+      </w:r>
+    </w:p>
+    <w:p>
+      <w:pPr>
+        <w:pBdr>
+          <w:bottom w:val="single" w:sz="6" w:space="1" w:color="auto"/>
+        </w:pBdr>
+        <w:contextualSpacing/>
+        <w:rPr>
+          <w:rFonts w:ascii="Consolas" w:hAnsi="Consolas"/>
+          <w:sz w:val="12"/>
+          <w:szCs w:val="12"/>
+        </w:rPr>
+      </w:pPr>
+      <w:r>
+        <w:rPr>
+          <w:rFonts w:ascii="Consolas" w:hAnsi="Consolas"/>
+          <w:sz w:val="12"/>
+          <w:szCs w:val="12"/>
+        </w:rPr>
+        <w:t>--------------------------------------------------------------</w:t>
+      </w:r>
+    </w:p>
+    <w:p>
+      <w:pPr>
+        <w:pBdr>
+          <w:bottom w:val="single" w:sz="6" w:space="1" w:color="auto"/>
+        </w:pBdr>
+        <w:contextualSpacing/>
+        <w:rPr>
+          <w:rFonts w:ascii="Consolas" w:hAnsi="Consolas"/>
+          <w:sz w:val="12"/>
+          <w:szCs w:val="12"/>
+        </w:rPr>
+      </w:pPr>
+      <w:r>
+        <w:rPr>
+          <w:rFonts w:ascii="Consolas" w:hAnsi="Consolas"/>
+          <w:sz w:val="12"/>
+          <w:szCs w:val="12"/>
+        </w:rPr>
+        <w:t xml:space="preserve"> Z(t)            -2.131       -4.062       -3.460       -3.156</w:t>
+      </w:r>
+    </w:p>
+    <w:p>
+      <w:pPr>
+        <w:pBdr>
+          <w:bottom w:val="single" w:sz="6" w:space="1" w:color="auto"/>
+        </w:pBdr>
+        <w:contextualSpacing/>
+        <w:rPr>
+          <w:rFonts w:ascii="Consolas" w:hAnsi="Consolas"/>
+          <w:sz w:val="12"/>
+          <w:szCs w:val="12"/>
+        </w:rPr>
+      </w:pPr>
+      <w:r>
+        <w:rPr>
+          <w:rFonts w:ascii="Consolas" w:hAnsi="Consolas"/>
+          <w:sz w:val="12"/>
+          <w:szCs w:val="12"/>
+        </w:rPr>
+        <w:t>--------------------------------------------------------------</w:t>
+      </w:r>
+    </w:p>
+    <w:p>
+      <w:pPr>
+        <w:pBdr>
+          <w:bottom w:val="single" w:sz="6" w:space="1" w:color="auto"/>
+        </w:pBdr>
+        <w:contextualSpacing/>
+        <w:rPr>
+          <w:rFonts w:ascii="Consolas" w:hAnsi="Consolas"/>
+          <w:sz w:val="12"/>
+          <w:szCs w:val="12"/>
+        </w:rPr>
+      </w:pPr>
+      <w:r>
+        <w:rPr>
+          <w:rFonts w:ascii="Consolas" w:hAnsi="Consolas"/>
+          <w:sz w:val="12"/>
+          <w:szCs w:val="12"/>
+        </w:rPr>
+        <w:t>MacKinnon approximate p-value for Z(t) = 0.5289.</w:t>
+      </w:r>
+    </w:p>
+    <w:p>
+      <w:pPr>
+        <w:contextualSpacing/>
+        <w:rPr>
+          <w:rFonts w:ascii="Consolas" w:hAnsi="Consolas"/>
+          <w:sz w:val="12"/>
+          <w:szCs w:val="12"/>
+        </w:rPr>
+      </w:pPr>
+      <w:r>
+        <w:rPr>
+          <w:rFonts w:ascii="Consolas" w:hAnsi="Consolas"/>
+          <w:sz w:val="12"/>
+          <w:szCs w:val="12"/>
+        </w:rPr>
+        <w:t xml:space="preserve">. </w:t>
+      </w:r>
+      <w:proofErr w:type="spellStart"/>
+      <w:r>
+        <w:rPr>
+          <w:rFonts w:ascii="Consolas" w:hAnsi="Consolas"/>
+          <w:sz w:val="12"/>
+          <w:szCs w:val="12"/>
+        </w:rPr>
+        <w:t>dfuller</w:t>
+      </w:r>
+      <w:proofErr w:type="spellEnd"/>
+      <w:r>
+        <w:rPr>
+          <w:rFonts w:ascii="Consolas" w:hAnsi="Consolas"/>
+          <w:sz w:val="12"/>
+          <w:szCs w:val="12"/>
+        </w:rPr>
+        <w:t xml:space="preserve"> </w:t>
+      </w:r>
+      <w:proofErr w:type="spellStart"/>
+      <w:r>
+        <w:rPr>
+          <w:rFonts w:ascii="Consolas" w:hAnsi="Consolas"/>
+          <w:sz w:val="12"/>
+          <w:szCs w:val="12"/>
+        </w:rPr>
+        <w:t>lm</w:t>
+      </w:r>
+      <w:proofErr w:type="spellEnd"/>
+      <w:r>
+        <w:rPr>
+          <w:rFonts w:ascii="Consolas" w:hAnsi="Consolas"/>
+          <w:sz w:val="12"/>
+          <w:szCs w:val="12"/>
+        </w:rPr>
+        <w:t>, trend</w:t>
+      </w:r>
+    </w:p>
+    <w:p>
+      <w:pPr>
+        <w:contextualSpacing/>
+        <w:rPr>
+          <w:rFonts w:ascii="Consolas" w:hAnsi="Consolas"/>
+          <w:sz w:val="12"/>
+          <w:szCs w:val="12"/>
+        </w:rPr>
+      </w:pPr>
+    </w:p>
+    <w:p>
+      <w:pPr>
+        <w:contextualSpacing/>
+        <w:rPr>
+          <w:rFonts w:ascii="Consolas" w:hAnsi="Consolas"/>
+          <w:sz w:val="12"/>
+          <w:szCs w:val="12"/>
+        </w:rPr>
+      </w:pPr>
+      <w:r>
+        <w:rPr>
+          <w:rFonts w:ascii="Consolas" w:hAnsi="Consolas"/>
+          <w:sz w:val="12"/>
+          <w:szCs w:val="12"/>
+        </w:rPr>
+        <w:t xml:space="preserve">Dickey–Fuller test for unit root           Number of </w:t>
+      </w:r>
+      <w:proofErr w:type="spellStart"/>
+      <w:r>
+        <w:rPr>
+          <w:rFonts w:ascii="Consolas" w:hAnsi="Consolas"/>
+          <w:sz w:val="12"/>
+          <w:szCs w:val="12"/>
+        </w:rPr>
+        <w:t>obs</w:t>
+      </w:r>
+      <w:proofErr w:type="spellEnd"/>
+      <w:r>
+        <w:rPr>
+          <w:rFonts w:ascii="Consolas" w:hAnsi="Consolas"/>
+          <w:sz w:val="12"/>
+          <w:szCs w:val="12"/>
+        </w:rPr>
+        <w:t xml:space="preserve">  = 95</w:t>
+      </w:r>
+    </w:p>
+    <w:p>
+      <w:pPr>
+        <w:contextualSpacing/>
+        <w:rPr>
+          <w:rFonts w:ascii="Consolas" w:hAnsi="Consolas"/>
+          <w:sz w:val="12"/>
+          <w:szCs w:val="12"/>
+        </w:rPr>
+      </w:pPr>
+      <w:r>
+        <w:rPr>
+          <w:rFonts w:ascii="Consolas" w:hAnsi="Consolas"/>
+          <w:sz w:val="12"/>
+          <w:szCs w:val="12"/>
+        </w:rPr>
+        <w:t xml:space="preserve">Variable: </w:t>
+      </w:r>
+      <w:proofErr w:type="spellStart"/>
+      <w:r>
+        <w:rPr>
+          <w:rFonts w:ascii="Consolas" w:hAnsi="Consolas"/>
+          <w:sz w:val="12"/>
+          <w:szCs w:val="12"/>
+        </w:rPr>
+        <w:t>lm</w:t>
+      </w:r>
+      <w:proofErr w:type="spellEnd"/>
+      <w:r>
+        <w:rPr>
+          <w:rFonts w:ascii="Consolas" w:hAnsi="Consolas"/>
+          <w:sz w:val="12"/>
+          <w:szCs w:val="12"/>
+        </w:rPr>
+        <w:t xml:space="preserve">                               Number of lags =  0</w:t>
+      </w:r>
+    </w:p>
+    <w:p>
+      <w:pPr>
+        <w:contextualSpacing/>
+        <w:rPr>
+          <w:rFonts w:ascii="Consolas" w:hAnsi="Consolas"/>
+          <w:sz w:val="12"/>
+          <w:szCs w:val="12"/>
+        </w:rPr>
+      </w:pPr>
+    </w:p>
+    <w:p>
+      <w:pPr>
+        <w:contextualSpacing/>
+        <w:rPr>
+          <w:rFonts w:ascii="Consolas" w:hAnsi="Consolas"/>
+          <w:sz w:val="12"/>
+          <w:szCs w:val="12"/>
+        </w:rPr>
+      </w:pPr>
+      <w:r>
+        <w:rPr>
+          <w:rFonts w:ascii="Consolas" w:hAnsi="Consolas"/>
+          <w:sz w:val="12"/>
+          <w:szCs w:val="12"/>
+        </w:rPr>
+        <w:t>H0: Random walk with or without drift</w:t>
+      </w:r>
+    </w:p>
+    <w:p>
+      <w:pPr>
+        <w:contextualSpacing/>
+        <w:rPr>
+          <w:rFonts w:ascii="Consolas" w:hAnsi="Consolas"/>
+          <w:sz w:val="12"/>
+          <w:szCs w:val="12"/>
+        </w:rPr>
+      </w:pPr>
+    </w:p>
+    <w:p>
+      <w:pPr>
+        <w:contextualSpacing/>
+        <w:rPr>
+          <w:rFonts w:ascii="Consolas" w:hAnsi="Consolas"/>
+          <w:sz w:val="12"/>
+          <w:szCs w:val="12"/>
+        </w:rPr>
+      </w:pPr>
+      <w:r>
+        <w:rPr>
+          <w:rFonts w:ascii="Consolas" w:hAnsi="Consolas"/>
+          <w:sz w:val="12"/>
+          <w:szCs w:val="12"/>
+        </w:rPr>
+        <w:t xml:space="preserve">                                       Dickey–Fuller</w:t>
+      </w:r>
+    </w:p>
+    <w:p>
+      <w:pPr>
+        <w:contextualSpacing/>
+        <w:rPr>
+          <w:rFonts w:ascii="Consolas" w:hAnsi="Consolas"/>
+          <w:sz w:val="12"/>
+          <w:szCs w:val="12"/>
+        </w:rPr>
+      </w:pPr>
+      <w:r>
+        <w:rPr>
+          <w:rFonts w:ascii="Consolas" w:hAnsi="Consolas"/>
+          <w:sz w:val="12"/>
+          <w:szCs w:val="12"/>
+        </w:rPr>
+        <w:t xml:space="preserve">                   Test      -------- critical value ---------</w:t>
+      </w:r>
+    </w:p>
+    <w:p>
+      <w:pPr>
+        <w:contextualSpacing/>
+        <w:rPr>
+          <w:rFonts w:ascii="Consolas" w:hAnsi="Consolas"/>
+          <w:sz w:val="12"/>
+          <w:szCs w:val="12"/>
+        </w:rPr>
+      </w:pPr>
+      <w:r>
+        <w:rPr>
+          <w:rFonts w:ascii="Consolas" w:hAnsi="Consolas"/>
+          <w:sz w:val="12"/>
+          <w:szCs w:val="12"/>
+        </w:rPr>
+        <w:t xml:space="preserve">              statistic           1%           5%          10%</w:t>
+      </w:r>
+    </w:p>
+    <w:p>
+      <w:pPr>
+        <w:contextualSpacing/>
+        <w:rPr>
+          <w:rFonts w:ascii="Consolas" w:hAnsi="Consolas"/>
+          <w:sz w:val="12"/>
+          <w:szCs w:val="12"/>
+        </w:rPr>
+      </w:pPr>
+      <w:r>
+        <w:rPr>
+          <w:rFonts w:ascii="Consolas" w:hAnsi="Consolas"/>
+          <w:sz w:val="12"/>
+          <w:szCs w:val="12"/>
+        </w:rPr>
+        <w:t>--------------------------------------------------------------</w:t>
+      </w:r>
+    </w:p>
+    <w:p>
+      <w:pPr>
+        <w:contextualSpacing/>
+        <w:rPr>
+          <w:rFonts w:ascii="Consolas" w:hAnsi="Consolas"/>
+          <w:sz w:val="12"/>
+          <w:szCs w:val="12"/>
+        </w:rPr>
+      </w:pPr>
+      <w:r>
+        <w:rPr>
+          <w:rFonts w:ascii="Consolas" w:hAnsi="Consolas"/>
+          <w:sz w:val="12"/>
+          <w:szCs w:val="12"/>
+        </w:rPr>
+        <w:t xml:space="preserve"> Z(t)            -1.616       -4.051       -3.455       -3.153</w:t>
+      </w:r>
+    </w:p>
+    <w:p>
+      <w:pPr>
+        <w:contextualSpacing/>
+        <w:rPr>
+          <w:rFonts w:ascii="Consolas" w:hAnsi="Consolas"/>
+          <w:sz w:val="12"/>
+          <w:szCs w:val="12"/>
+        </w:rPr>
+      </w:pPr>
+      <w:r>
+        <w:rPr>
+          <w:rFonts w:ascii="Consolas" w:hAnsi="Consolas"/>
+          <w:sz w:val="12"/>
+          <w:szCs w:val="12"/>
+        </w:rPr>
+        <w:t>--------------------------------------------------------------</w:t>
+      </w:r>
+    </w:p>
+    <w:p>
+      <w:pPr>
+        <w:pBdr>
+          <w:bottom w:val="single" w:sz="6" w:space="1" w:color="auto"/>
+        </w:pBdr>
+        <w:contextualSpacing/>
+        <w:rPr>
+          <w:rFonts w:ascii="Consolas" w:hAnsi="Consolas"/>
+          <w:sz w:val="12"/>
+          <w:szCs w:val="12"/>
+        </w:rPr>
+      </w:pPr>
+      <w:r>
+        <w:rPr>
+          <w:rFonts w:ascii="Consolas" w:hAnsi="Consolas"/>
+          <w:sz w:val="12"/>
+          <w:szCs w:val="12"/>
+        </w:rPr>
+        <w:t>MacKinnon approximate p-value for Z(t) = 0.7861.</w:t>
+      </w:r>
+    </w:p>
+    <w:p>
+      <w:pPr>
+        <w:contextualSpacing/>
+        <w:rPr>
+          <w:rFonts w:ascii="Consolas" w:hAnsi="Consolas"/>
+          <w:sz w:val="12"/>
+          <w:szCs w:val="12"/>
+        </w:rPr>
+      </w:pPr>
+      <w:r>
+        <w:rPr>
+          <w:rFonts w:ascii="Consolas" w:hAnsi="Consolas"/>
+          <w:sz w:val="12"/>
+          <w:szCs w:val="12"/>
+        </w:rPr>
+        <w:t xml:space="preserve">. </w:t>
+      </w:r>
+      <w:proofErr w:type="spellStart"/>
+      <w:r>
+        <w:rPr>
+          <w:rFonts w:ascii="Consolas" w:hAnsi="Consolas"/>
+          <w:sz w:val="12"/>
+          <w:szCs w:val="12"/>
+        </w:rPr>
+        <w:t>dfuller</w:t>
+      </w:r>
+      <w:proofErr w:type="spellEnd"/>
+      <w:r>
+        <w:rPr>
+          <w:rFonts w:ascii="Consolas" w:hAnsi="Consolas"/>
+          <w:sz w:val="12"/>
+          <w:szCs w:val="12"/>
+        </w:rPr>
+        <w:t xml:space="preserve"> </w:t>
+      </w:r>
+      <w:proofErr w:type="spellStart"/>
+      <w:r>
+        <w:rPr>
+          <w:rFonts w:ascii="Consolas" w:hAnsi="Consolas"/>
+          <w:sz w:val="12"/>
+          <w:szCs w:val="12"/>
+        </w:rPr>
+        <w:t>lxr</w:t>
+      </w:r>
+      <w:proofErr w:type="spellEnd"/>
+      <w:r>
+        <w:rPr>
+          <w:rFonts w:ascii="Consolas" w:hAnsi="Consolas"/>
+          <w:sz w:val="12"/>
+          <w:szCs w:val="12"/>
+        </w:rPr>
+        <w:t>, lags(3) trend</w:t>
+      </w:r>
+    </w:p>
+    <w:p>
+      <w:pPr>
+        <w:contextualSpacing/>
+        <w:rPr>
+          <w:rFonts w:ascii="Consolas" w:hAnsi="Consolas"/>
+          <w:sz w:val="12"/>
+          <w:szCs w:val="12"/>
+        </w:rPr>
+      </w:pPr>
+    </w:p>
+    <w:p>
+      <w:pPr>
+        <w:contextualSpacing/>
+        <w:rPr>
+          <w:rFonts w:ascii="Consolas" w:hAnsi="Consolas"/>
+          <w:sz w:val="12"/>
+          <w:szCs w:val="12"/>
+        </w:rPr>
+      </w:pPr>
+      <w:r>
+        <w:rPr>
+          <w:rFonts w:ascii="Consolas" w:hAnsi="Consolas"/>
+          <w:sz w:val="12"/>
+          <w:szCs w:val="12"/>
+        </w:rPr>
+        <w:t>Augmented Dickey–Fuller test for unit root</w:t>
+      </w:r>
+    </w:p>
+    <w:p>
+      <w:pPr>
+        <w:contextualSpacing/>
+        <w:rPr>
+          <w:rFonts w:ascii="Consolas" w:hAnsi="Consolas"/>
+          <w:sz w:val="12"/>
+          <w:szCs w:val="12"/>
+        </w:rPr>
+      </w:pPr>
+    </w:p>
+    <w:p>
+      <w:pPr>
+        <w:contextualSpacing/>
+        <w:rPr>
+          <w:rFonts w:ascii="Consolas" w:hAnsi="Consolas"/>
+          <w:sz w:val="12"/>
+          <w:szCs w:val="12"/>
+        </w:rPr>
+      </w:pPr>
+      <w:r>
+        <w:rPr>
+          <w:rFonts w:ascii="Consolas" w:hAnsi="Consolas"/>
+          <w:sz w:val="12"/>
+          <w:szCs w:val="12"/>
+        </w:rPr>
+        <w:t xml:space="preserve">Variable: </w:t>
+      </w:r>
+      <w:proofErr w:type="spellStart"/>
+      <w:r>
+        <w:rPr>
+          <w:rFonts w:ascii="Consolas" w:hAnsi="Consolas"/>
+          <w:sz w:val="12"/>
+          <w:szCs w:val="12"/>
+        </w:rPr>
+        <w:t>lxr</w:t>
+      </w:r>
+      <w:proofErr w:type="spellEnd"/>
+      <w:r>
+        <w:rPr>
+          <w:rFonts w:ascii="Consolas" w:hAnsi="Consolas"/>
+          <w:sz w:val="12"/>
+          <w:szCs w:val="12"/>
+        </w:rPr>
+        <w:t xml:space="preserve">                              Number of </w:t>
+      </w:r>
+      <w:proofErr w:type="spellStart"/>
+      <w:r>
+        <w:rPr>
+          <w:rFonts w:ascii="Consolas" w:hAnsi="Consolas"/>
+          <w:sz w:val="12"/>
+          <w:szCs w:val="12"/>
+        </w:rPr>
+        <w:t>obs</w:t>
+      </w:r>
+      <w:proofErr w:type="spellEnd"/>
+      <w:r>
+        <w:rPr>
+          <w:rFonts w:ascii="Consolas" w:hAnsi="Consolas"/>
+          <w:sz w:val="12"/>
+          <w:szCs w:val="12"/>
+        </w:rPr>
+        <w:t xml:space="preserve">  = 92</w:t>
+      </w:r>
+    </w:p>
+    <w:p>
+      <w:pPr>
+        <w:contextualSpacing/>
+        <w:rPr>
+          <w:rFonts w:ascii="Consolas" w:hAnsi="Consolas"/>
+          <w:sz w:val="12"/>
+          <w:szCs w:val="12"/>
+        </w:rPr>
+      </w:pPr>
+      <w:r>
+        <w:rPr>
+          <w:rFonts w:ascii="Consolas" w:hAnsi="Consolas"/>
+          <w:sz w:val="12"/>
+          <w:szCs w:val="12"/>
+        </w:rPr>
+        <w:t xml:space="preserve">                                           Number of lags =  3</w:t>
+      </w:r>
+    </w:p>
+    <w:p>
+      <w:pPr>
+        <w:contextualSpacing/>
+        <w:rPr>
+          <w:rFonts w:ascii="Consolas" w:hAnsi="Consolas"/>
+          <w:sz w:val="12"/>
+          <w:szCs w:val="12"/>
+        </w:rPr>
+      </w:pPr>
+    </w:p>
+    <w:p>
+      <w:pPr>
+        <w:contextualSpacing/>
+        <w:rPr>
+          <w:rFonts w:ascii="Consolas" w:hAnsi="Consolas"/>
+          <w:sz w:val="12"/>
+          <w:szCs w:val="12"/>
+        </w:rPr>
+      </w:pPr>
+      <w:r>
+        <w:rPr>
+          <w:rFonts w:ascii="Consolas" w:hAnsi="Consolas"/>
+          <w:sz w:val="12"/>
+          <w:szCs w:val="12"/>
+        </w:rPr>
+        <w:t>H0: Random walk with or without drift</w:t>
+      </w:r>
+    </w:p>
+    <w:p>
+      <w:pPr>
+        <w:contextualSpacing/>
+        <w:rPr>
+          <w:rFonts w:ascii="Consolas" w:hAnsi="Consolas"/>
+          <w:sz w:val="12"/>
+          <w:szCs w:val="12"/>
+        </w:rPr>
+      </w:pPr>
+    </w:p>
+    <w:p>
+      <w:pPr>
+        <w:contextualSpacing/>
+        <w:rPr>
+          <w:rFonts w:ascii="Consolas" w:hAnsi="Consolas"/>
+          <w:sz w:val="12"/>
+          <w:szCs w:val="12"/>
+        </w:rPr>
+      </w:pPr>
+      <w:r>
+        <w:rPr>
+          <w:rFonts w:ascii="Consolas" w:hAnsi="Consolas"/>
+          <w:sz w:val="12"/>
+          <w:szCs w:val="12"/>
+        </w:rPr>
+        <w:t xml:space="preserve">                                       Dickey–Fuller</w:t>
+      </w:r>
+    </w:p>
+    <w:p>
+      <w:pPr>
+        <w:contextualSpacing/>
+        <w:rPr>
+          <w:rFonts w:ascii="Consolas" w:hAnsi="Consolas"/>
+          <w:sz w:val="12"/>
+          <w:szCs w:val="12"/>
+        </w:rPr>
+      </w:pPr>
+      <w:r>
+        <w:rPr>
+          <w:rFonts w:ascii="Consolas" w:hAnsi="Consolas"/>
+          <w:sz w:val="12"/>
+          <w:szCs w:val="12"/>
+        </w:rPr>
+        <w:t xml:space="preserve">                   Test      -------- critical value ---------</w:t>
+      </w:r>
+    </w:p>
+    <w:p>
+      <w:pPr>
+        <w:contextualSpacing/>
+        <w:rPr>
+          <w:rFonts w:ascii="Consolas" w:hAnsi="Consolas"/>
+          <w:sz w:val="12"/>
+          <w:szCs w:val="12"/>
+        </w:rPr>
+      </w:pPr>
+      <w:r>
+        <w:rPr>
+          <w:rFonts w:ascii="Consolas" w:hAnsi="Consolas"/>
+          <w:sz w:val="12"/>
+          <w:szCs w:val="12"/>
+        </w:rPr>
+        <w:t xml:space="preserve">              statistic           1%           5%          10%</w:t>
+      </w:r>
+    </w:p>
+    <w:p>
+      <w:pPr>
+        <w:contextualSpacing/>
+        <w:rPr>
+          <w:rFonts w:ascii="Consolas" w:hAnsi="Consolas"/>
+          <w:sz w:val="12"/>
+          <w:szCs w:val="12"/>
+        </w:rPr>
+      </w:pPr>
+      <w:r>
+        <w:rPr>
+          <w:rFonts w:ascii="Consolas" w:hAnsi="Consolas"/>
+          <w:sz w:val="12"/>
+          <w:szCs w:val="12"/>
+        </w:rPr>
+        <w:t>--------------------------------------------------------------</w:t>
+      </w:r>
+    </w:p>
+    <w:p>
+      <w:pPr>
+        <w:contextualSpacing/>
+        <w:rPr>
+          <w:rFonts w:ascii="Consolas" w:hAnsi="Consolas"/>
+          <w:sz w:val="12"/>
+          <w:szCs w:val="12"/>
+        </w:rPr>
+      </w:pPr>
+      <w:r>
+        <w:rPr>
+          <w:rFonts w:ascii="Consolas" w:hAnsi="Consolas"/>
+          <w:sz w:val="12"/>
+          <w:szCs w:val="12"/>
+        </w:rPr>
+        <w:t xml:space="preserve"> Z(t)            -3.271       -4.058       -3.458       -3.155</w:t>
+      </w:r>
+    </w:p>
+    <w:p>
+      <w:pPr>
+        <w:contextualSpacing/>
+        <w:rPr>
+          <w:rFonts w:ascii="Consolas" w:hAnsi="Consolas"/>
+          <w:sz w:val="12"/>
+          <w:szCs w:val="12"/>
+        </w:rPr>
+      </w:pPr>
+      <w:r>
+        <w:rPr>
+          <w:rFonts w:ascii="Consolas" w:hAnsi="Consolas"/>
+          <w:sz w:val="12"/>
+          <w:szCs w:val="12"/>
+        </w:rPr>
+        <w:t>--------------------------------------------------------------</w:t>
+      </w:r>
+    </w:p>
+    <w:p>
+      <w:pPr>
+        <w:pBdr>
+          <w:bottom w:val="single" w:sz="6" w:space="1" w:color="auto"/>
+        </w:pBdr>
+        <w:contextualSpacing/>
+        <w:rPr>
+          <w:rFonts w:ascii="Consolas" w:hAnsi="Consolas"/>
+          <w:sz w:val="12"/>
+          <w:szCs w:val="12"/>
+        </w:rPr>
+      </w:pPr>
+      <w:r>
+        <w:rPr>
+          <w:rFonts w:ascii="Consolas" w:hAnsi="Consolas"/>
+          <w:sz w:val="12"/>
+          <w:szCs w:val="12"/>
+        </w:rPr>
+        <w:t>MacKinnon approximate p-value for Z(t) = 0.0712.</w:t>
+      </w:r>
+    </w:p>
+    <w:p>
+      <w:pPr>
+        <w:contextualSpacing/>
+        <w:rPr>
+          <w:rFonts w:ascii="Consolas" w:hAnsi="Consolas"/>
+          <w:sz w:val="12"/>
+          <w:szCs w:val="12"/>
+        </w:rPr>
+      </w:pPr>
+      <w:r>
+        <w:rPr>
+          <w:rFonts w:ascii="Consolas" w:hAnsi="Consolas"/>
+          <w:sz w:val="12"/>
+          <w:szCs w:val="12"/>
+        </w:rPr>
+        <w:t xml:space="preserve">. </w:t>
+      </w:r>
+      <w:proofErr w:type="spellStart"/>
+      <w:r>
+        <w:rPr>
+          <w:rFonts w:ascii="Consolas" w:hAnsi="Consolas"/>
+          <w:sz w:val="12"/>
+          <w:szCs w:val="12"/>
+        </w:rPr>
+        <w:t>dfuller</w:t>
+      </w:r>
+      <w:proofErr w:type="spellEnd"/>
+      <w:r>
+        <w:rPr>
+          <w:rFonts w:ascii="Consolas" w:hAnsi="Consolas"/>
+          <w:sz w:val="12"/>
+          <w:szCs w:val="12"/>
+        </w:rPr>
+        <w:t xml:space="preserve"> </w:t>
+      </w:r>
+      <w:proofErr w:type="spellStart"/>
+      <w:r>
+        <w:rPr>
+          <w:rFonts w:ascii="Consolas" w:hAnsi="Consolas"/>
+          <w:sz w:val="12"/>
+          <w:szCs w:val="12"/>
+        </w:rPr>
+        <w:t>lgep</w:t>
+      </w:r>
+      <w:proofErr w:type="spellEnd"/>
+      <w:r>
+        <w:rPr>
+          <w:rFonts w:ascii="Consolas" w:hAnsi="Consolas"/>
+          <w:sz w:val="12"/>
+          <w:szCs w:val="12"/>
+        </w:rPr>
+        <w:t>, lags(1) drift</w:t>
+      </w:r>
+    </w:p>
+    <w:p>
+      <w:pPr>
+        <w:contextualSpacing/>
+        <w:rPr>
+          <w:rFonts w:ascii="Consolas" w:hAnsi="Consolas"/>
+          <w:sz w:val="12"/>
+          <w:szCs w:val="12"/>
+        </w:rPr>
+      </w:pPr>
+    </w:p>
+    <w:p>
+      <w:pPr>
+        <w:contextualSpacing/>
+        <w:rPr>
+          <w:rFonts w:ascii="Consolas" w:hAnsi="Consolas"/>
+          <w:sz w:val="12"/>
+          <w:szCs w:val="12"/>
+        </w:rPr>
+      </w:pPr>
+      <w:r>
+        <w:rPr>
+          <w:rFonts w:ascii="Consolas" w:hAnsi="Consolas"/>
+          <w:sz w:val="12"/>
+          <w:szCs w:val="12"/>
+        </w:rPr>
+        <w:t>Augmented Dickey–Fuller test for unit root</w:t>
+      </w:r>
+    </w:p>
+    <w:p>
+      <w:pPr>
+        <w:contextualSpacing/>
+        <w:rPr>
+          <w:rFonts w:ascii="Consolas" w:hAnsi="Consolas"/>
+          <w:sz w:val="12"/>
+          <w:szCs w:val="12"/>
+        </w:rPr>
+      </w:pPr>
+    </w:p>
+    <w:p>
+      <w:pPr>
+        <w:contextualSpacing/>
+        <w:rPr>
+          <w:rFonts w:ascii="Consolas" w:hAnsi="Consolas"/>
+          <w:sz w:val="12"/>
+          <w:szCs w:val="12"/>
+        </w:rPr>
+      </w:pPr>
+      <w:r>
+        <w:rPr>
+          <w:rFonts w:ascii="Consolas" w:hAnsi="Consolas"/>
+          <w:sz w:val="12"/>
+          <w:szCs w:val="12"/>
+        </w:rPr>
+        <w:lastRenderedPageBreak/>
+        <w:t xml:space="preserve">Variable: </w:t>
+      </w:r>
+      <w:proofErr w:type="spellStart"/>
+      <w:r>
+        <w:rPr>
+          <w:rFonts w:ascii="Consolas" w:hAnsi="Consolas"/>
+          <w:sz w:val="12"/>
+          <w:szCs w:val="12"/>
+        </w:rPr>
+        <w:t>lgep</w:t>
+      </w:r>
+      <w:proofErr w:type="spellEnd"/>
+      <w:r>
+        <w:rPr>
+          <w:rFonts w:ascii="Consolas" w:hAnsi="Consolas"/>
+          <w:sz w:val="12"/>
+          <w:szCs w:val="12"/>
+        </w:rPr>
+        <w:t xml:space="preserve">                             Number of </w:t>
+      </w:r>
+      <w:proofErr w:type="spellStart"/>
+      <w:r>
+        <w:rPr>
+          <w:rFonts w:ascii="Consolas" w:hAnsi="Consolas"/>
+          <w:sz w:val="12"/>
+          <w:szCs w:val="12"/>
+        </w:rPr>
+        <w:t>obs</w:t>
+      </w:r>
+      <w:proofErr w:type="spellEnd"/>
+      <w:r>
+        <w:rPr>
+          <w:rFonts w:ascii="Consolas" w:hAnsi="Consolas"/>
+          <w:sz w:val="12"/>
+          <w:szCs w:val="12"/>
+        </w:rPr>
+        <w:t xml:space="preserve">  = 94</w:t>
+      </w:r>
+    </w:p>
+    <w:p>
+      <w:pPr>
+        <w:contextualSpacing/>
+        <w:rPr>
+          <w:rFonts w:ascii="Consolas" w:hAnsi="Consolas"/>
+          <w:sz w:val="12"/>
+          <w:szCs w:val="12"/>
+        </w:rPr>
+      </w:pPr>
+      <w:r>
+        <w:rPr>
+          <w:rFonts w:ascii="Consolas" w:hAnsi="Consolas"/>
+          <w:sz w:val="12"/>
+          <w:szCs w:val="12"/>
+        </w:rPr>
+        <w:t xml:space="preserve">                                           Number of lags =  1</w:t>
+      </w:r>
+    </w:p>
+    <w:p>
+      <w:pPr>
+        <w:contextualSpacing/>
+        <w:rPr>
+          <w:rFonts w:ascii="Consolas" w:hAnsi="Consolas"/>
+          <w:sz w:val="12"/>
+          <w:szCs w:val="12"/>
+        </w:rPr>
+      </w:pPr>
+    </w:p>
+    <w:p>
+      <w:pPr>
+        <w:contextualSpacing/>
+        <w:rPr>
+          <w:rFonts w:ascii="Consolas" w:hAnsi="Consolas"/>
+          <w:sz w:val="12"/>
+          <w:szCs w:val="12"/>
+        </w:rPr>
+      </w:pPr>
+      <w:r>
+        <w:rPr>
+          <w:rFonts w:ascii="Consolas" w:hAnsi="Consolas"/>
+          <w:sz w:val="12"/>
+          <w:szCs w:val="12"/>
+        </w:rPr>
+        <w:t>H0: Random walk with drift, d = 0</w:t>
+      </w:r>
+    </w:p>
+    <w:p>
+      <w:pPr>
+        <w:contextualSpacing/>
+        <w:rPr>
+          <w:rFonts w:ascii="Consolas" w:hAnsi="Consolas"/>
+          <w:sz w:val="12"/>
+          <w:szCs w:val="12"/>
+        </w:rPr>
+      </w:pPr>
+    </w:p>
+    <w:p>
+      <w:pPr>
+        <w:contextualSpacing/>
+        <w:rPr>
+          <w:rFonts w:ascii="Consolas" w:hAnsi="Consolas"/>
+          <w:sz w:val="12"/>
+          <w:szCs w:val="12"/>
+        </w:rPr>
+      </w:pPr>
+      <w:r>
+        <w:rPr>
+          <w:rFonts w:ascii="Consolas" w:hAnsi="Consolas"/>
+          <w:sz w:val="12"/>
+          <w:szCs w:val="12"/>
+        </w:rPr>
+        <w:t xml:space="preserve">                                      t-distribution</w:t>
+      </w:r>
+    </w:p>
+    <w:p>
+      <w:pPr>
+        <w:contextualSpacing/>
+        <w:rPr>
+          <w:rFonts w:ascii="Consolas" w:hAnsi="Consolas"/>
+          <w:sz w:val="12"/>
+          <w:szCs w:val="12"/>
+        </w:rPr>
+      </w:pPr>
+      <w:r>
+        <w:rPr>
+          <w:rFonts w:ascii="Consolas" w:hAnsi="Consolas"/>
+          <w:sz w:val="12"/>
+          <w:szCs w:val="12"/>
+        </w:rPr>
+        <w:t xml:space="preserve">                   Test      -------- critical value ---------</w:t>
+      </w:r>
+    </w:p>
+    <w:p>
+      <w:pPr>
+        <w:contextualSpacing/>
+        <w:rPr>
+          <w:rFonts w:ascii="Consolas" w:hAnsi="Consolas"/>
+          <w:sz w:val="12"/>
+          <w:szCs w:val="12"/>
+        </w:rPr>
+      </w:pPr>
+      <w:r>
+        <w:rPr>
+          <w:rFonts w:ascii="Consolas" w:hAnsi="Consolas"/>
+          <w:sz w:val="12"/>
+          <w:szCs w:val="12"/>
+        </w:rPr>
+        <w:t xml:space="preserve">              statistic           1%           5%          10%</w:t>
+      </w:r>
+    </w:p>
+    <w:p>
+      <w:pPr>
+        <w:contextualSpacing/>
+        <w:rPr>
+          <w:rFonts w:ascii="Consolas" w:hAnsi="Consolas"/>
+          <w:sz w:val="12"/>
+          <w:szCs w:val="12"/>
+        </w:rPr>
+      </w:pPr>
+      <w:r>
+        <w:rPr>
+          <w:rFonts w:ascii="Consolas" w:hAnsi="Consolas"/>
+          <w:sz w:val="12"/>
+          <w:szCs w:val="12"/>
+        </w:rPr>
+        <w:t>--------------------------------------------------------------</w:t>
+      </w:r>
+    </w:p>
+    <w:p>
+      <w:pPr>
+        <w:contextualSpacing/>
+        <w:rPr>
+          <w:rFonts w:ascii="Consolas" w:hAnsi="Consolas"/>
+          <w:sz w:val="12"/>
+          <w:szCs w:val="12"/>
+        </w:rPr>
+      </w:pPr>
+      <w:r>
+        <w:rPr>
+          <w:rFonts w:ascii="Consolas" w:hAnsi="Consolas"/>
+          <w:sz w:val="12"/>
+          <w:szCs w:val="12"/>
+        </w:rPr>
+        <w:t xml:space="preserve"> Z(t)            -2.568       -2.368       -1.662       -1.291</w:t>
+      </w:r>
+    </w:p>
+    <w:p>
+      <w:pPr>
+        <w:contextualSpacing/>
+        <w:rPr>
+          <w:rFonts w:ascii="Consolas" w:hAnsi="Consolas"/>
+          <w:sz w:val="12"/>
+          <w:szCs w:val="12"/>
+        </w:rPr>
+      </w:pPr>
+      <w:r>
+        <w:rPr>
+          <w:rFonts w:ascii="Consolas" w:hAnsi="Consolas"/>
+          <w:sz w:val="12"/>
+          <w:szCs w:val="12"/>
+        </w:rPr>
+        <w:t>--------------------------------------------------------------</w:t>
+      </w:r>
+    </w:p>
+    <w:p>
+      <w:pPr>
+        <w:contextualSpacing/>
+        <w:rPr>
+          <w:rFonts w:ascii="Consolas" w:hAnsi="Consolas"/>
+          <w:sz w:val="12"/>
+          <w:szCs w:val="12"/>
+        </w:rPr>
+      </w:pPr>
+      <w:r>
+        <w:rPr>
+          <w:rFonts w:ascii="Consolas" w:hAnsi="Consolas"/>
+          <w:sz w:val="12"/>
+          <w:szCs w:val="12"/>
+        </w:rPr>
+        <w:t>p-value for Z(t) = 0.0059</w:t>
+      </w:r>
+    </w:p>
     <w:sectPr>
       <w:pgSz w:w="11906" w:h="16838"/>
       <w:pgMar w:top="1440" w:right="1440" w:bottom="1440" w:left="1440" w:header="708" w:footer="708" w:gutter="0"/>
@@ -3725,22 +6053,6 @@
       </w:pPr>
       <w:r>
         <w:continuationSeparator/>
-      </w:r>
-    </w:p>
-  </w:footnote>
-  <w:footnote w:id="1">
-    <w:p>
-      <w:pPr>
-        <w:pStyle w:val="FootnoteText"/>
-      </w:pPr>
-      <w:r>
-        <w:rPr>
-          <w:rStyle w:val="FootnoteReference"/>
-        </w:rPr>
-        <w:footnoteRef/>
-      </w:r>
-      <w:r>
-        <w:t xml:space="preserve"> See Appendix I for tables of ADF and BG test results</w:t>
       </w:r>
     </w:p>
   </w:footnote>
@@ -4455,7 +6767,7 @@
   <w:style w:type="paragraph" w:default="1" w:styleId="Normal">
     <w:name w:val="Normal"/>
     <w:qFormat/>
-    <w:rsid w:val="00332F51"/>
+    <w:rsid w:val="00392EE4"/>
     <w:rPr>
       <w:rFonts w:ascii="Times New Roman" w:hAnsi="Times New Roman" w:cs="Times New Roman"/>
       <w:sz w:val="24"/>

</xml_diff>

<commit_message>
vault backup: 2024-12-03 13:25:59
</commit_message>
<xml_diff>
--- a/Economics/Econometrics and Statistics/Econometrics/Third Year/Assessment/Determinants of Inflation in Denmark.docx
+++ b/Economics/Econometrics and Statistics/Econometrics/Third Year/Assessment/Determinants of Inflation in Denmark.docx
@@ -43,7 +43,7 @@
     </w:p>
     <w:p>
       <w:r>
-        <w:t xml:space="preserve">Inflation is generally defined as the </w:t>
+        <w:t xml:space="preserve">Inflation is defined as the </w:t>
       </w:r>
       <w:r>
         <w:t>sustained</w:t>
@@ -1476,24 +1476,14 @@
       <w:r>
         <w:t xml:space="preserve">Table </w:t>
       </w:r>
-      <w:r>
-        <w:fldChar w:fldCharType="begin"/>
-      </w:r>
-      <w:r>
-        <w:instrText xml:space="preserve"> SEQ Table \* ROMAN </w:instrText>
-      </w:r>
-      <w:r>
-        <w:fldChar w:fldCharType="separate"/>
-      </w:r>
-      <w:r>
-        <w:rPr>
-          <w:noProof/>
-        </w:rPr>
-        <w:t>I</w:t>
-      </w:r>
-      <w:r>
-        <w:fldChar w:fldCharType="end"/>
-      </w:r>
+      <w:fldSimple w:instr=" SEQ Table \* ROMAN ">
+        <w:r>
+          <w:rPr>
+            <w:noProof/>
+          </w:rPr>
+          <w:t>I</w:t>
+        </w:r>
+      </w:fldSimple>
       <w:bookmarkEnd w:id="0"/>
     </w:p>
     <w:tbl>
@@ -2442,21 +2432,11 @@
       <w:r>
         <w:t xml:space="preserve">Figure </w:t>
       </w:r>
-      <w:r>
-        <w:fldChar w:fldCharType="begin"/>
-      </w:r>
-      <w:r>
-        <w:instrText xml:space="preserve"> SEQ Figure \* ROMAN </w:instrText>
-      </w:r>
-      <w:r>
-        <w:fldChar w:fldCharType="separate"/>
-      </w:r>
-      <w:r>
-        <w:t>I</w:t>
-      </w:r>
-      <w:r>
-        <w:fldChar w:fldCharType="end"/>
-      </w:r>
+      <w:fldSimple w:instr=" SEQ Figure \* ROMAN ">
+        <w:r>
+          <w:t>I</w:t>
+        </w:r>
+      </w:fldSimple>
       <w:bookmarkEnd w:id="1"/>
     </w:p>
     <w:tbl>
@@ -2567,7 +2547,7 @@
                 <w:vertAlign w:val="superscript"/>
               </w:rPr>
               <w:drawing>
-                <wp:inline distT="0" distB="0" distL="0" distR="0" wp14:anchorId="08FC2AE3" wp14:editId="26990196">
+                <wp:inline distT="0" distB="0" distL="0" distR="0" wp14:anchorId="08FC2AE3" wp14:editId="06A0E1C1">
                   <wp:extent cx="2703893" cy="1800000"/>
                   <wp:effectExtent l="0" t="0" r="1270" b="0"/>
                   <wp:docPr id="480331066" name="Picture 3"/>
@@ -2640,7 +2620,7 @@
                 <w:vertAlign w:val="superscript"/>
               </w:rPr>
               <w:drawing>
-                <wp:inline distT="0" distB="0" distL="0" distR="0" wp14:anchorId="03776A68" wp14:editId="7582663C">
+                <wp:inline distT="0" distB="0" distL="0" distR="0" wp14:anchorId="03776A68" wp14:editId="7AD98A70">
                   <wp:extent cx="2703893" cy="1800000"/>
                   <wp:effectExtent l="0" t="0" r="1270" b="0"/>
                   <wp:docPr id="1985557198" name="Picture 4"/>
@@ -2707,7 +2687,7 @@
                 <w:vertAlign w:val="superscript"/>
               </w:rPr>
               <w:drawing>
-                <wp:inline distT="0" distB="0" distL="0" distR="0" wp14:anchorId="5CE3E245" wp14:editId="656F2F9C">
+                <wp:inline distT="0" distB="0" distL="0" distR="0" wp14:anchorId="5CE3E245" wp14:editId="3F92B93F">
                   <wp:extent cx="2703893" cy="1800000"/>
                   <wp:effectExtent l="0" t="0" r="1270" b="0"/>
                   <wp:docPr id="1642253152" name="Picture 5"/>
@@ -3288,13 +3268,37 @@
         <w:rPr>
           <w:rFonts w:eastAsiaTheme="minorEastAsia"/>
         </w:rPr>
-        <w:t xml:space="preserve"> – </w:t>
+        <w:t xml:space="preserve"> –</w:t>
       </w:r>
       <w:r>
         <w:rPr>
           <w:rFonts w:eastAsiaTheme="minorEastAsia"/>
         </w:rPr>
-        <w:t xml:space="preserve">have non-zero means and appear to increase over time, they must </w:t>
+        <w:t xml:space="preserve"> </w:t>
+      </w:r>
+      <w:r>
+        <w:rPr>
+          <w:rFonts w:eastAsiaTheme="minorEastAsia"/>
+        </w:rPr>
+        <w:t>appear to increase over time</w:t>
+      </w:r>
+      <w:r>
+        <w:rPr>
+          <w:rFonts w:eastAsiaTheme="minorEastAsia"/>
+        </w:rPr>
+        <w:t xml:space="preserve"> </w:t>
+      </w:r>
+      <w:r>
+        <w:rPr>
+          <w:rFonts w:eastAsiaTheme="minorEastAsia"/>
+        </w:rPr>
+        <w:t>have non-zero means and</w:t>
+      </w:r>
+      <w:r>
+        <w:rPr>
+          <w:rFonts w:eastAsiaTheme="minorEastAsia"/>
+        </w:rPr>
+        <w:t xml:space="preserve">, they must </w:t>
       </w:r>
       <w:r>
         <w:rPr>
@@ -3374,13 +3378,7 @@
         <w:rPr>
           <w:rFonts w:eastAsiaTheme="minorEastAsia"/>
         </w:rPr>
-        <w:t xml:space="preserve"> </w:t>
-      </w:r>
-      <w:r>
-        <w:rPr>
-          <w:rFonts w:eastAsiaTheme="minorEastAsia"/>
-        </w:rPr>
-        <w:t xml:space="preserve">Once </w:t>
+        <w:t xml:space="preserve"> Once </w:t>
       </w:r>
       <m:oMath>
         <m:r>
@@ -3504,13 +3502,7 @@
         <w:rPr>
           <w:rFonts w:eastAsiaTheme="minorEastAsia"/>
         </w:rPr>
-        <w:t xml:space="preserve"> </w:t>
-      </w:r>
-      <w:r>
-        <w:rPr>
-          <w:rFonts w:eastAsiaTheme="minorEastAsia"/>
-        </w:rPr>
-        <w:t xml:space="preserve">displays the value of </w:t>
+        <w:t xml:space="preserve"> displays the value of </w:t>
       </w:r>
       <m:oMath>
         <m:r>
@@ -3524,13 +3516,7 @@
         <w:rPr>
           <w:rFonts w:eastAsiaTheme="minorEastAsia"/>
         </w:rPr>
-        <w:t xml:space="preserve"> for each variable the BG test recommends to eliminate serial correlation</w:t>
-      </w:r>
-      <w:r>
-        <w:rPr>
-          <w:rFonts w:eastAsiaTheme="minorEastAsia"/>
-        </w:rPr>
-        <w:t>, as well as the test statistic, 5% critical value and the MacKinnon approximate p-value from the ADF test.</w:t>
+        <w:t xml:space="preserve"> for each variable the BG test recommends to eliminate serial correlation, as well as the test statistic, 5% critical value and the MacKinnon approximate p-value from the ADF test.</w:t>
       </w:r>
     </w:p>
     <w:p>
@@ -3556,24 +3542,14 @@
       <w:r>
         <w:t xml:space="preserve">Table </w:t>
       </w:r>
-      <w:r>
-        <w:fldChar w:fldCharType="begin"/>
-      </w:r>
-      <w:r>
-        <w:instrText xml:space="preserve"> SEQ Table \* ROMAN </w:instrText>
-      </w:r>
-      <w:r>
-        <w:fldChar w:fldCharType="separate"/>
-      </w:r>
-      <w:r>
-        <w:rPr>
-          <w:noProof/>
-        </w:rPr>
-        <w:t>II</w:t>
-      </w:r>
-      <w:r>
-        <w:fldChar w:fldCharType="end"/>
-      </w:r>
+      <w:fldSimple w:instr=" SEQ Table \* ROMAN ">
+        <w:r>
+          <w:rPr>
+            <w:noProof/>
+          </w:rPr>
+          <w:t>II</w:t>
+        </w:r>
+      </w:fldSimple>
       <w:bookmarkEnd w:id="2"/>
     </w:p>
     <w:tbl>
@@ -4632,21 +4608,7 @@
         <w:rPr>
           <w:rFonts w:eastAsiaTheme="minorEastAsia"/>
         </w:rPr>
-        <w:t>, test s</w:t>
-      </w:r>
-      <w:proofErr w:type="spellStart"/>
-      <w:r>
-        <w:rPr>
-          <w:rFonts w:eastAsiaTheme="minorEastAsia"/>
-        </w:rPr>
-        <w:t>tatistic</w:t>
-      </w:r>
-      <w:proofErr w:type="spellEnd"/>
-      <w:r>
-        <w:rPr>
-          <w:rFonts w:eastAsiaTheme="minorEastAsia"/>
-        </w:rPr>
-        <w:t>, 5% critical value and MacKinnon approximate p-value for this new estimation</w:t>
+        <w:t>, test statistic, 5% critical value and MacKinnon approximate p-value for this new estimation</w:t>
       </w:r>
       <w:r>
         <w:rPr>
@@ -4674,24 +4636,14 @@
         <w:lastRenderedPageBreak/>
         <w:t xml:space="preserve">Table </w:t>
       </w:r>
-      <w:r>
-        <w:fldChar w:fldCharType="begin"/>
-      </w:r>
-      <w:r>
-        <w:instrText xml:space="preserve"> SEQ Table \* ROMAN </w:instrText>
-      </w:r>
-      <w:r>
-        <w:fldChar w:fldCharType="separate"/>
-      </w:r>
-      <w:r>
-        <w:rPr>
-          <w:noProof/>
-        </w:rPr>
-        <w:t>III</w:t>
-      </w:r>
-      <w:r>
-        <w:fldChar w:fldCharType="end"/>
-      </w:r>
+      <w:fldSimple w:instr=" SEQ Table \* ROMAN ">
+        <w:r>
+          <w:rPr>
+            <w:noProof/>
+          </w:rPr>
+          <w:t>III</w:t>
+        </w:r>
+      </w:fldSimple>
       <w:bookmarkEnd w:id="3"/>
     </w:p>
     <w:tbl>
@@ -5519,24 +5471,14 @@
       <w:r>
         <w:t xml:space="preserve">Table </w:t>
       </w:r>
-      <w:r>
-        <w:fldChar w:fldCharType="begin"/>
-      </w:r>
-      <w:r>
-        <w:instrText xml:space="preserve"> SEQ Table \* ROMAN </w:instrText>
-      </w:r>
-      <w:r>
-        <w:fldChar w:fldCharType="separate"/>
-      </w:r>
-      <w:r>
-        <w:rPr>
-          <w:noProof/>
-        </w:rPr>
-        <w:t>IV</w:t>
-      </w:r>
-      <w:r>
-        <w:fldChar w:fldCharType="end"/>
-      </w:r>
+      <w:fldSimple w:instr=" SEQ Table \* ROMAN ">
+        <w:r>
+          <w:rPr>
+            <w:noProof/>
+          </w:rPr>
+          <w:t>IV</w:t>
+        </w:r>
+      </w:fldSimple>
       <w:bookmarkEnd w:id="4"/>
     </w:p>
     <w:tbl>
@@ -5708,6 +5650,8 @@
             <w:pPr>
               <w:rPr>
                 <w:rFonts w:eastAsiaTheme="minorEastAsia"/>
+                <w:b w:val="0"/>
+                <w:bCs w:val="0"/>
                 <w:sz w:val="20"/>
                 <w:szCs w:val="20"/>
               </w:rPr>
@@ -5720,18 +5664,7 @@
                     <w:sz w:val="20"/>
                     <w:szCs w:val="20"/>
                   </w:rPr>
-                  <m:t>d</m:t>
-                </m:r>
-                <m:r>
-                  <m:rPr>
-                    <m:sty m:val="bi"/>
-                  </m:rPr>
-                  <w:rPr>
-                    <w:rFonts w:ascii="Cambria Math" w:eastAsiaTheme="minorEastAsia" w:hAnsi="Cambria Math"/>
-                    <w:sz w:val="20"/>
-                    <w:szCs w:val="20"/>
-                  </w:rPr>
-                  <m:t>lcpi</m:t>
+                  <m:t>dlcpi</m:t>
                 </m:r>
               </m:oMath>
             </m:oMathPara>
@@ -6154,20 +6087,18 @@
     <w:bookmarkStart w:id="5" w:name="_Ref184074625" w:displacedByCustomXml="next"/>
     <w:sdt>
       <w:sdtPr>
+        <w:rPr>
+          <w:b w:val="0"/>
+          <w:bCs w:val="0"/>
+          <w:sz w:val="24"/>
+          <w:szCs w:val="24"/>
+        </w:rPr>
         <w:id w:val="1077932477"/>
         <w:docPartObj>
           <w:docPartGallery w:val="Bibliographies"/>
           <w:docPartUnique/>
         </w:docPartObj>
       </w:sdtPr>
-      <w:sdtEndPr>
-        <w:rPr>
-          <w:b w:val="0"/>
-          <w:bCs w:val="0"/>
-          <w:sz w:val="24"/>
-          <w:szCs w:val="24"/>
-        </w:rPr>
-      </w:sdtEndPr>
       <w:sdtContent>
         <w:p>
           <w:pPr>
@@ -6775,24 +6706,14 @@
       <w:r>
         <w:t xml:space="preserve">Appendix </w:t>
       </w:r>
-      <w:r>
-        <w:fldChar w:fldCharType="begin"/>
-      </w:r>
-      <w:r>
-        <w:instrText xml:space="preserve"> SEQ Appendix \* ARABIC </w:instrText>
-      </w:r>
-      <w:r>
-        <w:fldChar w:fldCharType="separate"/>
-      </w:r>
-      <w:r>
-        <w:rPr>
-          <w:noProof/>
-        </w:rPr>
-        <w:t>1</w:t>
-      </w:r>
-      <w:r>
-        <w:fldChar w:fldCharType="end"/>
-      </w:r>
+      <w:fldSimple w:instr=" SEQ Appendix \* ARABIC ">
+        <w:r>
+          <w:rPr>
+            <w:noProof/>
+          </w:rPr>
+          <w:t>1</w:t>
+        </w:r>
+      </w:fldSimple>
       <w:bookmarkEnd w:id="5"/>
     </w:p>
     <w:p>
@@ -7035,25 +6956,7 @@
           <w:sz w:val="10"/>
           <w:szCs w:val="10"/>
         </w:rPr>
-        <w:t xml:space="preserve">' </w:t>
-      </w:r>
-      <w:proofErr w:type="spellStart"/>
-      <w:r>
-        <w:rPr>
-          <w:rFonts w:ascii="Consolas" w:hAnsi="Consolas"/>
-          <w:sz w:val="10"/>
-          <w:szCs w:val="10"/>
-        </w:rPr>
-        <w:t>L.`v</w:t>
-      </w:r>
-      <w:proofErr w:type="spellEnd"/>
-      <w:r>
-        <w:rPr>
-          <w:rFonts w:ascii="Consolas" w:hAnsi="Consolas"/>
-          <w:sz w:val="10"/>
-          <w:szCs w:val="10"/>
-        </w:rPr>
-        <w:t>' trend</w:t>
+        <w:t>' L.`v' trend</w:t>
       </w:r>
     </w:p>
     <w:p>
@@ -12950,24 +12853,14 @@
       <w:r>
         <w:t xml:space="preserve">Appendix </w:t>
       </w:r>
-      <w:r>
-        <w:fldChar w:fldCharType="begin"/>
-      </w:r>
-      <w:r>
-        <w:instrText xml:space="preserve"> SEQ Appendix \* ARABIC </w:instrText>
-      </w:r>
-      <w:r>
-        <w:fldChar w:fldCharType="separate"/>
-      </w:r>
-      <w:r>
-        <w:rPr>
-          <w:noProof/>
-        </w:rPr>
-        <w:t>2</w:t>
-      </w:r>
-      <w:r>
-        <w:fldChar w:fldCharType="end"/>
-      </w:r>
+      <w:fldSimple w:instr=" SEQ Appendix \* ARABIC ">
+        <w:r>
+          <w:rPr>
+            <w:noProof/>
+          </w:rPr>
+          <w:t>2</w:t>
+        </w:r>
+      </w:fldSimple>
       <w:bookmarkEnd w:id="6"/>
     </w:p>
     <w:p>
@@ -13603,24 +13496,14 @@
       <w:r>
         <w:t xml:space="preserve">Appendix </w:t>
       </w:r>
-      <w:r>
-        <w:fldChar w:fldCharType="begin"/>
-      </w:r>
-      <w:r>
-        <w:instrText xml:space="preserve"> SEQ Appendix \* ARABIC </w:instrText>
-      </w:r>
-      <w:r>
-        <w:fldChar w:fldCharType="separate"/>
-      </w:r>
-      <w:r>
-        <w:rPr>
-          <w:noProof/>
-        </w:rPr>
-        <w:t>3</w:t>
-      </w:r>
-      <w:r>
-        <w:fldChar w:fldCharType="end"/>
-      </w:r>
+      <w:fldSimple w:instr=" SEQ Appendix \* ARABIC ">
+        <w:r>
+          <w:rPr>
+            <w:noProof/>
+          </w:rPr>
+          <w:t>3</w:t>
+        </w:r>
+      </w:fldSimple>
       <w:bookmarkEnd w:id="7"/>
     </w:p>
     <w:p>
@@ -13677,14 +13560,7 @@
           <w:b/>
           <w:bCs/>
         </w:rPr>
-        <w:t>drift</w:t>
-      </w:r>
-      <w:r>
-        <w:rPr>
-          <w:b/>
-          <w:bCs/>
-        </w:rPr>
-        <w:t xml:space="preserve"> term</w:t>
+        <w:t>drift term</w:t>
       </w:r>
     </w:p>
     <w:p>
@@ -13874,25 +13750,7 @@
           <w:sz w:val="10"/>
           <w:szCs w:val="10"/>
         </w:rPr>
-        <w:t xml:space="preserve">' </w:t>
-      </w:r>
-      <w:proofErr w:type="spellStart"/>
-      <w:r>
-        <w:rPr>
-          <w:rFonts w:ascii="Consolas" w:hAnsi="Consolas"/>
-          <w:sz w:val="10"/>
-          <w:szCs w:val="10"/>
-        </w:rPr>
-        <w:t>L.`v</w:t>
-      </w:r>
-      <w:proofErr w:type="spellEnd"/>
-      <w:r>
-        <w:rPr>
-          <w:rFonts w:ascii="Consolas" w:hAnsi="Consolas"/>
-          <w:sz w:val="10"/>
-          <w:szCs w:val="10"/>
-        </w:rPr>
-        <w:t>'</w:t>
+        <w:t>' L.`v'</w:t>
       </w:r>
     </w:p>
     <w:p>
@@ -19784,24 +19642,14 @@
         <w:lastRenderedPageBreak/>
         <w:t xml:space="preserve">Appendix </w:t>
       </w:r>
-      <w:r>
-        <w:fldChar w:fldCharType="begin"/>
-      </w:r>
-      <w:r>
-        <w:instrText xml:space="preserve"> SEQ Appendix \* ARABIC </w:instrText>
-      </w:r>
-      <w:r>
-        <w:fldChar w:fldCharType="separate"/>
-      </w:r>
-      <w:r>
-        <w:rPr>
-          <w:noProof/>
-        </w:rPr>
-        <w:t>4</w:t>
-      </w:r>
-      <w:r>
-        <w:fldChar w:fldCharType="end"/>
-      </w:r>
+      <w:fldSimple w:instr=" SEQ Appendix \* ARABIC ">
+        <w:r>
+          <w:rPr>
+            <w:noProof/>
+          </w:rPr>
+          <w:t>4</w:t>
+        </w:r>
+      </w:fldSimple>
       <w:bookmarkEnd w:id="8"/>
     </w:p>
     <w:p>
@@ -19809,13 +19657,7 @@
         <w:pStyle w:val="Subtitle"/>
       </w:pPr>
       <w:r>
-        <w:t xml:space="preserve">ADF test using </w:t>
-      </w:r>
-      <w:r>
-        <w:t>drift</w:t>
-      </w:r>
-      <w:r>
-        <w:t xml:space="preserve"> term for </w:t>
+        <w:t xml:space="preserve">ADF test using drift term for </w:t>
       </w:r>
       <m:oMath>
         <m:r>
@@ -20282,24 +20124,14 @@
       <w:r>
         <w:t xml:space="preserve">Appendix </w:t>
       </w:r>
-      <w:r>
-        <w:fldChar w:fldCharType="begin"/>
-      </w:r>
-      <w:r>
-        <w:instrText xml:space="preserve"> SEQ Appendix \* ARABIC </w:instrText>
-      </w:r>
-      <w:r>
-        <w:fldChar w:fldCharType="separate"/>
-      </w:r>
-      <w:r>
-        <w:rPr>
-          <w:noProof/>
-        </w:rPr>
-        <w:t>5</w:t>
-      </w:r>
-      <w:r>
-        <w:fldChar w:fldCharType="end"/>
-      </w:r>
+      <w:fldSimple w:instr=" SEQ Appendix \* ARABIC ">
+        <w:r>
+          <w:rPr>
+            <w:noProof/>
+          </w:rPr>
+          <w:t>5</w:t>
+        </w:r>
+      </w:fldSimple>
     </w:p>
     <w:p>
       <w:pPr>
@@ -20374,7 +20206,55 @@
           <w:sz w:val="10"/>
           <w:szCs w:val="10"/>
         </w:rPr>
-        <w:t xml:space="preserve"> </w:t>
+        <w:t xml:space="preserve"> D.lcpi {</w:t>
+      </w:r>
+    </w:p>
+    <w:p>
+      <w:pPr>
+        <w:pStyle w:val="StataOutput"/>
+        <w:rPr>
+          <w:sz w:val="10"/>
+          <w:szCs w:val="10"/>
+        </w:rPr>
+      </w:pPr>
+      <w:r>
+        <w:rPr>
+          <w:sz w:val="10"/>
+          <w:szCs w:val="10"/>
+        </w:rPr>
+        <w:t xml:space="preserve">  2.         display "`v'"</w:t>
+      </w:r>
+    </w:p>
+    <w:p>
+      <w:pPr>
+        <w:pStyle w:val="StataOutput"/>
+        <w:rPr>
+          <w:sz w:val="10"/>
+          <w:szCs w:val="10"/>
+        </w:rPr>
+      </w:pPr>
+      <w:r>
+        <w:rPr>
+          <w:sz w:val="10"/>
+          <w:szCs w:val="10"/>
+        </w:rPr>
+        <w:t xml:space="preserve">  3.         display "Lags: 0"</w:t>
+      </w:r>
+    </w:p>
+    <w:p>
+      <w:pPr>
+        <w:pStyle w:val="StataOutput"/>
+        <w:rPr>
+          <w:sz w:val="10"/>
+          <w:szCs w:val="10"/>
+        </w:rPr>
+      </w:pPr>
+      <w:r>
+        <w:rPr>
+          <w:sz w:val="10"/>
+          <w:szCs w:val="10"/>
+        </w:rPr>
+        <w:t xml:space="preserve">  4.         quietly regress </w:t>
       </w:r>
       <w:proofErr w:type="spellStart"/>
       <w:r>
@@ -20382,7 +20262,7 @@
           <w:sz w:val="10"/>
           <w:szCs w:val="10"/>
         </w:rPr>
-        <w:t>D.lcpi</w:t>
+        <w:t>D.`v</w:t>
       </w:r>
       <w:proofErr w:type="spellEnd"/>
       <w:r>
@@ -20390,87 +20270,7 @@
           <w:sz w:val="10"/>
           <w:szCs w:val="10"/>
         </w:rPr>
-        <w:t xml:space="preserve"> {</w:t>
-      </w:r>
-    </w:p>
-    <w:p>
-      <w:pPr>
-        <w:pStyle w:val="StataOutput"/>
-        <w:rPr>
-          <w:sz w:val="10"/>
-          <w:szCs w:val="10"/>
-        </w:rPr>
-      </w:pPr>
-      <w:r>
-        <w:rPr>
-          <w:sz w:val="10"/>
-          <w:szCs w:val="10"/>
-        </w:rPr>
-        <w:t xml:space="preserve">  2.         display "`v'"</w:t>
-      </w:r>
-    </w:p>
-    <w:p>
-      <w:pPr>
-        <w:pStyle w:val="StataOutput"/>
-        <w:rPr>
-          <w:sz w:val="10"/>
-          <w:szCs w:val="10"/>
-        </w:rPr>
-      </w:pPr>
-      <w:r>
-        <w:rPr>
-          <w:sz w:val="10"/>
-          <w:szCs w:val="10"/>
-        </w:rPr>
-        <w:t xml:space="preserve">  3.         display "Lags: 0"</w:t>
-      </w:r>
-    </w:p>
-    <w:p>
-      <w:pPr>
-        <w:pStyle w:val="StataOutput"/>
-        <w:rPr>
-          <w:sz w:val="10"/>
-          <w:szCs w:val="10"/>
-        </w:rPr>
-      </w:pPr>
-      <w:r>
-        <w:rPr>
-          <w:sz w:val="10"/>
-          <w:szCs w:val="10"/>
-        </w:rPr>
-        <w:t xml:space="preserve">  4.         quietly regress </w:t>
-      </w:r>
-      <w:proofErr w:type="spellStart"/>
-      <w:r>
-        <w:rPr>
-          <w:sz w:val="10"/>
-          <w:szCs w:val="10"/>
-        </w:rPr>
-        <w:t>D.`v</w:t>
-      </w:r>
-      <w:proofErr w:type="spellEnd"/>
-      <w:r>
-        <w:rPr>
-          <w:sz w:val="10"/>
-          <w:szCs w:val="10"/>
-        </w:rPr>
-        <w:t xml:space="preserve">' </w:t>
-      </w:r>
-      <w:proofErr w:type="spellStart"/>
-      <w:r>
-        <w:rPr>
-          <w:sz w:val="10"/>
-          <w:szCs w:val="10"/>
-        </w:rPr>
-        <w:t>L.`v</w:t>
-      </w:r>
-      <w:proofErr w:type="spellEnd"/>
-      <w:r>
-        <w:rPr>
-          <w:sz w:val="10"/>
-          <w:szCs w:val="10"/>
-        </w:rPr>
-        <w:t>'</w:t>
+        <w:t>' L.`v'</w:t>
       </w:r>
     </w:p>
     <w:p>
@@ -21994,24 +21794,14 @@
       <w:r>
         <w:t xml:space="preserve">Appendix </w:t>
       </w:r>
-      <w:r>
-        <w:fldChar w:fldCharType="begin"/>
-      </w:r>
-      <w:r>
-        <w:instrText xml:space="preserve"> SEQ Appendix \* ARABIC </w:instrText>
-      </w:r>
-      <w:r>
-        <w:fldChar w:fldCharType="separate"/>
-      </w:r>
-      <w:r>
-        <w:rPr>
-          <w:noProof/>
-        </w:rPr>
-        <w:t>6</w:t>
-      </w:r>
-      <w:r>
-        <w:fldChar w:fldCharType="end"/>
-      </w:r>
+      <w:fldSimple w:instr=" SEQ Appendix \* ARABIC ">
+        <w:r>
+          <w:rPr>
+            <w:noProof/>
+          </w:rPr>
+          <w:t>6</w:t>
+        </w:r>
+      </w:fldSimple>
     </w:p>
     <w:p>
       <w:pPr>
@@ -22028,13 +21818,7 @@
           <w:rPr>
             <w:rFonts w:ascii="Cambria Math" w:hAnsi="Cambria Math"/>
           </w:rPr>
-          <m:t>d</m:t>
-        </m:r>
-        <m:r>
-          <w:rPr>
-            <w:rFonts w:ascii="Cambria Math" w:hAnsi="Cambria Math"/>
-          </w:rPr>
-          <m:t>lcpi</m:t>
+          <m:t>dlcpi</m:t>
         </m:r>
       </m:oMath>
       <w:r>
@@ -22274,13 +22058,7 @@
         <w:fldChar w:fldCharType="separate"/>
       </w:r>
       <w:r>
-        <w:t>Append</w:t>
-      </w:r>
-      <w:r>
-        <w:t>i</w:t>
-      </w:r>
-      <w:r>
-        <w:t xml:space="preserve">x </w:t>
+        <w:t xml:space="preserve">Appendix </w:t>
       </w:r>
       <w:r>
         <w:rPr>

</xml_diff>

<commit_message>
vault backup: 2024-12-11 15:54:02
</commit_message>
<xml_diff>
--- a/Economics/Econometrics and Statistics/Econometrics/Third Year/Assessment/Determinants of Inflation in Denmark.docx
+++ b/Economics/Econometrics and Statistics/Econometrics/Third Year/Assessment/Determinants of Inflation in Denmark.docx
@@ -978,15 +978,222 @@
         <w:t xml:space="preserve">the IMF, </w:t>
       </w:r>
       <w:r>
-        <w:t xml:space="preserve">OECD, Bank for International Statistics (BIS), and Federal Reserve Economic Data (FRED). CPI </w:t>
-      </w:r>
-      <w:r>
-        <w:t xml:space="preserve">data was obtained from the IMF, </w:t>
-      </w:r>
-      <w:r>
-        <w:t xml:space="preserve">money supply (M3) data from OECD, the exchange rate from BIS and global energy prices from FRED. </w:t>
-      </w:r>
-      <w:r>
+        <w:t>OECD, Bank for International Statistics (BIS), and Federal Reserve Economic Data (FRED).</w:t>
+      </w:r>
+    </w:p>
+    <w:tbl>
+      <w:tblPr>
+        <w:tblStyle w:val="PlainTable2"/>
+        <w:tblW w:w="0" w:type="auto"/>
+        <w:tblLook w:val="04A0" w:firstRow="1" w:lastRow="0" w:firstColumn="1" w:lastColumn="0" w:noHBand="0" w:noVBand="1"/>
+      </w:tblPr>
+      <w:tblGrid>
+        <w:gridCol w:w="4508"/>
+        <w:gridCol w:w="4508"/>
+      </w:tblGrid>
+      <w:tr>
+        <w:trPr>
+          <w:cnfStyle w:val="100000000000" w:firstRow="1" w:lastRow="0" w:firstColumn="0" w:lastColumn="0" w:oddVBand="0" w:evenVBand="0" w:oddHBand="0" w:evenHBand="0" w:firstRowFirstColumn="0" w:firstRowLastColumn="0" w:lastRowFirstColumn="0" w:lastRowLastColumn="0"/>
+        </w:trPr>
+        <w:tc>
+          <w:tcPr>
+            <w:cnfStyle w:val="001000000000" w:firstRow="0" w:lastRow="0" w:firstColumn="1" w:lastColumn="0" w:oddVBand="0" w:evenVBand="0" w:oddHBand="0" w:evenHBand="0" w:firstRowFirstColumn="0" w:firstRowLastColumn="0" w:lastRowFirstColumn="0" w:lastRowLastColumn="0"/>
+            <w:tcW w:w="4508" w:type="dxa"/>
+          </w:tcPr>
+          <w:p>
+            <w:pPr>
+              <w:spacing w:line="276" w:lineRule="auto"/>
+            </w:pPr>
+            <w:r>
+              <w:t>Data</w:t>
+            </w:r>
+          </w:p>
+        </w:tc>
+        <w:tc>
+          <w:tcPr>
+            <w:tcW w:w="4508" w:type="dxa"/>
+          </w:tcPr>
+          <w:p>
+            <w:pPr>
+              <w:spacing w:line="276" w:lineRule="auto"/>
+              <w:cnfStyle w:val="100000000000" w:firstRow="1" w:lastRow="0" w:firstColumn="0" w:lastColumn="0" w:oddVBand="0" w:evenVBand="0" w:oddHBand="0" w:evenHBand="0" w:firstRowFirstColumn="0" w:firstRowLastColumn="0" w:lastRowFirstColumn="0" w:lastRowLastColumn="0"/>
+            </w:pPr>
+            <w:r>
+              <w:t>Source</w:t>
+            </w:r>
+          </w:p>
+        </w:tc>
+      </w:tr>
+      <w:tr>
+        <w:trPr>
+          <w:cnfStyle w:val="000000100000" w:firstRow="0" w:lastRow="0" w:firstColumn="0" w:lastColumn="0" w:oddVBand="0" w:evenVBand="0" w:oddHBand="1" w:evenHBand="0" w:firstRowFirstColumn="0" w:firstRowLastColumn="0" w:lastRowFirstColumn="0" w:lastRowLastColumn="0"/>
+        </w:trPr>
+        <w:tc>
+          <w:tcPr>
+            <w:cnfStyle w:val="001000000000" w:firstRow="0" w:lastRow="0" w:firstColumn="1" w:lastColumn="0" w:oddVBand="0" w:evenVBand="0" w:oddHBand="0" w:evenHBand="0" w:firstRowFirstColumn="0" w:firstRowLastColumn="0" w:lastRowFirstColumn="0" w:lastRowLastColumn="0"/>
+            <w:tcW w:w="4508" w:type="dxa"/>
+          </w:tcPr>
+          <w:p>
+            <w:pPr>
+              <w:spacing w:line="276" w:lineRule="auto"/>
+              <w:rPr>
+                <w:b w:val="0"/>
+                <w:bCs w:val="0"/>
+              </w:rPr>
+            </w:pPr>
+            <w:r>
+              <w:rPr>
+                <w:b w:val="0"/>
+                <w:bCs w:val="0"/>
+              </w:rPr>
+              <w:t>CPI</w:t>
+            </w:r>
+          </w:p>
+        </w:tc>
+        <w:tc>
+          <w:tcPr>
+            <w:tcW w:w="4508" w:type="dxa"/>
+          </w:tcPr>
+          <w:p>
+            <w:pPr>
+              <w:spacing w:line="276" w:lineRule="auto"/>
+              <w:cnfStyle w:val="000000100000" w:firstRow="0" w:lastRow="0" w:firstColumn="0" w:lastColumn="0" w:oddVBand="0" w:evenVBand="0" w:oddHBand="1" w:evenHBand="0" w:firstRowFirstColumn="0" w:firstRowLastColumn="0" w:lastRowFirstColumn="0" w:lastRowLastColumn="0"/>
+            </w:pPr>
+            <w:r>
+              <w:t>IMF</w:t>
+            </w:r>
+          </w:p>
+        </w:tc>
+      </w:tr>
+      <w:tr>
+        <w:tc>
+          <w:tcPr>
+            <w:cnfStyle w:val="001000000000" w:firstRow="0" w:lastRow="0" w:firstColumn="1" w:lastColumn="0" w:oddVBand="0" w:evenVBand="0" w:oddHBand="0" w:evenHBand="0" w:firstRowFirstColumn="0" w:firstRowLastColumn="0" w:lastRowFirstColumn="0" w:lastRowLastColumn="0"/>
+            <w:tcW w:w="4508" w:type="dxa"/>
+          </w:tcPr>
+          <w:p>
+            <w:pPr>
+              <w:spacing w:line="276" w:lineRule="auto"/>
+              <w:rPr>
+                <w:b w:val="0"/>
+                <w:bCs w:val="0"/>
+              </w:rPr>
+            </w:pPr>
+            <w:r>
+              <w:rPr>
+                <w:b w:val="0"/>
+                <w:bCs w:val="0"/>
+              </w:rPr>
+              <w:t>M3</w:t>
+            </w:r>
+          </w:p>
+        </w:tc>
+        <w:tc>
+          <w:tcPr>
+            <w:tcW w:w="4508" w:type="dxa"/>
+          </w:tcPr>
+          <w:p>
+            <w:pPr>
+              <w:spacing w:line="276" w:lineRule="auto"/>
+              <w:cnfStyle w:val="000000000000" w:firstRow="0" w:lastRow="0" w:firstColumn="0" w:lastColumn="0" w:oddVBand="0" w:evenVBand="0" w:oddHBand="0" w:evenHBand="0" w:firstRowFirstColumn="0" w:firstRowLastColumn="0" w:lastRowFirstColumn="0" w:lastRowLastColumn="0"/>
+            </w:pPr>
+            <w:r>
+              <w:t>OECD</w:t>
+            </w:r>
+          </w:p>
+        </w:tc>
+      </w:tr>
+      <w:tr>
+        <w:trPr>
+          <w:cnfStyle w:val="000000100000" w:firstRow="0" w:lastRow="0" w:firstColumn="0" w:lastColumn="0" w:oddVBand="0" w:evenVBand="0" w:oddHBand="1" w:evenHBand="0" w:firstRowFirstColumn="0" w:firstRowLastColumn="0" w:lastRowFirstColumn="0" w:lastRowLastColumn="0"/>
+        </w:trPr>
+        <w:tc>
+          <w:tcPr>
+            <w:cnfStyle w:val="001000000000" w:firstRow="0" w:lastRow="0" w:firstColumn="1" w:lastColumn="0" w:oddVBand="0" w:evenVBand="0" w:oddHBand="0" w:evenHBand="0" w:firstRowFirstColumn="0" w:firstRowLastColumn="0" w:lastRowFirstColumn="0" w:lastRowLastColumn="0"/>
+            <w:tcW w:w="4508" w:type="dxa"/>
+          </w:tcPr>
+          <w:p>
+            <w:pPr>
+              <w:spacing w:line="276" w:lineRule="auto"/>
+              <w:rPr>
+                <w:b w:val="0"/>
+                <w:bCs w:val="0"/>
+              </w:rPr>
+            </w:pPr>
+            <w:r>
+              <w:rPr>
+                <w:b w:val="0"/>
+                <w:bCs w:val="0"/>
+              </w:rPr>
+              <w:t>Exchange Rate</w:t>
+            </w:r>
+          </w:p>
+        </w:tc>
+        <w:tc>
+          <w:tcPr>
+            <w:tcW w:w="4508" w:type="dxa"/>
+          </w:tcPr>
+          <w:p>
+            <w:pPr>
+              <w:spacing w:line="276" w:lineRule="auto"/>
+              <w:cnfStyle w:val="000000100000" w:firstRow="0" w:lastRow="0" w:firstColumn="0" w:lastColumn="0" w:oddVBand="0" w:evenVBand="0" w:oddHBand="1" w:evenHBand="0" w:firstRowFirstColumn="0" w:firstRowLastColumn="0" w:lastRowFirstColumn="0" w:lastRowLastColumn="0"/>
+            </w:pPr>
+            <w:r>
+              <w:t>BIS</w:t>
+            </w:r>
+          </w:p>
+        </w:tc>
+      </w:tr>
+      <w:tr>
+        <w:tc>
+          <w:tcPr>
+            <w:cnfStyle w:val="001000000000" w:firstRow="0" w:lastRow="0" w:firstColumn="1" w:lastColumn="0" w:oddVBand="0" w:evenVBand="0" w:oddHBand="0" w:evenHBand="0" w:firstRowFirstColumn="0" w:firstRowLastColumn="0" w:lastRowFirstColumn="0" w:lastRowLastColumn="0"/>
+            <w:tcW w:w="4508" w:type="dxa"/>
+          </w:tcPr>
+          <w:p>
+            <w:pPr>
+              <w:spacing w:line="276" w:lineRule="auto"/>
+              <w:rPr>
+                <w:b w:val="0"/>
+                <w:bCs w:val="0"/>
+              </w:rPr>
+            </w:pPr>
+            <w:r>
+              <w:rPr>
+                <w:b w:val="0"/>
+                <w:bCs w:val="0"/>
+              </w:rPr>
+              <w:t>Global Energy Prices</w:t>
+            </w:r>
+          </w:p>
+        </w:tc>
+        <w:tc>
+          <w:tcPr>
+            <w:tcW w:w="4508" w:type="dxa"/>
+          </w:tcPr>
+          <w:p>
+            <w:pPr>
+              <w:spacing w:line="276" w:lineRule="auto"/>
+              <w:cnfStyle w:val="000000000000" w:firstRow="0" w:lastRow="0" w:firstColumn="0" w:lastColumn="0" w:oddVBand="0" w:evenVBand="0" w:oddHBand="0" w:evenHBand="0" w:firstRowFirstColumn="0" w:firstRowLastColumn="0" w:lastRowFirstColumn="0" w:lastRowLastColumn="0"/>
+            </w:pPr>
+            <w:r>
+              <w:t>FRED</w:t>
+            </w:r>
+          </w:p>
+        </w:tc>
+      </w:tr>
+    </w:tbl>
+    <w:p>
+      <w:pPr>
+        <w:spacing w:line="480" w:lineRule="auto"/>
+      </w:pPr>
+    </w:p>
+    <w:p>
+      <w:pPr>
+        <w:spacing w:line="480" w:lineRule="auto"/>
+      </w:pPr>
+      <w:r>
+        <w:lastRenderedPageBreak/>
         <w:t xml:space="preserve">The literature varies between using real effective exchange rates </w:t>
       </w:r>
       <w:sdt>
@@ -1060,11 +1267,7 @@
         <w:t>nominal exchange rate</w:t>
       </w:r>
       <w:r>
-        <w:t xml:space="preserve"> following from Campa &amp; </w:t>
-      </w:r>
-      <w:r>
-        <w:lastRenderedPageBreak/>
-        <w:t xml:space="preserve">Goldberg’s </w:t>
+        <w:t xml:space="preserve"> following from Campa &amp; Goldberg’s </w:t>
       </w:r>
       <w:sdt>
         <w:sdtPr>
@@ -1217,9 +1420,11 @@
       <w:r>
         <w:t>.</w:t>
       </w:r>
-      <w:r>
-        <w:t xml:space="preserve"> </w:t>
-      </w:r>
+    </w:p>
+    <w:p>
+      <w:pPr>
+        <w:spacing w:line="480" w:lineRule="auto"/>
+      </w:pPr>
       <w:r>
         <w:t>Any monthly data was converted into quarterly data by taking the value for the last month of each quarter.</w:t>
       </w:r>
@@ -2232,6 +2437,7 @@
       </w:pPr>
       <w:bookmarkStart w:id="1" w:name="_Ref182788078"/>
       <w:r>
+        <w:lastRenderedPageBreak/>
         <w:t xml:space="preserve">Figure </w:t>
       </w:r>
       <w:fldSimple w:instr=" SEQ Figure \* ROMAN ">
@@ -2427,7 +2633,6 @@
                 <w:noProof/>
                 <w:vertAlign w:val="superscript"/>
               </w:rPr>
-              <w:lastRenderedPageBreak/>
               <w:drawing>
                 <wp:inline distT="0" distB="0" distL="0" distR="0" wp14:anchorId="03776A68" wp14:editId="13F4E6BA">
                   <wp:extent cx="2703893" cy="1800000"/>
@@ -2954,6 +3159,7 @@
           <w:rPr>
             <w:rFonts w:ascii="Cambria Math" w:eastAsiaTheme="minorEastAsia" w:hAnsi="Cambria Math"/>
           </w:rPr>
+          <w:lastRenderedPageBreak/>
           <m:t>X</m:t>
         </m:r>
       </m:oMath>
@@ -3126,14 +3332,7 @@
         <w:rPr>
           <w:rFonts w:eastAsiaTheme="minorEastAsia"/>
         </w:rPr>
-        <w:t xml:space="preserve">, they must have a drift/constant component. </w:t>
-      </w:r>
-      <w:r>
-        <w:rPr>
-          <w:rFonts w:eastAsiaTheme="minorEastAsia"/>
-        </w:rPr>
-        <w:lastRenderedPageBreak/>
-        <w:t xml:space="preserve">All variables – except </w:t>
+        <w:t xml:space="preserve">, they must have a drift/constant component. All variables – except </w:t>
       </w:r>
       <m:oMath>
         <m:r>
@@ -3173,12 +3372,12 @@
         <w:rPr>
           <w:rFonts w:eastAsiaTheme="minorEastAsia"/>
         </w:rPr>
+        <w:instrText xml:space="preserve"> \* MERGEFORMAT </w:instrText>
       </w:r>
       <w:r>
         <w:rPr>
           <w:rFonts w:eastAsiaTheme="minorEastAsia"/>
         </w:rPr>
-        <w:instrText xml:space="preserve"> \* MERGEFORMAT </w:instrText>
       </w:r>
       <w:r>
         <w:rPr>
@@ -3225,61 +3424,101 @@
         <w:rPr>
           <w:rFonts w:eastAsiaTheme="minorEastAsia"/>
         </w:rPr>
-        <w:t xml:space="preserve"> BG test is included in and ADF test </w:t>
-      </w:r>
-      <w:proofErr w:type="gramStart"/>
+        <w:t xml:space="preserve"> BG test is included in</w:t>
+      </w:r>
       <w:r>
         <w:rPr>
           <w:rFonts w:eastAsiaTheme="minorEastAsia"/>
         </w:rPr>
-        <w:t>in .</w:t>
-      </w:r>
-      <w:proofErr w:type="gramEnd"/>
-    </w:p>
-    <w:p>
-      <w:pPr>
-        <w:spacing w:before="240" w:line="480" w:lineRule="auto"/>
+        <w:t xml:space="preserve"> </w:t>
+      </w:r>
+      <w:r>
         <w:rPr>
           <w:rFonts w:eastAsiaTheme="minorEastAsia"/>
         </w:rPr>
-      </w:pPr>
+        <w:fldChar w:fldCharType="begin"/>
+      </w:r>
       <w:r>
         <w:rPr>
           <w:rFonts w:eastAsiaTheme="minorEastAsia"/>
         </w:rPr>
-        <w:t xml:space="preserve"> Lags were computed using the BG test</w:t>
-      </w:r>
-      <w:r>
-        <w:rPr>
-          <w:rStyle w:val="FootnoteReference"/>
+        <w:instrText xml:space="preserve"> REF _Ref184151611 \h </w:instrText>
+      </w:r>
+      <w:r>
+        <w:rPr>
           <w:rFonts w:eastAsiaTheme="minorEastAsia"/>
         </w:rPr>
-        <w:footnoteReference w:id="1"/>
       </w:r>
       <w:r>
         <w:rPr>
           <w:rFonts w:eastAsiaTheme="minorEastAsia"/>
         </w:rPr>
-        <w:t xml:space="preserve"> and the Mackinnon approximate p-value </w:t>
+        <w:fldChar w:fldCharType="separate"/>
+      </w:r>
+      <w:r>
+        <w:t xml:space="preserve">Appendix </w:t>
+      </w:r>
+      <w:r>
+        <w:rPr>
+          <w:noProof/>
+        </w:rPr>
+        <w:t>1</w:t>
       </w:r>
       <w:r>
         <w:rPr>
           <w:rFonts w:eastAsiaTheme="minorEastAsia"/>
         </w:rPr>
-        <w:t>displays significance for the ADF test</w:t>
+        <w:fldChar w:fldCharType="end"/>
       </w:r>
       <w:r>
         <w:rPr>
           <w:rFonts w:eastAsiaTheme="minorEastAsia"/>
         </w:rPr>
+        <w:t xml:space="preserve"> and ADF test in </w:t>
+      </w:r>
+      <w:r>
+        <w:rPr>
+          <w:rFonts w:eastAsiaTheme="minorEastAsia"/>
+        </w:rPr>
+        <w:fldChar w:fldCharType="begin"/>
+      </w:r>
+      <w:r>
+        <w:rPr>
+          <w:rFonts w:eastAsiaTheme="minorEastAsia"/>
+        </w:rPr>
+        <w:instrText xml:space="preserve"> REF _Ref184151613 \h </w:instrText>
+      </w:r>
+      <w:r>
+        <w:rPr>
+          <w:rFonts w:eastAsiaTheme="minorEastAsia"/>
+        </w:rPr>
+      </w:r>
+      <w:r>
+        <w:rPr>
+          <w:rFonts w:eastAsiaTheme="minorEastAsia"/>
+        </w:rPr>
+        <w:fldChar w:fldCharType="separate"/>
+      </w:r>
+      <w:r>
+        <w:t xml:space="preserve">Appendix </w:t>
+      </w:r>
+      <w:r>
+        <w:rPr>
+          <w:noProof/>
+        </w:rPr>
+        <w:t>2</w:t>
+      </w:r>
+      <w:r>
+        <w:rPr>
+          <w:rFonts w:eastAsiaTheme="minorEastAsia"/>
+        </w:rPr>
+        <w:fldChar w:fldCharType="end"/>
+      </w:r>
+      <w:r>
+        <w:rPr>
+          <w:rFonts w:eastAsiaTheme="minorEastAsia"/>
+        </w:rPr>
         <w:t>.</w:t>
-      </w:r>
-      <w:r>
-        <w:rPr>
-          <w:rStyle w:val="FootnoteReference"/>
-          <w:rFonts w:eastAsiaTheme="minorEastAsia"/>
-        </w:rPr>
-        <w:footnoteReference w:id="2"/>
       </w:r>
     </w:p>
     <w:p>
@@ -4315,7 +4554,7 @@
           <w:rStyle w:val="FootnoteReference"/>
           <w:rFonts w:eastAsiaTheme="minorEastAsia"/>
         </w:rPr>
-        <w:footnoteReference w:id="3"/>
+        <w:footnoteReference w:id="1"/>
       </w:r>
       <w:r>
         <w:rPr>
@@ -4366,7 +4605,7 @@
           <w:rStyle w:val="FootnoteReference"/>
           <w:rFonts w:eastAsiaTheme="minorEastAsia"/>
         </w:rPr>
-        <w:footnoteReference w:id="4"/>
+        <w:footnoteReference w:id="2"/>
       </w:r>
       <w:r>
         <w:rPr>
@@ -4396,12 +4635,12 @@
         <w:rPr>
           <w:rFonts w:eastAsiaTheme="minorEastAsia"/>
         </w:rPr>
+        <w:instrText xml:space="preserve"> \* MERGEFORMAT </w:instrText>
       </w:r>
       <w:r>
         <w:rPr>
           <w:rFonts w:eastAsiaTheme="minorEastAsia"/>
         </w:rPr>
-        <w:instrText xml:space="preserve"> \* MERGEFORMAT </w:instrText>
       </w:r>
       <w:r>
         <w:rPr>
@@ -4438,6 +4677,7 @@
       </w:pPr>
       <w:bookmarkStart w:id="3" w:name="_Ref184074281"/>
       <w:r>
+        <w:lastRenderedPageBreak/>
         <w:t xml:space="preserve">Table </w:t>
       </w:r>
       <w:fldSimple w:instr=" SEQ Table \* ROMAN ">
@@ -4791,7 +5031,6 @@
                     <w:sz w:val="20"/>
                     <w:szCs w:val="20"/>
                   </w:rPr>
-                  <w:lastRenderedPageBreak/>
                   <m:t>lm</m:t>
                 </m:r>
               </m:oMath>
@@ -5246,33 +5485,33 @@
         <w:rPr>
           <w:rFonts w:eastAsiaTheme="minorEastAsia"/>
         </w:rPr>
-        <w:t>S</w:t>
-      </w:r>
-      <w:r>
-        <w:rPr>
-          <w:rFonts w:eastAsiaTheme="minorEastAsia"/>
-        </w:rPr>
-        <w:t>erial correlation is tested</w:t>
+        <w:t>A BG test</w:t>
       </w:r>
       <w:r>
         <w:rPr>
           <w:rStyle w:val="FootnoteReference"/>
           <w:rFonts w:eastAsiaTheme="minorEastAsia"/>
         </w:rPr>
-        <w:footnoteReference w:id="5"/>
+        <w:footnoteReference w:id="3"/>
       </w:r>
       <w:r>
         <w:rPr>
           <w:rFonts w:eastAsiaTheme="minorEastAsia"/>
         </w:rPr>
-        <w:t xml:space="preserve"> and then an ADF test is used</w:t>
+        <w:t xml:space="preserve"> and then an ADF test</w:t>
       </w:r>
       <w:r>
         <w:rPr>
           <w:rStyle w:val="FootnoteReference"/>
           <w:rFonts w:eastAsiaTheme="minorEastAsia"/>
         </w:rPr>
-        <w:footnoteReference w:id="6"/>
+        <w:footnoteReference w:id="4"/>
+      </w:r>
+      <w:r>
+        <w:rPr>
+          <w:rFonts w:eastAsiaTheme="minorEastAsia"/>
+        </w:rPr>
+        <w:t xml:space="preserve"> are applied</w:t>
       </w:r>
       <w:r>
         <w:rPr>
@@ -5324,12 +5563,12 @@
         <w:rPr>
           <w:rFonts w:eastAsiaTheme="minorEastAsia"/>
         </w:rPr>
+        <w:instrText xml:space="preserve"> \* MERGEFORMAT </w:instrText>
       </w:r>
       <w:r>
         <w:rPr>
           <w:rFonts w:eastAsiaTheme="minorEastAsia"/>
         </w:rPr>
-        <w:instrText xml:space="preserve"> \* MERGEFORMAT </w:instrText>
       </w:r>
       <w:r>
         <w:rPr>
@@ -5768,12 +6007,12 @@
         <w:rPr>
           <w:rFonts w:eastAsiaTheme="minorEastAsia"/>
         </w:rPr>
+        <w:instrText xml:space="preserve"> \* MERGEFORMAT </w:instrText>
       </w:r>
       <w:r>
         <w:rPr>
           <w:rFonts w:eastAsiaTheme="minorEastAsia"/>
         </w:rPr>
-        <w:instrText xml:space="preserve"> \* MERGEFORMAT </w:instrText>
       </w:r>
       <w:r>
         <w:rPr>
@@ -5810,6 +6049,7 @@
       </w:pPr>
       <w:bookmarkStart w:id="5" w:name="_Ref184143623"/>
       <w:r>
+        <w:lastRenderedPageBreak/>
         <w:t xml:space="preserve">Figure </w:t>
       </w:r>
       <w:fldSimple w:instr=" SEQ Figure \* ROMAN ">
@@ -6005,7 +6245,6 @@
                 <w:noProof/>
                 <w:vertAlign w:val="superscript"/>
               </w:rPr>
-              <w:lastRenderedPageBreak/>
               <w:drawing>
                 <wp:inline distT="0" distB="0" distL="0" distR="0" wp14:anchorId="45162E4E" wp14:editId="51E339BE">
                   <wp:extent cx="2697906" cy="1800000"/>
@@ -6917,6 +7156,7 @@
               <w:jc w:val="center"/>
             </w:pPr>
             <w:r>
+              <w:lastRenderedPageBreak/>
               <w:t>6</w:t>
             </w:r>
           </w:p>
@@ -7105,7 +7345,6 @@
       </w:pPr>
       <w:bookmarkStart w:id="7" w:name="_Ref184132561"/>
       <w:r>
-        <w:lastRenderedPageBreak/>
         <w:t xml:space="preserve">Figure </w:t>
       </w:r>
       <w:fldSimple w:instr=" SEQ Figure \* ROMAN ">
@@ -7245,7 +7484,7 @@
         <w:rPr>
           <w:rStyle w:val="FootnoteReference"/>
         </w:rPr>
-        <w:footnoteReference w:id="7"/>
+        <w:footnoteReference w:id="5"/>
       </w:r>
       <w:r>
         <w:t>.</w:t>
@@ -7272,7 +7511,7 @@
           <w:i/>
           <w:iCs/>
         </w:rPr>
-        <w:footnoteReference w:id="8"/>
+        <w:footnoteReference w:id="6"/>
       </w:r>
     </w:p>
     <w:p>
@@ -7648,7 +7887,7 @@
           <w:i/>
           <w:iCs/>
         </w:rPr>
-        <w:footnoteReference w:id="9"/>
+        <w:footnoteReference w:id="7"/>
       </w:r>
     </w:p>
     <w:p>
@@ -8009,6 +8248,7 @@
               <w:jc w:val="center"/>
             </w:pPr>
             <w:r>
+              <w:lastRenderedPageBreak/>
               <w:t>Variable</w:t>
             </w:r>
           </w:p>
@@ -8207,7 +8447,6 @@
                   <w:rPr>
                     <w:rFonts w:ascii="Cambria Math" w:hAnsi="Cambria Math"/>
                   </w:rPr>
-                  <w:lastRenderedPageBreak/>
                   <m:t>dlcp</m:t>
                 </m:r>
                 <m:sSub>
@@ -9003,7 +9242,7 @@
         <w:rPr>
           <w:rStyle w:val="FootnoteReference"/>
         </w:rPr>
-        <w:footnoteReference w:id="10"/>
+        <w:footnoteReference w:id="8"/>
       </w:r>
       <w:r>
         <w:t xml:space="preserve"> whereas ARMA(3,2) contains significant results while exhibiting very small signs of autocorrelation and so is preferred. Regression results are shown in </w:t>
@@ -9039,7 +9278,7 @@
         <w:rPr>
           <w:rStyle w:val="FootnoteReference"/>
         </w:rPr>
-        <w:footnoteReference w:id="11"/>
+        <w:footnoteReference w:id="9"/>
       </w:r>
     </w:p>
     <w:p>
@@ -9152,6 +9391,9 @@
             <m:oMathPara>
               <m:oMath>
                 <m:r>
+                  <m:rPr>
+                    <m:sty m:val="bi"/>
+                  </m:rPr>
                   <w:rPr>
                     <w:rFonts w:ascii="Cambria Math" w:hAnsi="Cambria Math"/>
                   </w:rPr>
@@ -9170,6 +9412,9 @@
                   </m:sSubPr>
                   <m:e>
                     <m:r>
+                      <m:rPr>
+                        <m:sty m:val="bi"/>
+                      </m:rPr>
                       <w:rPr>
                         <w:rFonts w:ascii="Cambria Math" w:hAnsi="Cambria Math"/>
                       </w:rPr>
@@ -9186,6 +9431,9 @@
                   </m:e>
                   <m:sub>
                     <m:r>
+                      <m:rPr>
+                        <m:sty m:val="bi"/>
+                      </m:rPr>
                       <w:rPr>
                         <w:rFonts w:ascii="Cambria Math" w:eastAsiaTheme="minorEastAsia" w:hAnsi="Cambria Math"/>
                       </w:rPr>
@@ -9256,6 +9504,9 @@
             <m:oMathPara>
               <m:oMath>
                 <m:r>
+                  <m:rPr>
+                    <m:sty m:val="bi"/>
+                  </m:rPr>
                   <w:rPr>
                     <w:rFonts w:ascii="Cambria Math" w:hAnsi="Cambria Math"/>
                   </w:rPr>
@@ -9274,6 +9525,9 @@
                   </m:sSubPr>
                   <m:e>
                     <m:r>
+                      <m:rPr>
+                        <m:sty m:val="bi"/>
+                      </m:rPr>
                       <w:rPr>
                         <w:rFonts w:ascii="Cambria Math" w:hAnsi="Cambria Math"/>
                       </w:rPr>
@@ -9290,6 +9544,9 @@
                   </m:e>
                   <m:sub>
                     <m:r>
+                      <m:rPr>
+                        <m:sty m:val="bi"/>
+                      </m:rPr>
                       <w:rPr>
                         <w:rFonts w:ascii="Cambria Math" w:eastAsiaTheme="minorEastAsia" w:hAnsi="Cambria Math"/>
                       </w:rPr>
@@ -9361,6 +9618,9 @@
             <m:oMathPara>
               <m:oMath>
                 <m:r>
+                  <m:rPr>
+                    <m:sty m:val="bi"/>
+                  </m:rPr>
                   <w:rPr>
                     <w:rFonts w:ascii="Cambria Math" w:hAnsi="Cambria Math"/>
                   </w:rPr>
@@ -9379,6 +9639,9 @@
                   </m:sSubPr>
                   <m:e>
                     <m:r>
+                      <m:rPr>
+                        <m:sty m:val="bi"/>
+                      </m:rPr>
                       <w:rPr>
                         <w:rFonts w:ascii="Cambria Math" w:hAnsi="Cambria Math"/>
                       </w:rPr>
@@ -9395,6 +9658,9 @@
                   </m:e>
                   <m:sub>
                     <m:r>
+                      <m:rPr>
+                        <m:sty m:val="bi"/>
+                      </m:rPr>
                       <w:rPr>
                         <w:rFonts w:ascii="Cambria Math" w:eastAsiaTheme="minorEastAsia" w:hAnsi="Cambria Math"/>
                       </w:rPr>
@@ -9477,6 +9743,9 @@
                   </m:sSubPr>
                   <m:e>
                     <m:r>
+                      <m:rPr>
+                        <m:sty m:val="bi"/>
+                      </m:rPr>
                       <w:rPr>
                         <w:rFonts w:ascii="Cambria Math" w:eastAsiaTheme="minorEastAsia" w:hAnsi="Cambria Math"/>
                       </w:rPr>
@@ -9493,6 +9762,9 @@
                   </m:e>
                   <m:sub>
                     <m:r>
+                      <m:rPr>
+                        <m:sty m:val="bi"/>
+                      </m:rPr>
                       <w:rPr>
                         <w:rFonts w:ascii="Cambria Math" w:eastAsiaTheme="minorEastAsia" w:hAnsi="Cambria Math"/>
                       </w:rPr>
@@ -9576,6 +9848,9 @@
                   </m:sSubPr>
                   <m:e>
                     <m:r>
+                      <m:rPr>
+                        <m:sty m:val="bi"/>
+                      </m:rPr>
                       <w:rPr>
                         <w:rFonts w:ascii="Cambria Math" w:hAnsi="Cambria Math"/>
                       </w:rPr>
@@ -9592,6 +9867,9 @@
                   </m:e>
                   <m:sub>
                     <m:r>
+                      <m:rPr>
+                        <m:sty m:val="bi"/>
+                      </m:rPr>
                       <w:rPr>
                         <w:rFonts w:ascii="Cambria Math" w:eastAsiaTheme="minorEastAsia" w:hAnsi="Cambria Math"/>
                       </w:rPr>
@@ -9893,6 +10171,7 @@
         <w:rPr>
           <w:rFonts w:eastAsiaTheme="minorEastAsia"/>
         </w:rPr>
+        <w:lastRenderedPageBreak/>
         <w:t xml:space="preserve">The autoregressive coefficients tell us that inflation in past periods has varying effects on the present period; an increase in inflation by 1pp two periods ago will decrease present inflation by 1.009pp today. However, by summing past period coefficients we know that in general, a homogenous increase in past inflation (i.e., +1pp in all past periods) will still increase inflation by </w:t>
       </w:r>
       <w:r>
@@ -9919,7 +10198,6 @@
         <w:rPr>
           <w:rFonts w:eastAsiaTheme="minorEastAsia"/>
         </w:rPr>
-        <w:lastRenderedPageBreak/>
         <w:t xml:space="preserve">The moving average coefficients indicate the impulse response due to an exogenous shock. The effects of </w:t>
       </w:r>
       <w:r>
@@ -10510,6 +10788,7 @@
       </w:pPr>
       <w:bookmarkStart w:id="10" w:name="_Ref184147909"/>
       <w:r>
+        <w:lastRenderedPageBreak/>
         <w:t xml:space="preserve">Figure </w:t>
       </w:r>
       <w:fldSimple w:instr=" SEQ Figure \* ROMAN ">
@@ -10559,7 +10838,6 @@
       </w:pPr>
       <w:bookmarkStart w:id="11" w:name="_Ref184147910"/>
       <w:r>
-        <w:lastRenderedPageBreak/>
         <w:t xml:space="preserve">Figure </w:t>
       </w:r>
       <w:fldSimple w:instr=" SEQ Figure \* ROMAN ">
@@ -10689,7 +10967,7 @@
         <w:rPr>
           <w:rStyle w:val="FootnoteReference"/>
         </w:rPr>
-        <w:footnoteReference w:id="12"/>
+        <w:footnoteReference w:id="10"/>
       </w:r>
     </w:p>
     <w:p>
@@ -10738,6 +11016,7 @@
             <w:rPr>
               <w:rFonts w:ascii="Cambria Math" w:hAnsi="Cambria Math"/>
             </w:rPr>
+            <w:lastRenderedPageBreak/>
             <m:t>dlcp</m:t>
           </m:r>
           <m:sSub>
@@ -12066,7 +12345,6 @@
               <w:cnfStyle w:val="000000100000" w:firstRow="0" w:lastRow="0" w:firstColumn="0" w:lastColumn="0" w:oddVBand="0" w:evenVBand="0" w:oddHBand="1" w:evenHBand="0" w:firstRowFirstColumn="0" w:firstRowLastColumn="0" w:lastRowFirstColumn="0" w:lastRowLastColumn="0"/>
             </w:pPr>
             <w:r>
-              <w:lastRenderedPageBreak/>
               <w:t>(0.</w:t>
             </w:r>
             <w:r>
@@ -12087,7 +12365,6 @@
               <w:cnfStyle w:val="000000100000" w:firstRow="0" w:lastRow="0" w:firstColumn="0" w:lastColumn="0" w:oddVBand="0" w:evenVBand="0" w:oddHBand="1" w:evenHBand="0" w:firstRowFirstColumn="0" w:firstRowLastColumn="0" w:lastRowFirstColumn="0" w:lastRowLastColumn="0"/>
             </w:pPr>
             <w:r>
-              <w:lastRenderedPageBreak/>
               <w:t>0.</w:t>
             </w:r>
             <w:r>
@@ -12493,55 +12770,44 @@
         <w:rPr>
           <w:rFonts w:eastAsiaTheme="minorEastAsia"/>
         </w:rPr>
-        <w:t xml:space="preserve"> finds </w:t>
-      </w:r>
-      <w:r>
+        <w:t xml:space="preserve"> finds a percentage point change in period-on-period inflation.</w:t>
+      </w:r>
+    </w:p>
+    <w:p>
+      <w:pPr>
+        <w:spacing w:line="480" w:lineRule="auto"/>
         <w:rPr>
           <w:rFonts w:eastAsiaTheme="minorEastAsia"/>
         </w:rPr>
-        <w:t>a percentage point change in period-on-period inflation</w:t>
-      </w:r>
+      </w:pPr>
       <w:r>
         <w:rPr>
           <w:rFonts w:eastAsiaTheme="minorEastAsia"/>
         </w:rPr>
-        <w:t>.</w:t>
+        <w:t xml:space="preserve">Most coefficients are insignificant, with only autoregressive and global energy prices being anywhere near a conventional significance level, indicating that changes in the money supply or nominal exchange rate have </w:t>
+      </w:r>
+      <w:r>
+        <w:rPr>
+          <w:rFonts w:eastAsiaTheme="minorEastAsia"/>
+        </w:rPr>
+        <w:t xml:space="preserve">no measurable </w:t>
+      </w:r>
+      <w:r>
+        <w:rPr>
+          <w:rFonts w:eastAsiaTheme="minorEastAsia"/>
+        </w:rPr>
+        <w:t>effect on inflation. The effects of energy prices vary; a 1% increase in current global energy prices increases inflation by 0.0197pp, but decreases inflation by 0.0171pp in the next period.</w:t>
       </w:r>
     </w:p>
     <w:p>
       <w:pPr>
         <w:spacing w:line="480" w:lineRule="auto"/>
+      </w:pPr>
+      <w:r>
         <w:rPr>
           <w:rFonts w:eastAsiaTheme="minorEastAsia"/>
         </w:rPr>
-      </w:pPr>
-      <w:r>
-        <w:rPr>
-          <w:rFonts w:eastAsiaTheme="minorEastAsia"/>
-        </w:rPr>
-        <w:t xml:space="preserve">Most coefficients are insignificant, with only autoregressive and global energy prices being anywhere near a conventional significance level, indicating that changes in the money supply or nominal exchange rate have </w:t>
-      </w:r>
-      <w:r>
-        <w:rPr>
-          <w:rFonts w:eastAsiaTheme="minorEastAsia"/>
-        </w:rPr>
-        <w:t xml:space="preserve">no measurable </w:t>
-      </w:r>
-      <w:r>
-        <w:rPr>
-          <w:rFonts w:eastAsiaTheme="minorEastAsia"/>
-        </w:rPr>
-        <w:t>effect on inflation. The effects of energy prices vary; a 1% increase in current global energy prices increases inflation by 0.0197pp, but decreases inflation by 0.0171pp in the next period.</w:t>
-      </w:r>
-    </w:p>
-    <w:p>
-      <w:pPr>
-        <w:spacing w:line="480" w:lineRule="auto"/>
-      </w:pPr>
-      <w:r>
-        <w:rPr>
-          <w:rFonts w:eastAsiaTheme="minorEastAsia"/>
-        </w:rPr>
+        <w:lastRenderedPageBreak/>
         <w:t>The autoregressive terms also vary; in general, past increases in inflation increase current inflation: a 1pp increase in all past levels of inflation will increase current inflation by 0.466pp.</w:t>
       </w:r>
     </w:p>
@@ -12740,7 +13006,6 @@
                 <w:b w:val="0"/>
                 <w:bCs w:val="0"/>
               </w:rPr>
-              <w:lastRenderedPageBreak/>
               <w:t>Sweden</w:t>
             </w:r>
           </w:p>
@@ -12903,1696 +13168,6 @@
     </w:p>
     <w:p>
       <w:pPr>
-        <w:spacing w:line="480" w:lineRule="auto"/>
-      </w:pPr>
-      <w:r>
-        <w:t>In the POLS, inflation is modelled as:</w:t>
-      </w:r>
-    </w:p>
-    <w:p>
-      <w:pPr>
-        <w:spacing w:line="480" w:lineRule="auto"/>
-      </w:pPr>
-      <m:oMathPara>
-        <m:oMath>
-          <m:r>
-            <w:rPr>
-              <w:rFonts w:ascii="Cambria Math" w:hAnsi="Cambria Math"/>
-            </w:rPr>
-            <m:t> dlcp</m:t>
-          </m:r>
-          <m:sSub>
-            <m:sSubPr>
-              <m:ctrlPr>
-                <w:rPr>
-                  <w:rFonts w:ascii="Cambria Math" w:hAnsi="Cambria Math"/>
-                  <w:i/>
-                </w:rPr>
-              </m:ctrlPr>
-            </m:sSubPr>
-            <m:e>
-              <m:r>
-                <w:rPr>
-                  <w:rFonts w:ascii="Cambria Math" w:hAnsi="Cambria Math"/>
-                </w:rPr>
-                <m:t>i</m:t>
-              </m:r>
-            </m:e>
-            <m:sub>
-              <m:r>
-                <w:rPr>
-                  <w:rFonts w:ascii="Cambria Math" w:hAnsi="Cambria Math"/>
-                </w:rPr>
-                <m:t>it</m:t>
-              </m:r>
-            </m:sub>
-          </m:sSub>
-          <m:r>
-            <w:rPr>
-              <w:rFonts w:ascii="Cambria Math" w:hAnsi="Cambria Math"/>
-            </w:rPr>
-            <m:t>=</m:t>
-          </m:r>
-          <m:sSub>
-            <m:sSubPr>
-              <m:ctrlPr>
-                <w:rPr>
-                  <w:rFonts w:ascii="Cambria Math" w:hAnsi="Cambria Math"/>
-                  <w:i/>
-                </w:rPr>
-              </m:ctrlPr>
-            </m:sSubPr>
-            <m:e>
-              <m:r>
-                <w:rPr>
-                  <w:rFonts w:ascii="Cambria Math" w:hAnsi="Cambria Math"/>
-                </w:rPr>
-                <m:t>β</m:t>
-              </m:r>
-            </m:e>
-            <m:sub>
-              <m:r>
-                <w:rPr>
-                  <w:rFonts w:ascii="Cambria Math" w:hAnsi="Cambria Math"/>
-                </w:rPr>
-                <m:t>1</m:t>
-              </m:r>
-            </m:sub>
-          </m:sSub>
-          <m:sSub>
-            <m:sSubPr>
-              <m:ctrlPr>
-                <w:rPr>
-                  <w:rFonts w:ascii="Cambria Math" w:hAnsi="Cambria Math"/>
-                  <w:i/>
-                </w:rPr>
-              </m:ctrlPr>
-            </m:sSubPr>
-            <m:e>
-              <m:r>
-                <w:rPr>
-                  <w:rFonts w:ascii="Cambria Math" w:hAnsi="Cambria Math"/>
-                </w:rPr>
-                <m:t>lm</m:t>
-              </m:r>
-            </m:e>
-            <m:sub>
-              <m:r>
-                <w:rPr>
-                  <w:rFonts w:ascii="Cambria Math" w:hAnsi="Cambria Math"/>
-                </w:rPr>
-                <m:t>it</m:t>
-              </m:r>
-            </m:sub>
-          </m:sSub>
-          <m:r>
-            <w:rPr>
-              <w:rFonts w:ascii="Cambria Math" w:hAnsi="Cambria Math"/>
-            </w:rPr>
-            <m:t>+</m:t>
-          </m:r>
-          <m:sSub>
-            <m:sSubPr>
-              <m:ctrlPr>
-                <w:rPr>
-                  <w:rFonts w:ascii="Cambria Math" w:hAnsi="Cambria Math"/>
-                  <w:i/>
-                </w:rPr>
-              </m:ctrlPr>
-            </m:sSubPr>
-            <m:e>
-              <m:r>
-                <w:rPr>
-                  <w:rFonts w:ascii="Cambria Math" w:hAnsi="Cambria Math"/>
-                </w:rPr>
-                <m:t>β</m:t>
-              </m:r>
-            </m:e>
-            <m:sub>
-              <m:r>
-                <w:rPr>
-                  <w:rFonts w:ascii="Cambria Math" w:hAnsi="Cambria Math"/>
-                </w:rPr>
-                <m:t>2</m:t>
-              </m:r>
-            </m:sub>
-          </m:sSub>
-          <m:sSub>
-            <m:sSubPr>
-              <m:ctrlPr>
-                <w:rPr>
-                  <w:rFonts w:ascii="Cambria Math" w:hAnsi="Cambria Math"/>
-                  <w:i/>
-                </w:rPr>
-              </m:ctrlPr>
-            </m:sSubPr>
-            <m:e>
-              <m:r>
-                <w:rPr>
-                  <w:rFonts w:ascii="Cambria Math" w:hAnsi="Cambria Math"/>
-                </w:rPr>
-                <m:t>lxr</m:t>
-              </m:r>
-            </m:e>
-            <m:sub>
-              <m:r>
-                <w:rPr>
-                  <w:rFonts w:ascii="Cambria Math" w:hAnsi="Cambria Math"/>
-                </w:rPr>
-                <m:t>it</m:t>
-              </m:r>
-            </m:sub>
-          </m:sSub>
-          <m:r>
-            <w:rPr>
-              <w:rFonts w:ascii="Cambria Math" w:hAnsi="Cambria Math"/>
-            </w:rPr>
-            <m:t>+</m:t>
-          </m:r>
-          <m:sSub>
-            <m:sSubPr>
-              <m:ctrlPr>
-                <w:rPr>
-                  <w:rFonts w:ascii="Cambria Math" w:hAnsi="Cambria Math"/>
-                  <w:i/>
-                </w:rPr>
-              </m:ctrlPr>
-            </m:sSubPr>
-            <m:e>
-              <m:r>
-                <w:rPr>
-                  <w:rFonts w:ascii="Cambria Math" w:hAnsi="Cambria Math"/>
-                </w:rPr>
-                <m:t>β</m:t>
-              </m:r>
-            </m:e>
-            <m:sub>
-              <m:r>
-                <w:rPr>
-                  <w:rFonts w:ascii="Cambria Math" w:hAnsi="Cambria Math"/>
-                </w:rPr>
-                <m:t>3</m:t>
-              </m:r>
-            </m:sub>
-          </m:sSub>
-          <m:sSub>
-            <m:sSubPr>
-              <m:ctrlPr>
-                <w:rPr>
-                  <w:rFonts w:ascii="Cambria Math" w:hAnsi="Cambria Math"/>
-                  <w:i/>
-                </w:rPr>
-              </m:ctrlPr>
-            </m:sSubPr>
-            <m:e>
-              <m:r>
-                <w:rPr>
-                  <w:rFonts w:ascii="Cambria Math" w:hAnsi="Cambria Math"/>
-                </w:rPr>
-                <m:t>lgep</m:t>
-              </m:r>
-            </m:e>
-            <m:sub>
-              <m:r>
-                <w:rPr>
-                  <w:rFonts w:ascii="Cambria Math" w:hAnsi="Cambria Math"/>
-                </w:rPr>
-                <m:t>it</m:t>
-              </m:r>
-            </m:sub>
-          </m:sSub>
-          <m:r>
-            <w:rPr>
-              <w:rFonts w:ascii="Cambria Math" w:hAnsi="Cambria Math"/>
-            </w:rPr>
-            <m:t>+</m:t>
-          </m:r>
-          <m:sSub>
-            <m:sSubPr>
-              <m:ctrlPr>
-                <w:rPr>
-                  <w:rFonts w:ascii="Cambria Math" w:hAnsi="Cambria Math"/>
-                  <w:i/>
-                </w:rPr>
-              </m:ctrlPr>
-            </m:sSubPr>
-            <m:e>
-              <m:r>
-                <w:rPr>
-                  <w:rFonts w:ascii="Cambria Math" w:hAnsi="Cambria Math"/>
-                </w:rPr>
-                <m:t>ϵ</m:t>
-              </m:r>
-            </m:e>
-            <m:sub>
-              <m:r>
-                <w:rPr>
-                  <w:rFonts w:ascii="Cambria Math" w:hAnsi="Cambria Math"/>
-                </w:rPr>
-                <m:t>it</m:t>
-              </m:r>
-            </m:sub>
-          </m:sSub>
-        </m:oMath>
-      </m:oMathPara>
-    </w:p>
-    <w:p>
-      <w:pPr>
-        <w:spacing w:line="480" w:lineRule="auto"/>
-      </w:pPr>
-      <w:r>
-        <w:t>In the FEM, inflation is modelled as:</w:t>
-      </w:r>
-    </w:p>
-    <w:p>
-      <w:pPr>
-        <w:spacing w:line="480" w:lineRule="auto"/>
-        <w:jc w:val="center"/>
-        <w:rPr>
-          <w:rFonts w:eastAsiaTheme="minorEastAsia"/>
-        </w:rPr>
-      </w:pPr>
-      <m:oMathPara>
-        <m:oMath>
-          <m:r>
-            <w:rPr>
-              <w:rFonts w:ascii="Cambria Math" w:hAnsi="Cambria Math"/>
-            </w:rPr>
-            <m:t> </m:t>
-          </m:r>
-          <m:sSub>
-            <m:sSubPr>
-              <m:ctrlPr>
-                <w:rPr>
-                  <w:rFonts w:ascii="Cambria Math" w:hAnsi="Cambria Math"/>
-                  <w:i/>
-                </w:rPr>
-              </m:ctrlPr>
-            </m:sSubPr>
-            <m:e>
-              <m:acc>
-                <m:accPr>
-                  <m:chr m:val="̈"/>
-                  <m:ctrlPr>
-                    <w:rPr>
-                      <w:rFonts w:ascii="Cambria Math" w:hAnsi="Cambria Math"/>
-                      <w:i/>
-                    </w:rPr>
-                  </m:ctrlPr>
-                </m:accPr>
-                <m:e>
-                  <m:r>
-                    <w:rPr>
-                      <w:rFonts w:ascii="Cambria Math" w:hAnsi="Cambria Math"/>
-                    </w:rPr>
-                    <m:t>dlcp</m:t>
-                  </m:r>
-                </m:e>
-              </m:acc>
-              <m:r>
-                <w:rPr>
-                  <w:rFonts w:ascii="Cambria Math" w:hAnsi="Cambria Math"/>
-                </w:rPr>
-                <m:t>i</m:t>
-              </m:r>
-            </m:e>
-            <m:sub>
-              <m:r>
-                <w:rPr>
-                  <w:rFonts w:ascii="Cambria Math" w:hAnsi="Cambria Math"/>
-                </w:rPr>
-                <m:t>it</m:t>
-              </m:r>
-            </m:sub>
-          </m:sSub>
-          <m:r>
-            <w:rPr>
-              <w:rFonts w:ascii="Cambria Math" w:hAnsi="Cambria Math"/>
-            </w:rPr>
-            <m:t>=</m:t>
-          </m:r>
-          <m:sSub>
-            <m:sSubPr>
-              <m:ctrlPr>
-                <w:rPr>
-                  <w:rFonts w:ascii="Cambria Math" w:hAnsi="Cambria Math"/>
-                  <w:i/>
-                </w:rPr>
-              </m:ctrlPr>
-            </m:sSubPr>
-            <m:e>
-              <m:r>
-                <w:rPr>
-                  <w:rFonts w:ascii="Cambria Math" w:hAnsi="Cambria Math"/>
-                </w:rPr>
-                <m:t>β</m:t>
-              </m:r>
-            </m:e>
-            <m:sub>
-              <m:r>
-                <w:rPr>
-                  <w:rFonts w:ascii="Cambria Math" w:hAnsi="Cambria Math"/>
-                </w:rPr>
-                <m:t>1</m:t>
-              </m:r>
-            </m:sub>
-          </m:sSub>
-          <m:sSub>
-            <m:sSubPr>
-              <m:ctrlPr>
-                <w:rPr>
-                  <w:rFonts w:ascii="Cambria Math" w:hAnsi="Cambria Math"/>
-                  <w:i/>
-                </w:rPr>
-              </m:ctrlPr>
-            </m:sSubPr>
-            <m:e>
-              <m:acc>
-                <m:accPr>
-                  <m:chr m:val="̈"/>
-                  <m:ctrlPr>
-                    <w:rPr>
-                      <w:rFonts w:ascii="Cambria Math" w:hAnsi="Cambria Math"/>
-                      <w:i/>
-                    </w:rPr>
-                  </m:ctrlPr>
-                </m:accPr>
-                <m:e>
-                  <m:r>
-                    <w:rPr>
-                      <w:rFonts w:ascii="Cambria Math" w:hAnsi="Cambria Math"/>
-                    </w:rPr>
-                    <m:t>lm</m:t>
-                  </m:r>
-                </m:e>
-              </m:acc>
-            </m:e>
-            <m:sub>
-              <m:r>
-                <w:rPr>
-                  <w:rFonts w:ascii="Cambria Math" w:hAnsi="Cambria Math"/>
-                </w:rPr>
-                <m:t>it</m:t>
-              </m:r>
-            </m:sub>
-          </m:sSub>
-          <m:r>
-            <w:rPr>
-              <w:rFonts w:ascii="Cambria Math" w:hAnsi="Cambria Math"/>
-            </w:rPr>
-            <m:t>+</m:t>
-          </m:r>
-          <m:sSub>
-            <m:sSubPr>
-              <m:ctrlPr>
-                <w:rPr>
-                  <w:rFonts w:ascii="Cambria Math" w:hAnsi="Cambria Math"/>
-                  <w:i/>
-                </w:rPr>
-              </m:ctrlPr>
-            </m:sSubPr>
-            <m:e>
-              <m:r>
-                <w:rPr>
-                  <w:rFonts w:ascii="Cambria Math" w:hAnsi="Cambria Math"/>
-                </w:rPr>
-                <m:t>β</m:t>
-              </m:r>
-            </m:e>
-            <m:sub>
-              <m:r>
-                <w:rPr>
-                  <w:rFonts w:ascii="Cambria Math" w:hAnsi="Cambria Math"/>
-                </w:rPr>
-                <m:t>2</m:t>
-              </m:r>
-            </m:sub>
-          </m:sSub>
-          <m:sSub>
-            <m:sSubPr>
-              <m:ctrlPr>
-                <w:rPr>
-                  <w:rFonts w:ascii="Cambria Math" w:hAnsi="Cambria Math"/>
-                  <w:i/>
-                </w:rPr>
-              </m:ctrlPr>
-            </m:sSubPr>
-            <m:e>
-              <m:acc>
-                <m:accPr>
-                  <m:chr m:val="̈"/>
-                  <m:ctrlPr>
-                    <w:rPr>
-                      <w:rFonts w:ascii="Cambria Math" w:hAnsi="Cambria Math"/>
-                      <w:i/>
-                    </w:rPr>
-                  </m:ctrlPr>
-                </m:accPr>
-                <m:e>
-                  <m:r>
-                    <w:rPr>
-                      <w:rFonts w:ascii="Cambria Math" w:hAnsi="Cambria Math"/>
-                    </w:rPr>
-                    <m:t>lxr</m:t>
-                  </m:r>
-                </m:e>
-              </m:acc>
-            </m:e>
-            <m:sub>
-              <m:r>
-                <w:rPr>
-                  <w:rFonts w:ascii="Cambria Math" w:hAnsi="Cambria Math"/>
-                </w:rPr>
-                <m:t>it</m:t>
-              </m:r>
-            </m:sub>
-          </m:sSub>
-          <m:r>
-            <w:rPr>
-              <w:rFonts w:ascii="Cambria Math" w:hAnsi="Cambria Math"/>
-            </w:rPr>
-            <m:t>+</m:t>
-          </m:r>
-          <m:sSub>
-            <m:sSubPr>
-              <m:ctrlPr>
-                <w:rPr>
-                  <w:rFonts w:ascii="Cambria Math" w:hAnsi="Cambria Math"/>
-                  <w:i/>
-                </w:rPr>
-              </m:ctrlPr>
-            </m:sSubPr>
-            <m:e>
-              <m:r>
-                <w:rPr>
-                  <w:rFonts w:ascii="Cambria Math" w:hAnsi="Cambria Math"/>
-                </w:rPr>
-                <m:t>β</m:t>
-              </m:r>
-            </m:e>
-            <m:sub>
-              <m:r>
-                <w:rPr>
-                  <w:rFonts w:ascii="Cambria Math" w:hAnsi="Cambria Math"/>
-                </w:rPr>
-                <m:t>3</m:t>
-              </m:r>
-            </m:sub>
-          </m:sSub>
-          <m:sSub>
-            <m:sSubPr>
-              <m:ctrlPr>
-                <w:rPr>
-                  <w:rFonts w:ascii="Cambria Math" w:hAnsi="Cambria Math"/>
-                  <w:i/>
-                </w:rPr>
-              </m:ctrlPr>
-            </m:sSubPr>
-            <m:e>
-              <m:acc>
-                <m:accPr>
-                  <m:chr m:val="̈"/>
-                  <m:ctrlPr>
-                    <w:rPr>
-                      <w:rFonts w:ascii="Cambria Math" w:hAnsi="Cambria Math"/>
-                      <w:i/>
-                    </w:rPr>
-                  </m:ctrlPr>
-                </m:accPr>
-                <m:e>
-                  <m:r>
-                    <w:rPr>
-                      <w:rFonts w:ascii="Cambria Math" w:hAnsi="Cambria Math"/>
-                    </w:rPr>
-                    <m:t>lgep</m:t>
-                  </m:r>
-                </m:e>
-              </m:acc>
-            </m:e>
-            <m:sub>
-              <m:r>
-                <w:rPr>
-                  <w:rFonts w:ascii="Cambria Math" w:hAnsi="Cambria Math"/>
-                </w:rPr>
-                <m:t>it</m:t>
-              </m:r>
-            </m:sub>
-          </m:sSub>
-          <m:r>
-            <w:rPr>
-              <w:rFonts w:ascii="Cambria Math" w:hAnsi="Cambria Math"/>
-            </w:rPr>
-            <m:t>+</m:t>
-          </m:r>
-          <m:sSub>
-            <m:sSubPr>
-              <m:ctrlPr>
-                <w:rPr>
-                  <w:rFonts w:ascii="Cambria Math" w:hAnsi="Cambria Math"/>
-                  <w:i/>
-                </w:rPr>
-              </m:ctrlPr>
-            </m:sSubPr>
-            <m:e>
-              <m:r>
-                <w:rPr>
-                  <w:rFonts w:ascii="Cambria Math" w:hAnsi="Cambria Math"/>
-                </w:rPr>
-                <m:t>ϵ</m:t>
-              </m:r>
-            </m:e>
-            <m:sub>
-              <m:r>
-                <w:rPr>
-                  <w:rFonts w:ascii="Cambria Math" w:hAnsi="Cambria Math"/>
-                </w:rPr>
-                <m:t>it</m:t>
-              </m:r>
-            </m:sub>
-          </m:sSub>
-        </m:oMath>
-      </m:oMathPara>
-    </w:p>
-    <w:p>
-      <w:pPr>
-        <w:spacing w:line="480" w:lineRule="auto"/>
-        <w:rPr>
-          <w:rFonts w:eastAsiaTheme="minorEastAsia"/>
-        </w:rPr>
-      </w:pPr>
-      <w:r>
-        <w:rPr>
-          <w:rFonts w:eastAsiaTheme="minorEastAsia"/>
-        </w:rPr>
-        <w:t xml:space="preserve">Where </w:t>
-      </w:r>
-      <m:oMath>
-        <m:sSub>
-          <m:sSubPr>
-            <m:ctrlPr>
-              <w:rPr>
-                <w:rFonts w:ascii="Cambria Math" w:eastAsiaTheme="minorEastAsia" w:hAnsi="Cambria Math"/>
-                <w:i/>
-              </w:rPr>
-            </m:ctrlPr>
-          </m:sSubPr>
-          <m:e>
-            <m:acc>
-              <m:accPr>
-                <m:chr m:val="̈"/>
-                <m:ctrlPr>
-                  <w:rPr>
-                    <w:rFonts w:ascii="Cambria Math" w:eastAsiaTheme="minorEastAsia" w:hAnsi="Cambria Math"/>
-                    <w:i/>
-                  </w:rPr>
-                </m:ctrlPr>
-              </m:accPr>
-              <m:e>
-                <m:r>
-                  <w:rPr>
-                    <w:rFonts w:ascii="Cambria Math" w:eastAsiaTheme="minorEastAsia" w:hAnsi="Cambria Math"/>
-                  </w:rPr>
-                  <m:t>z</m:t>
-                </m:r>
-              </m:e>
-            </m:acc>
-          </m:e>
-          <m:sub>
-            <m:r>
-              <w:rPr>
-                <w:rFonts w:ascii="Cambria Math" w:eastAsiaTheme="minorEastAsia" w:hAnsi="Cambria Math"/>
-              </w:rPr>
-              <m:t>it</m:t>
-            </m:r>
-          </m:sub>
-        </m:sSub>
-        <m:r>
-          <w:rPr>
-            <w:rFonts w:ascii="Cambria Math" w:eastAsiaTheme="minorEastAsia" w:hAnsi="Cambria Math"/>
-          </w:rPr>
-          <m:t>=</m:t>
-        </m:r>
-        <m:sSub>
-          <m:sSubPr>
-            <m:ctrlPr>
-              <w:rPr>
-                <w:rFonts w:ascii="Cambria Math" w:eastAsiaTheme="minorEastAsia" w:hAnsi="Cambria Math"/>
-                <w:i/>
-              </w:rPr>
-            </m:ctrlPr>
-          </m:sSubPr>
-          <m:e>
-            <m:r>
-              <w:rPr>
-                <w:rFonts w:ascii="Cambria Math" w:eastAsiaTheme="minorEastAsia" w:hAnsi="Cambria Math"/>
-              </w:rPr>
-              <m:t>z</m:t>
-            </m:r>
-          </m:e>
-          <m:sub>
-            <m:r>
-              <w:rPr>
-                <w:rFonts w:ascii="Cambria Math" w:eastAsiaTheme="minorEastAsia" w:hAnsi="Cambria Math"/>
-              </w:rPr>
-              <m:t>it</m:t>
-            </m:r>
-          </m:sub>
-        </m:sSub>
-        <m:r>
-          <w:rPr>
-            <w:rFonts w:ascii="Cambria Math" w:eastAsiaTheme="minorEastAsia" w:hAnsi="Cambria Math"/>
-          </w:rPr>
-          <m:t>-</m:t>
-        </m:r>
-        <m:sSub>
-          <m:sSubPr>
-            <m:ctrlPr>
-              <w:rPr>
-                <w:rFonts w:ascii="Cambria Math" w:eastAsiaTheme="minorEastAsia" w:hAnsi="Cambria Math"/>
-                <w:i/>
-              </w:rPr>
-            </m:ctrlPr>
-          </m:sSubPr>
-          <m:e>
-            <m:acc>
-              <m:accPr>
-                <m:chr m:val="̅"/>
-                <m:ctrlPr>
-                  <w:rPr>
-                    <w:rFonts w:ascii="Cambria Math" w:eastAsiaTheme="minorEastAsia" w:hAnsi="Cambria Math"/>
-                    <w:i/>
-                  </w:rPr>
-                </m:ctrlPr>
-              </m:accPr>
-              <m:e>
-                <m:r>
-                  <w:rPr>
-                    <w:rFonts w:ascii="Cambria Math" w:eastAsiaTheme="minorEastAsia" w:hAnsi="Cambria Math"/>
-                  </w:rPr>
-                  <m:t>z</m:t>
-                </m:r>
-              </m:e>
-            </m:acc>
-          </m:e>
-          <m:sub>
-            <m:r>
-              <w:rPr>
-                <w:rFonts w:ascii="Cambria Math" w:eastAsiaTheme="minorEastAsia" w:hAnsi="Cambria Math"/>
-              </w:rPr>
-              <m:t>i</m:t>
-            </m:r>
-          </m:sub>
-        </m:sSub>
-      </m:oMath>
-      <w:r>
-        <w:rPr>
-          <w:rFonts w:eastAsiaTheme="minorEastAsia"/>
-        </w:rPr>
-        <w:t>, i.e., the variable has been de-meaned.</w:t>
-      </w:r>
-      <w:r>
-        <w:rPr>
-          <w:rFonts w:eastAsiaTheme="minorEastAsia"/>
-        </w:rPr>
-        <w:t xml:space="preserve"> It can also be modelled as:</w:t>
-      </w:r>
-    </w:p>
-    <w:p>
-      <w:pPr>
-        <w:spacing w:line="480" w:lineRule="auto"/>
-        <w:rPr>
-          <w:rFonts w:eastAsiaTheme="minorEastAsia"/>
-        </w:rPr>
-      </w:pPr>
-      <m:oMathPara>
-        <m:oMath>
-          <m:r>
-            <w:rPr>
-              <w:rFonts w:ascii="Cambria Math" w:eastAsiaTheme="minorEastAsia" w:hAnsi="Cambria Math"/>
-            </w:rPr>
-            <m:t>dlcp</m:t>
-          </m:r>
-          <m:sSub>
-            <m:sSubPr>
-              <m:ctrlPr>
-                <w:rPr>
-                  <w:rFonts w:ascii="Cambria Math" w:eastAsiaTheme="minorEastAsia" w:hAnsi="Cambria Math"/>
-                  <w:i/>
-                </w:rPr>
-              </m:ctrlPr>
-            </m:sSubPr>
-            <m:e>
-              <m:r>
-                <w:rPr>
-                  <w:rFonts w:ascii="Cambria Math" w:eastAsiaTheme="minorEastAsia" w:hAnsi="Cambria Math"/>
-                </w:rPr>
-                <m:t>i</m:t>
-              </m:r>
-            </m:e>
-            <m:sub>
-              <m:r>
-                <w:rPr>
-                  <w:rFonts w:ascii="Cambria Math" w:eastAsiaTheme="minorEastAsia" w:hAnsi="Cambria Math"/>
-                </w:rPr>
-                <m:t>it</m:t>
-              </m:r>
-            </m:sub>
-          </m:sSub>
-          <m:r>
-            <w:rPr>
-              <w:rFonts w:ascii="Cambria Math" w:eastAsiaTheme="minorEastAsia" w:hAnsi="Cambria Math"/>
-            </w:rPr>
-            <m:t>=</m:t>
-          </m:r>
-          <m:sSub>
-            <m:sSubPr>
-              <m:ctrlPr>
-                <w:rPr>
-                  <w:rFonts w:ascii="Cambria Math" w:eastAsiaTheme="minorEastAsia" w:hAnsi="Cambria Math"/>
-                  <w:i/>
-                </w:rPr>
-              </m:ctrlPr>
-            </m:sSubPr>
-            <m:e>
-              <m:r>
-                <w:rPr>
-                  <w:rFonts w:ascii="Cambria Math" w:eastAsiaTheme="minorEastAsia" w:hAnsi="Cambria Math"/>
-                </w:rPr>
-                <m:t>β</m:t>
-              </m:r>
-            </m:e>
-            <m:sub>
-              <m:r>
-                <w:rPr>
-                  <w:rFonts w:ascii="Cambria Math" w:eastAsiaTheme="minorEastAsia" w:hAnsi="Cambria Math"/>
-                </w:rPr>
-                <m:t>1</m:t>
-              </m:r>
-            </m:sub>
-          </m:sSub>
-          <m:r>
-            <w:rPr>
-              <w:rFonts w:ascii="Cambria Math" w:eastAsiaTheme="minorEastAsia" w:hAnsi="Cambria Math"/>
-            </w:rPr>
-            <m:t>l</m:t>
-          </m:r>
-          <m:sSub>
-            <m:sSubPr>
-              <m:ctrlPr>
-                <w:rPr>
-                  <w:rFonts w:ascii="Cambria Math" w:eastAsiaTheme="minorEastAsia" w:hAnsi="Cambria Math"/>
-                  <w:i/>
-                </w:rPr>
-              </m:ctrlPr>
-            </m:sSubPr>
-            <m:e>
-              <m:r>
-                <w:rPr>
-                  <w:rFonts w:ascii="Cambria Math" w:eastAsiaTheme="minorEastAsia" w:hAnsi="Cambria Math"/>
-                </w:rPr>
-                <m:t>m</m:t>
-              </m:r>
-            </m:e>
-            <m:sub>
-              <m:r>
-                <w:rPr>
-                  <w:rFonts w:ascii="Cambria Math" w:eastAsiaTheme="minorEastAsia" w:hAnsi="Cambria Math"/>
-                </w:rPr>
-                <m:t>it</m:t>
-              </m:r>
-            </m:sub>
-          </m:sSub>
-          <m:r>
-            <w:rPr>
-              <w:rFonts w:ascii="Cambria Math" w:eastAsiaTheme="minorEastAsia" w:hAnsi="Cambria Math"/>
-            </w:rPr>
-            <m:t>+</m:t>
-          </m:r>
-          <m:sSub>
-            <m:sSubPr>
-              <m:ctrlPr>
-                <w:rPr>
-                  <w:rFonts w:ascii="Cambria Math" w:eastAsiaTheme="minorEastAsia" w:hAnsi="Cambria Math"/>
-                  <w:i/>
-                </w:rPr>
-              </m:ctrlPr>
-            </m:sSubPr>
-            <m:e>
-              <m:r>
-                <w:rPr>
-                  <w:rFonts w:ascii="Cambria Math" w:eastAsiaTheme="minorEastAsia" w:hAnsi="Cambria Math"/>
-                </w:rPr>
-                <m:t>β</m:t>
-              </m:r>
-            </m:e>
-            <m:sub>
-              <m:r>
-                <w:rPr>
-                  <w:rFonts w:ascii="Cambria Math" w:eastAsiaTheme="minorEastAsia" w:hAnsi="Cambria Math"/>
-                </w:rPr>
-                <m:t>2</m:t>
-              </m:r>
-            </m:sub>
-          </m:sSub>
-          <m:r>
-            <w:rPr>
-              <w:rFonts w:ascii="Cambria Math" w:eastAsiaTheme="minorEastAsia" w:hAnsi="Cambria Math"/>
-            </w:rPr>
-            <m:t>lx</m:t>
-          </m:r>
-          <m:sSub>
-            <m:sSubPr>
-              <m:ctrlPr>
-                <w:rPr>
-                  <w:rFonts w:ascii="Cambria Math" w:eastAsiaTheme="minorEastAsia" w:hAnsi="Cambria Math"/>
-                  <w:i/>
-                </w:rPr>
-              </m:ctrlPr>
-            </m:sSubPr>
-            <m:e>
-              <m:r>
-                <w:rPr>
-                  <w:rFonts w:ascii="Cambria Math" w:eastAsiaTheme="minorEastAsia" w:hAnsi="Cambria Math"/>
-                </w:rPr>
-                <m:t>r</m:t>
-              </m:r>
-            </m:e>
-            <m:sub>
-              <m:r>
-                <w:rPr>
-                  <w:rFonts w:ascii="Cambria Math" w:eastAsiaTheme="minorEastAsia" w:hAnsi="Cambria Math"/>
-                </w:rPr>
-                <m:t>it</m:t>
-              </m:r>
-            </m:sub>
-          </m:sSub>
-          <m:r>
-            <w:rPr>
-              <w:rFonts w:ascii="Cambria Math" w:eastAsiaTheme="minorEastAsia" w:hAnsi="Cambria Math"/>
-            </w:rPr>
-            <m:t>+</m:t>
-          </m:r>
-          <m:sSub>
-            <m:sSubPr>
-              <m:ctrlPr>
-                <w:rPr>
-                  <w:rFonts w:ascii="Cambria Math" w:eastAsiaTheme="minorEastAsia" w:hAnsi="Cambria Math"/>
-                  <w:i/>
-                </w:rPr>
-              </m:ctrlPr>
-            </m:sSubPr>
-            <m:e>
-              <m:r>
-                <w:rPr>
-                  <w:rFonts w:ascii="Cambria Math" w:eastAsiaTheme="minorEastAsia" w:hAnsi="Cambria Math"/>
-                </w:rPr>
-                <m:t>β</m:t>
-              </m:r>
-            </m:e>
-            <m:sub>
-              <m:r>
-                <w:rPr>
-                  <w:rFonts w:ascii="Cambria Math" w:eastAsiaTheme="minorEastAsia" w:hAnsi="Cambria Math"/>
-                </w:rPr>
-                <m:t>3</m:t>
-              </m:r>
-            </m:sub>
-          </m:sSub>
-          <m:r>
-            <w:rPr>
-              <w:rFonts w:ascii="Cambria Math" w:eastAsiaTheme="minorEastAsia" w:hAnsi="Cambria Math"/>
-            </w:rPr>
-            <m:t>lge</m:t>
-          </m:r>
-          <m:sSub>
-            <m:sSubPr>
-              <m:ctrlPr>
-                <w:rPr>
-                  <w:rFonts w:ascii="Cambria Math" w:eastAsiaTheme="minorEastAsia" w:hAnsi="Cambria Math"/>
-                  <w:i/>
-                </w:rPr>
-              </m:ctrlPr>
-            </m:sSubPr>
-            <m:e>
-              <m:r>
-                <w:rPr>
-                  <w:rFonts w:ascii="Cambria Math" w:eastAsiaTheme="minorEastAsia" w:hAnsi="Cambria Math"/>
-                </w:rPr>
-                <m:t>p</m:t>
-              </m:r>
-            </m:e>
-            <m:sub>
-              <m:r>
-                <w:rPr>
-                  <w:rFonts w:ascii="Cambria Math" w:eastAsiaTheme="minorEastAsia" w:hAnsi="Cambria Math"/>
-                </w:rPr>
-                <m:t>it</m:t>
-              </m:r>
-            </m:sub>
-          </m:sSub>
-          <m:r>
-            <w:rPr>
-              <w:rFonts w:ascii="Cambria Math" w:eastAsiaTheme="minorEastAsia" w:hAnsi="Cambria Math"/>
-            </w:rPr>
-            <m:t>+</m:t>
-          </m:r>
-          <m:nary>
-            <m:naryPr>
-              <m:chr m:val="∑"/>
-              <m:ctrlPr>
-                <w:rPr>
-                  <w:rFonts w:ascii="Cambria Math" w:eastAsiaTheme="minorEastAsia" w:hAnsi="Cambria Math"/>
-                  <w:i/>
-                </w:rPr>
-              </m:ctrlPr>
-            </m:naryPr>
-            <m:sub>
-              <m:r>
-                <w:rPr>
-                  <w:rFonts w:ascii="Cambria Math" w:eastAsiaTheme="minorEastAsia" w:hAnsi="Cambria Math"/>
-                </w:rPr>
-                <m:t>j=1</m:t>
-              </m:r>
-            </m:sub>
-            <m:sup>
-              <m:r>
-                <w:rPr>
-                  <w:rFonts w:ascii="Cambria Math" w:eastAsiaTheme="minorEastAsia" w:hAnsi="Cambria Math"/>
-                </w:rPr>
-                <m:t>j=N-1</m:t>
-              </m:r>
-            </m:sup>
-            <m:e>
-              <m:sSub>
-                <m:sSubPr>
-                  <m:ctrlPr>
-                    <w:rPr>
-                      <w:rFonts w:ascii="Cambria Math" w:eastAsiaTheme="minorEastAsia" w:hAnsi="Cambria Math"/>
-                      <w:i/>
-                    </w:rPr>
-                  </m:ctrlPr>
-                </m:sSubPr>
-                <m:e>
-                  <m:r>
-                    <w:rPr>
-                      <w:rFonts w:ascii="Cambria Math" w:eastAsiaTheme="minorEastAsia" w:hAnsi="Cambria Math"/>
-                    </w:rPr>
-                    <m:t>δ</m:t>
-                  </m:r>
-                </m:e>
-                <m:sub>
-                  <m:r>
-                    <w:rPr>
-                      <w:rFonts w:ascii="Cambria Math" w:eastAsiaTheme="minorEastAsia" w:hAnsi="Cambria Math"/>
-                    </w:rPr>
-                    <m:t>j</m:t>
-                  </m:r>
-                </m:sub>
-              </m:sSub>
-              <m:sSub>
-                <m:sSubPr>
-                  <m:ctrlPr>
-                    <w:rPr>
-                      <w:rFonts w:ascii="Cambria Math" w:eastAsiaTheme="minorEastAsia" w:hAnsi="Cambria Math"/>
-                      <w:i/>
-                    </w:rPr>
-                  </m:ctrlPr>
-                </m:sSubPr>
-                <m:e>
-                  <m:r>
-                    <w:rPr>
-                      <w:rFonts w:ascii="Cambria Math" w:eastAsiaTheme="minorEastAsia" w:hAnsi="Cambria Math"/>
-                    </w:rPr>
-                    <m:t>f</m:t>
-                  </m:r>
-                </m:e>
-                <m:sub>
-                  <m:r>
-                    <w:rPr>
-                      <w:rFonts w:ascii="Cambria Math" w:eastAsiaTheme="minorEastAsia" w:hAnsi="Cambria Math"/>
-                    </w:rPr>
-                    <m:t>j</m:t>
-                  </m:r>
-                </m:sub>
-              </m:sSub>
-            </m:e>
-          </m:nary>
-          <m:r>
-            <w:rPr>
-              <w:rFonts w:ascii="Cambria Math" w:eastAsiaTheme="minorEastAsia" w:hAnsi="Cambria Math"/>
-            </w:rPr>
-            <m:t>+</m:t>
-          </m:r>
-          <m:sSub>
-            <m:sSubPr>
-              <m:ctrlPr>
-                <w:rPr>
-                  <w:rFonts w:ascii="Cambria Math" w:eastAsiaTheme="minorEastAsia" w:hAnsi="Cambria Math"/>
-                  <w:i/>
-                </w:rPr>
-              </m:ctrlPr>
-            </m:sSubPr>
-            <m:e>
-              <m:r>
-                <w:rPr>
-                  <w:rFonts w:ascii="Cambria Math" w:eastAsiaTheme="minorEastAsia" w:hAnsi="Cambria Math"/>
-                </w:rPr>
-                <m:t>ϵ</m:t>
-              </m:r>
-            </m:e>
-            <m:sub>
-              <m:r>
-                <w:rPr>
-                  <w:rFonts w:ascii="Cambria Math" w:eastAsiaTheme="minorEastAsia" w:hAnsi="Cambria Math"/>
-                </w:rPr>
-                <m:t>it</m:t>
-              </m:r>
-            </m:sub>
-          </m:sSub>
-        </m:oMath>
-      </m:oMathPara>
-    </w:p>
-    <w:p>
-      <w:pPr>
-        <w:spacing w:line="480" w:lineRule="auto"/>
-        <w:rPr>
-          <w:rFonts w:eastAsiaTheme="minorEastAsia"/>
-        </w:rPr>
-      </w:pPr>
-      <w:r>
-        <w:rPr>
-          <w:rFonts w:eastAsiaTheme="minorEastAsia"/>
-        </w:rPr>
-        <w:t xml:space="preserve">Where </w:t>
-      </w:r>
-      <m:oMath>
-        <m:r>
-          <w:rPr>
-            <w:rFonts w:ascii="Cambria Math" w:eastAsiaTheme="minorEastAsia" w:hAnsi="Cambria Math"/>
-          </w:rPr>
-          <m:t>N</m:t>
-        </m:r>
-      </m:oMath>
-      <w:r>
-        <w:rPr>
-          <w:rFonts w:eastAsiaTheme="minorEastAsia"/>
-        </w:rPr>
-        <w:t xml:space="preserve"> is the total number of units.</w:t>
-      </w:r>
-    </w:p>
-    <w:p>
-      <w:pPr>
-        <w:spacing w:line="480" w:lineRule="auto"/>
-        <w:rPr>
-          <w:rFonts w:eastAsiaTheme="minorEastAsia"/>
-        </w:rPr>
-      </w:pPr>
-      <w:r>
-        <w:rPr>
-          <w:rFonts w:eastAsiaTheme="minorEastAsia"/>
-        </w:rPr>
-        <w:t>In the REM, inflation is modelled as:</w:t>
-      </w:r>
-    </w:p>
-    <w:p>
-      <w:pPr>
-        <w:spacing w:line="480" w:lineRule="auto"/>
-        <w:rPr>
-          <w:rFonts w:eastAsiaTheme="minorEastAsia"/>
-        </w:rPr>
-      </w:pPr>
-      <m:oMathPara>
-        <m:oMath>
-          <m:r>
-            <w:rPr>
-              <w:rFonts w:ascii="Cambria Math" w:hAnsi="Cambria Math"/>
-            </w:rPr>
-            <m:t> dlcp</m:t>
-          </m:r>
-          <m:sSubSup>
-            <m:sSubSupPr>
-              <m:ctrlPr>
-                <w:rPr>
-                  <w:rFonts w:ascii="Cambria Math" w:hAnsi="Cambria Math"/>
-                  <w:i/>
-                </w:rPr>
-              </m:ctrlPr>
-            </m:sSubSupPr>
-            <m:e>
-              <m:r>
-                <w:rPr>
-                  <w:rFonts w:ascii="Cambria Math" w:hAnsi="Cambria Math"/>
-                </w:rPr>
-                <m:t>i</m:t>
-              </m:r>
-            </m:e>
-            <m:sub>
-              <m:r>
-                <w:rPr>
-                  <w:rFonts w:ascii="Cambria Math" w:hAnsi="Cambria Math"/>
-                </w:rPr>
-                <m:t>it</m:t>
-              </m:r>
-            </m:sub>
-            <m:sup>
-              <m:r>
-                <w:rPr>
-                  <w:rFonts w:ascii="Cambria Math" w:hAnsi="Cambria Math"/>
-                </w:rPr>
-                <m:t>*</m:t>
-              </m:r>
-            </m:sup>
-          </m:sSubSup>
-          <m:r>
-            <w:rPr>
-              <w:rFonts w:ascii="Cambria Math" w:hAnsi="Cambria Math"/>
-            </w:rPr>
-            <m:t>=</m:t>
-          </m:r>
-          <m:sSub>
-            <m:sSubPr>
-              <m:ctrlPr>
-                <w:rPr>
-                  <w:rFonts w:ascii="Cambria Math" w:hAnsi="Cambria Math"/>
-                  <w:i/>
-                </w:rPr>
-              </m:ctrlPr>
-            </m:sSubPr>
-            <m:e>
-              <m:r>
-                <w:rPr>
-                  <w:rFonts w:ascii="Cambria Math" w:hAnsi="Cambria Math"/>
-                </w:rPr>
-                <m:t>β</m:t>
-              </m:r>
-            </m:e>
-            <m:sub>
-              <m:r>
-                <w:rPr>
-                  <w:rFonts w:ascii="Cambria Math" w:hAnsi="Cambria Math"/>
-                </w:rPr>
-                <m:t>1</m:t>
-              </m:r>
-            </m:sub>
-          </m:sSub>
-          <m:sSubSup>
-            <m:sSubSupPr>
-              <m:ctrlPr>
-                <w:rPr>
-                  <w:rFonts w:ascii="Cambria Math" w:hAnsi="Cambria Math"/>
-                  <w:i/>
-                </w:rPr>
-              </m:ctrlPr>
-            </m:sSubSupPr>
-            <m:e>
-              <m:r>
-                <w:rPr>
-                  <w:rFonts w:ascii="Cambria Math" w:hAnsi="Cambria Math"/>
-                </w:rPr>
-                <m:t>lm</m:t>
-              </m:r>
-            </m:e>
-            <m:sub>
-              <m:r>
-                <w:rPr>
-                  <w:rFonts w:ascii="Cambria Math" w:hAnsi="Cambria Math"/>
-                </w:rPr>
-                <m:t>it</m:t>
-              </m:r>
-            </m:sub>
-            <m:sup>
-              <m:r>
-                <w:rPr>
-                  <w:rFonts w:ascii="Cambria Math" w:hAnsi="Cambria Math"/>
-                </w:rPr>
-                <m:t>*</m:t>
-              </m:r>
-            </m:sup>
-          </m:sSubSup>
-          <m:r>
-            <w:rPr>
-              <w:rFonts w:ascii="Cambria Math" w:hAnsi="Cambria Math"/>
-            </w:rPr>
-            <m:t>+</m:t>
-          </m:r>
-          <m:sSub>
-            <m:sSubPr>
-              <m:ctrlPr>
-                <w:rPr>
-                  <w:rFonts w:ascii="Cambria Math" w:hAnsi="Cambria Math"/>
-                  <w:i/>
-                </w:rPr>
-              </m:ctrlPr>
-            </m:sSubPr>
-            <m:e>
-              <m:r>
-                <w:rPr>
-                  <w:rFonts w:ascii="Cambria Math" w:hAnsi="Cambria Math"/>
-                </w:rPr>
-                <m:t>β</m:t>
-              </m:r>
-            </m:e>
-            <m:sub>
-              <m:r>
-                <w:rPr>
-                  <w:rFonts w:ascii="Cambria Math" w:hAnsi="Cambria Math"/>
-                </w:rPr>
-                <m:t>2</m:t>
-              </m:r>
-            </m:sub>
-          </m:sSub>
-          <m:sSubSup>
-            <m:sSubSupPr>
-              <m:ctrlPr>
-                <w:rPr>
-                  <w:rFonts w:ascii="Cambria Math" w:hAnsi="Cambria Math"/>
-                  <w:i/>
-                </w:rPr>
-              </m:ctrlPr>
-            </m:sSubSupPr>
-            <m:e>
-              <m:r>
-                <w:rPr>
-                  <w:rFonts w:ascii="Cambria Math" w:hAnsi="Cambria Math"/>
-                </w:rPr>
-                <m:t>lxr</m:t>
-              </m:r>
-            </m:e>
-            <m:sub>
-              <m:r>
-                <w:rPr>
-                  <w:rFonts w:ascii="Cambria Math" w:hAnsi="Cambria Math"/>
-                </w:rPr>
-                <m:t>it</m:t>
-              </m:r>
-            </m:sub>
-            <m:sup>
-              <m:r>
-                <w:rPr>
-                  <w:rFonts w:ascii="Cambria Math" w:hAnsi="Cambria Math"/>
-                </w:rPr>
-                <m:t>*</m:t>
-              </m:r>
-            </m:sup>
-          </m:sSubSup>
-          <m:r>
-            <w:rPr>
-              <w:rFonts w:ascii="Cambria Math" w:hAnsi="Cambria Math"/>
-            </w:rPr>
-            <m:t>+</m:t>
-          </m:r>
-          <m:sSub>
-            <m:sSubPr>
-              <m:ctrlPr>
-                <w:rPr>
-                  <w:rFonts w:ascii="Cambria Math" w:hAnsi="Cambria Math"/>
-                  <w:i/>
-                </w:rPr>
-              </m:ctrlPr>
-            </m:sSubPr>
-            <m:e>
-              <m:r>
-                <w:rPr>
-                  <w:rFonts w:ascii="Cambria Math" w:hAnsi="Cambria Math"/>
-                </w:rPr>
-                <m:t>β</m:t>
-              </m:r>
-            </m:e>
-            <m:sub>
-              <m:r>
-                <w:rPr>
-                  <w:rFonts w:ascii="Cambria Math" w:hAnsi="Cambria Math"/>
-                </w:rPr>
-                <m:t>3</m:t>
-              </m:r>
-            </m:sub>
-          </m:sSub>
-          <m:sSubSup>
-            <m:sSubSupPr>
-              <m:ctrlPr>
-                <w:rPr>
-                  <w:rFonts w:ascii="Cambria Math" w:hAnsi="Cambria Math"/>
-                  <w:i/>
-                </w:rPr>
-              </m:ctrlPr>
-            </m:sSubSupPr>
-            <m:e>
-              <m:r>
-                <w:rPr>
-                  <w:rFonts w:ascii="Cambria Math" w:hAnsi="Cambria Math"/>
-                </w:rPr>
-                <m:t>lgep</m:t>
-              </m:r>
-            </m:e>
-            <m:sub>
-              <m:r>
-                <w:rPr>
-                  <w:rFonts w:ascii="Cambria Math" w:hAnsi="Cambria Math"/>
-                </w:rPr>
-                <m:t>it</m:t>
-              </m:r>
-            </m:sub>
-            <m:sup>
-              <m:r>
-                <w:rPr>
-                  <w:rFonts w:ascii="Cambria Math" w:hAnsi="Cambria Math"/>
-                </w:rPr>
-                <m:t>*</m:t>
-              </m:r>
-            </m:sup>
-          </m:sSubSup>
-          <m:r>
-            <w:rPr>
-              <w:rFonts w:ascii="Cambria Math" w:hAnsi="Cambria Math"/>
-            </w:rPr>
-            <m:t>+</m:t>
-          </m:r>
-          <m:sSub>
-            <m:sSubPr>
-              <m:ctrlPr>
-                <w:rPr>
-                  <w:rFonts w:ascii="Cambria Math" w:hAnsi="Cambria Math"/>
-                  <w:i/>
-                </w:rPr>
-              </m:ctrlPr>
-            </m:sSubPr>
-            <m:e>
-              <m:r>
-                <w:rPr>
-                  <w:rFonts w:ascii="Cambria Math" w:hAnsi="Cambria Math"/>
-                </w:rPr>
-                <m:t>ϵ</m:t>
-              </m:r>
-            </m:e>
-            <m:sub>
-              <m:r>
-                <w:rPr>
-                  <w:rFonts w:ascii="Cambria Math" w:hAnsi="Cambria Math"/>
-                </w:rPr>
-                <m:t>it</m:t>
-              </m:r>
-            </m:sub>
-          </m:sSub>
-        </m:oMath>
-      </m:oMathPara>
-    </w:p>
-    <w:p>
-      <w:pPr>
-        <w:spacing w:line="480" w:lineRule="auto"/>
-        <w:rPr>
-          <w:rFonts w:eastAsiaTheme="minorEastAsia"/>
-        </w:rPr>
-      </w:pPr>
-      <w:r>
-        <w:rPr>
-          <w:rFonts w:eastAsiaTheme="minorEastAsia"/>
-        </w:rPr>
-        <w:t xml:space="preserve">Where </w:t>
-      </w:r>
-      <m:oMath>
-        <m:sSubSup>
-          <m:sSubSupPr>
-            <m:ctrlPr>
-              <w:rPr>
-                <w:rFonts w:ascii="Cambria Math" w:eastAsiaTheme="minorEastAsia" w:hAnsi="Cambria Math"/>
-                <w:i/>
-              </w:rPr>
-            </m:ctrlPr>
-          </m:sSubSupPr>
-          <m:e>
-            <m:r>
-              <w:rPr>
-                <w:rFonts w:ascii="Cambria Math" w:eastAsiaTheme="minorEastAsia" w:hAnsi="Cambria Math"/>
-              </w:rPr>
-              <m:t>z</m:t>
-            </m:r>
-          </m:e>
-          <m:sub>
-            <m:r>
-              <w:rPr>
-                <w:rFonts w:ascii="Cambria Math" w:eastAsiaTheme="minorEastAsia" w:hAnsi="Cambria Math"/>
-              </w:rPr>
-              <m:t>it</m:t>
-            </m:r>
-          </m:sub>
-          <m:sup>
-            <m:r>
-              <w:rPr>
-                <w:rFonts w:ascii="Cambria Math" w:eastAsiaTheme="minorEastAsia" w:hAnsi="Cambria Math"/>
-              </w:rPr>
-              <m:t>*</m:t>
-            </m:r>
-          </m:sup>
-        </m:sSubSup>
-        <m:r>
-          <w:rPr>
-            <w:rFonts w:ascii="Cambria Math" w:eastAsiaTheme="minorEastAsia" w:hAnsi="Cambria Math"/>
-          </w:rPr>
-          <m:t>=</m:t>
-        </m:r>
-        <m:sSub>
-          <m:sSubPr>
-            <m:ctrlPr>
-              <w:rPr>
-                <w:rFonts w:ascii="Cambria Math" w:eastAsiaTheme="minorEastAsia" w:hAnsi="Cambria Math"/>
-                <w:i/>
-              </w:rPr>
-            </m:ctrlPr>
-          </m:sSubPr>
-          <m:e>
-            <m:r>
-              <w:rPr>
-                <w:rFonts w:ascii="Cambria Math" w:eastAsiaTheme="minorEastAsia" w:hAnsi="Cambria Math"/>
-              </w:rPr>
-              <m:t>z</m:t>
-            </m:r>
-          </m:e>
-          <m:sub>
-            <m:r>
-              <w:rPr>
-                <w:rFonts w:ascii="Cambria Math" w:eastAsiaTheme="minorEastAsia" w:hAnsi="Cambria Math"/>
-              </w:rPr>
-              <m:t>it</m:t>
-            </m:r>
-          </m:sub>
-        </m:sSub>
-        <m:r>
-          <w:rPr>
-            <w:rFonts w:ascii="Cambria Math" w:eastAsiaTheme="minorEastAsia" w:hAnsi="Cambria Math"/>
-          </w:rPr>
-          <m:t>-λ</m:t>
-        </m:r>
-        <m:sSub>
-          <m:sSubPr>
-            <m:ctrlPr>
-              <w:rPr>
-                <w:rFonts w:ascii="Cambria Math" w:eastAsiaTheme="minorEastAsia" w:hAnsi="Cambria Math"/>
-                <w:i/>
-              </w:rPr>
-            </m:ctrlPr>
-          </m:sSubPr>
-          <m:e>
-            <m:acc>
-              <m:accPr>
-                <m:chr m:val="̅"/>
-                <m:ctrlPr>
-                  <w:rPr>
-                    <w:rFonts w:ascii="Cambria Math" w:eastAsiaTheme="minorEastAsia" w:hAnsi="Cambria Math"/>
-                    <w:i/>
-                  </w:rPr>
-                </m:ctrlPr>
-              </m:accPr>
-              <m:e>
-                <m:r>
-                  <w:rPr>
-                    <w:rFonts w:ascii="Cambria Math" w:eastAsiaTheme="minorEastAsia" w:hAnsi="Cambria Math"/>
-                  </w:rPr>
-                  <m:t>z</m:t>
-                </m:r>
-              </m:e>
-            </m:acc>
-          </m:e>
-          <m:sub>
-            <m:r>
-              <w:rPr>
-                <w:rFonts w:ascii="Cambria Math" w:eastAsiaTheme="minorEastAsia" w:hAnsi="Cambria Math"/>
-              </w:rPr>
-              <m:t>it</m:t>
-            </m:r>
-          </m:sub>
-        </m:sSub>
-      </m:oMath>
-      <w:r>
-        <w:rPr>
-          <w:rFonts w:eastAsiaTheme="minorEastAsia"/>
-        </w:rPr>
-        <w:t xml:space="preserve"> and </w:t>
-      </w:r>
-      <m:oMath>
-        <m:r>
-          <w:rPr>
-            <w:rFonts w:ascii="Cambria Math" w:eastAsiaTheme="minorEastAsia" w:hAnsi="Cambria Math"/>
-          </w:rPr>
-          <m:t>λ=1-</m:t>
-        </m:r>
-        <m:f>
-          <m:fPr>
-            <m:ctrlPr>
-              <w:rPr>
-                <w:rFonts w:ascii="Cambria Math" w:eastAsiaTheme="minorEastAsia" w:hAnsi="Cambria Math"/>
-                <w:i/>
-              </w:rPr>
-            </m:ctrlPr>
-          </m:fPr>
-          <m:num>
-            <m:sSub>
-              <m:sSubPr>
-                <m:ctrlPr>
-                  <w:rPr>
-                    <w:rFonts w:ascii="Cambria Math" w:eastAsiaTheme="minorEastAsia" w:hAnsi="Cambria Math"/>
-                    <w:i/>
-                  </w:rPr>
-                </m:ctrlPr>
-              </m:sSubPr>
-              <m:e>
-                <m:r>
-                  <w:rPr>
-                    <w:rFonts w:ascii="Cambria Math" w:eastAsiaTheme="minorEastAsia" w:hAnsi="Cambria Math"/>
-                  </w:rPr>
-                  <m:t>σ</m:t>
-                </m:r>
-              </m:e>
-              <m:sub>
-                <m:r>
-                  <w:rPr>
-                    <w:rFonts w:ascii="Cambria Math" w:eastAsiaTheme="minorEastAsia" w:hAnsi="Cambria Math"/>
-                  </w:rPr>
-                  <m:t>ϵ</m:t>
-                </m:r>
-              </m:sub>
-            </m:sSub>
-          </m:num>
-          <m:den>
-            <m:rad>
-              <m:radPr>
-                <m:degHide m:val="1"/>
-                <m:ctrlPr>
-                  <w:rPr>
-                    <w:rFonts w:ascii="Cambria Math" w:eastAsiaTheme="minorEastAsia" w:hAnsi="Cambria Math"/>
-                    <w:i/>
-                  </w:rPr>
-                </m:ctrlPr>
-              </m:radPr>
-              <m:deg/>
-              <m:e>
-                <m:r>
-                  <w:rPr>
-                    <w:rFonts w:ascii="Cambria Math" w:eastAsiaTheme="minorEastAsia" w:hAnsi="Cambria Math"/>
-                  </w:rPr>
-                  <m:t>T</m:t>
-                </m:r>
-                <m:sSubSup>
-                  <m:sSubSupPr>
-                    <m:ctrlPr>
-                      <w:rPr>
-                        <w:rFonts w:ascii="Cambria Math" w:eastAsiaTheme="minorEastAsia" w:hAnsi="Cambria Math"/>
-                        <w:i/>
-                      </w:rPr>
-                    </m:ctrlPr>
-                  </m:sSubSupPr>
-                  <m:e>
-                    <m:r>
-                      <w:rPr>
-                        <w:rFonts w:ascii="Cambria Math" w:eastAsiaTheme="minorEastAsia" w:hAnsi="Cambria Math"/>
-                      </w:rPr>
-                      <m:t>σ</m:t>
-                    </m:r>
-                  </m:e>
-                  <m:sub>
-                    <m:r>
-                      <w:rPr>
-                        <w:rFonts w:ascii="Cambria Math" w:eastAsiaTheme="minorEastAsia" w:hAnsi="Cambria Math"/>
-                      </w:rPr>
-                      <m:t>u</m:t>
-                    </m:r>
-                  </m:sub>
-                  <m:sup>
-                    <m:r>
-                      <w:rPr>
-                        <w:rFonts w:ascii="Cambria Math" w:eastAsiaTheme="minorEastAsia" w:hAnsi="Cambria Math"/>
-                      </w:rPr>
-                      <m:t>2</m:t>
-                    </m:r>
-                  </m:sup>
-                </m:sSubSup>
-                <m:r>
-                  <w:rPr>
-                    <w:rFonts w:ascii="Cambria Math" w:eastAsiaTheme="minorEastAsia" w:hAnsi="Cambria Math"/>
-                  </w:rPr>
-                  <m:t>+</m:t>
-                </m:r>
-                <m:sSubSup>
-                  <m:sSubSupPr>
-                    <m:ctrlPr>
-                      <w:rPr>
-                        <w:rFonts w:ascii="Cambria Math" w:eastAsiaTheme="minorEastAsia" w:hAnsi="Cambria Math"/>
-                        <w:i/>
-                      </w:rPr>
-                    </m:ctrlPr>
-                  </m:sSubSupPr>
-                  <m:e>
-                    <m:r>
-                      <w:rPr>
-                        <w:rFonts w:ascii="Cambria Math" w:eastAsiaTheme="minorEastAsia" w:hAnsi="Cambria Math"/>
-                      </w:rPr>
-                      <m:t>σ</m:t>
-                    </m:r>
-                  </m:e>
-                  <m:sub>
-                    <m:r>
-                      <w:rPr>
-                        <w:rFonts w:ascii="Cambria Math" w:eastAsiaTheme="minorEastAsia" w:hAnsi="Cambria Math"/>
-                      </w:rPr>
-                      <m:t>ϵ</m:t>
-                    </m:r>
-                  </m:sub>
-                  <m:sup>
-                    <m:r>
-                      <w:rPr>
-                        <w:rFonts w:ascii="Cambria Math" w:eastAsiaTheme="minorEastAsia" w:hAnsi="Cambria Math"/>
-                      </w:rPr>
-                      <m:t>2</m:t>
-                    </m:r>
-                  </m:sup>
-                </m:sSubSup>
-              </m:e>
-            </m:rad>
-          </m:den>
-        </m:f>
-      </m:oMath>
-      <w:r>
-        <w:rPr>
-          <w:rFonts w:eastAsiaTheme="minorEastAsia"/>
-        </w:rPr>
-        <w:t xml:space="preserve">, i.e., the variable has been de-meaned to a certain degree </w:t>
-      </w:r>
-      <m:oMath>
-        <m:r>
-          <w:rPr>
-            <w:rFonts w:ascii="Cambria Math" w:eastAsiaTheme="minorEastAsia" w:hAnsi="Cambria Math"/>
-          </w:rPr>
-          <m:t>λ</m:t>
-        </m:r>
-      </m:oMath>
-      <w:r>
-        <w:rPr>
-          <w:rFonts w:eastAsiaTheme="minorEastAsia"/>
-        </w:rPr>
-        <w:t>.</w:t>
-      </w:r>
-    </w:p>
-    <w:p>
-      <w:pPr>
         <w:pStyle w:val="Heading5"/>
         <w:numPr>
           <w:ilvl w:val="0"/>
@@ -14871,7 +13446,6 @@
         <w:rPr>
           <w:rFonts w:eastAsiaTheme="minorEastAsia"/>
         </w:rPr>
-        <w:lastRenderedPageBreak/>
         <w:t xml:space="preserve">The null hypothesis is rejected at the 1% significance level: </w:t>
       </w:r>
       <m:oMath>
@@ -14893,7 +13467,7 @@
           <w:rStyle w:val="FootnoteReference"/>
           <w:rFonts w:eastAsiaTheme="minorEastAsia"/>
         </w:rPr>
-        <w:footnoteReference w:id="13"/>
+        <w:footnoteReference w:id="11"/>
       </w:r>
       <w:r>
         <w:rPr>
@@ -14922,6 +13496,7 @@
         </w:rPr>
       </w:pPr>
       <w:r>
+        <w:lastRenderedPageBreak/>
         <w:t xml:space="preserve">The Breusch-Pagan test for REM and POLS tests for heterogeneity between units. If there is no heterogeneity, i.e., if </w:t>
       </w:r>
       <m:oMath>
@@ -15133,7 +13708,7 @@
           <w:rStyle w:val="FootnoteReference"/>
           <w:rFonts w:eastAsiaTheme="minorEastAsia"/>
         </w:rPr>
-        <w:footnoteReference w:id="14"/>
+        <w:footnoteReference w:id="12"/>
       </w:r>
       <w:r>
         <w:rPr>
@@ -15457,7 +14032,7 @@
           <w:rStyle w:val="FootnoteReference"/>
           <w:rFonts w:eastAsiaTheme="minorEastAsia"/>
         </w:rPr>
-        <w:footnoteReference w:id="15"/>
+        <w:footnoteReference w:id="13"/>
       </w:r>
       <w:r>
         <w:rPr>
@@ -15505,7 +14080,7 @@
         <w:rPr>
           <w:rStyle w:val="FootnoteReference"/>
         </w:rPr>
-        <w:footnoteReference w:id="16"/>
+        <w:footnoteReference w:id="14"/>
       </w:r>
     </w:p>
     <w:tbl>
@@ -15721,7 +14296,6 @@
               <w:cnfStyle w:val="000000000000" w:firstRow="0" w:lastRow="0" w:firstColumn="0" w:lastColumn="0" w:oddVBand="0" w:evenVBand="0" w:oddHBand="0" w:evenHBand="0" w:firstRowFirstColumn="0" w:firstRowLastColumn="0" w:lastRowFirstColumn="0" w:lastRowLastColumn="0"/>
             </w:pPr>
             <w:r>
-              <w:lastRenderedPageBreak/>
               <w:t>(0.0041</w:t>
             </w:r>
             <w:r>
@@ -15742,7 +14316,6 @@
               <w:cnfStyle w:val="000000000000" w:firstRow="0" w:lastRow="0" w:firstColumn="0" w:lastColumn="0" w:oddVBand="0" w:evenVBand="0" w:oddHBand="0" w:evenHBand="0" w:firstRowFirstColumn="0" w:firstRowLastColumn="0" w:lastRowFirstColumn="0" w:lastRowLastColumn="0"/>
             </w:pPr>
             <w:r>
-              <w:lastRenderedPageBreak/>
               <w:t>0.446</w:t>
             </w:r>
           </w:p>
@@ -15860,6 +14433,7 @@
         <w:spacing w:line="480" w:lineRule="auto"/>
       </w:pPr>
       <w:r>
+        <w:lastRenderedPageBreak/>
         <w:t>All variables are not significant at any conventional level except global energy prices. It is estimated that a 1% increase in global energy prices will increase inflation by 0.00567pp. This supports our prior ARDL analysis that money supply and the exchange rate have no measurable effect on inflation.</w:t>
       </w:r>
     </w:p>
@@ -16115,7 +14689,6 @@
       </w:pPr>
       <w:bookmarkStart w:id="14" w:name="_Ref184486430"/>
       <w:r>
-        <w:lastRenderedPageBreak/>
         <w:t xml:space="preserve">Figure </w:t>
       </w:r>
       <w:fldSimple w:instr=" SEQ Figure \* ROMAN ">
@@ -16229,9 +14802,22 @@
     </w:p>
     <w:p>
       <w:pPr>
+        <w:pStyle w:val="Heading5"/>
+        <w:numPr>
+          <w:ilvl w:val="0"/>
+          <w:numId w:val="11"/>
+        </w:numPr>
+      </w:pPr>
+      <w:r>
+        <w:t>Estimation</w:t>
+      </w:r>
+    </w:p>
+    <w:p>
+      <w:pPr>
         <w:spacing w:line="480" w:lineRule="auto"/>
       </w:pPr>
       <w:r>
+        <w:lastRenderedPageBreak/>
         <w:t>The model I will be using is:</w:t>
       </w:r>
     </w:p>
@@ -16480,21 +15066,7 @@
         <w:rPr>
           <w:rFonts w:eastAsiaTheme="minorEastAsia"/>
         </w:rPr>
-        <w:t xml:space="preserve"> </w:t>
-      </w:r>
-      <w:proofErr w:type="spellStart"/>
-      <w:r>
-        <w:rPr>
-          <w:rFonts w:eastAsiaTheme="minorEastAsia"/>
-        </w:rPr>
-        <w:t>the</w:t>
-      </w:r>
-      <w:proofErr w:type="spellEnd"/>
-      <w:r>
-        <w:rPr>
-          <w:rFonts w:eastAsiaTheme="minorEastAsia"/>
-        </w:rPr>
-        <w:t xml:space="preserve"> </w:t>
+        <w:t xml:space="preserve"> the </w:t>
       </w:r>
       <m:oMath>
         <m:r>
@@ -16538,7 +15110,7 @@
         <w:rPr>
           <w:rFonts w:eastAsiaTheme="minorEastAsia"/>
         </w:rPr>
-        <w:t xml:space="preserve"> – the results are that the array </w:t>
+        <w:t xml:space="preserve"> – the results are that </w:t>
       </w:r>
       <m:oMath>
         <m:r>
@@ -16669,7 +15241,7 @@
           <w:rStyle w:val="FootnoteReference"/>
           <w:rFonts w:eastAsiaTheme="minorEastAsia"/>
         </w:rPr>
-        <w:footnoteReference w:id="17"/>
+        <w:footnoteReference w:id="15"/>
       </w:r>
       <w:r>
         <w:rPr>
@@ -16886,12 +15458,12 @@
         <w:rPr>
           <w:rFonts w:eastAsiaTheme="minorEastAsia"/>
         </w:rPr>
+        <w:instrText xml:space="preserve"> \* MERGEFORMAT </w:instrText>
       </w:r>
       <w:r>
         <w:rPr>
           <w:rFonts w:eastAsiaTheme="minorEastAsia"/>
         </w:rPr>
-        <w:instrText xml:space="preserve"> \* MERGEFORMAT </w:instrText>
       </w:r>
       <w:r>
         <w:rPr>
@@ -16925,7 +15497,7 @@
           <w:rStyle w:val="FootnoteReference"/>
           <w:rFonts w:eastAsiaTheme="minorEastAsia"/>
         </w:rPr>
-        <w:footnoteReference w:id="18"/>
+        <w:footnoteReference w:id="16"/>
       </w:r>
       <w:r>
         <w:rPr>
@@ -16941,7 +15513,6 @@
       </w:pPr>
       <w:bookmarkStart w:id="15" w:name="_Ref184491566"/>
       <w:r>
-        <w:lastRenderedPageBreak/>
         <w:t xml:space="preserve">Table </w:t>
       </w:r>
       <w:fldSimple w:instr=" SEQ Table \* ROMAN ">
@@ -18043,6 +16614,7 @@
               <w:cnfStyle w:val="000000100000" w:firstRow="0" w:lastRow="0" w:firstColumn="0" w:lastColumn="0" w:oddVBand="0" w:evenVBand="0" w:oddHBand="1" w:evenHBand="0" w:firstRowFirstColumn="0" w:firstRowLastColumn="0" w:lastRowFirstColumn="0" w:lastRowLastColumn="0"/>
             </w:pPr>
             <w:r>
+              <w:lastRenderedPageBreak/>
               <w:t>(0.059</w:t>
             </w:r>
             <w:r>
@@ -18063,6 +16635,7 @@
               <w:cnfStyle w:val="000000100000" w:firstRow="0" w:lastRow="0" w:firstColumn="0" w:lastColumn="0" w:oddVBand="0" w:evenVBand="0" w:oddHBand="1" w:evenHBand="0" w:firstRowFirstColumn="0" w:firstRowLastColumn="0" w:lastRowFirstColumn="0" w:lastRowLastColumn="0"/>
             </w:pPr>
             <w:r>
+              <w:lastRenderedPageBreak/>
               <w:t>0.000***</w:t>
             </w:r>
           </w:p>
@@ -18386,7 +16959,145 @@
     </w:tbl>
     <w:p>
       <w:pPr>
+        <w:pStyle w:val="Heading5"/>
         <w:spacing w:before="240" w:line="480" w:lineRule="auto"/>
+        <w:rPr>
+          <w:sz w:val="22"/>
+          <w:szCs w:val="22"/>
+        </w:rPr>
+      </w:pPr>
+      <w:r>
+        <w:t>Analysis</w:t>
+      </w:r>
+    </w:p>
+    <w:p>
+      <w:pPr>
+        <w:spacing w:line="480" w:lineRule="auto"/>
+      </w:pPr>
+      <w:r>
+        <w:fldChar w:fldCharType="begin"/>
+      </w:r>
+      <w:r>
+        <w:instrText xml:space="preserve"> REF _Ref184678434 \h </w:instrText>
+      </w:r>
+      <w:r>
+        <w:fldChar w:fldCharType="separate"/>
+      </w:r>
+      <w:r>
+        <w:t xml:space="preserve">Table </w:t>
+      </w:r>
+      <w:r>
+        <w:rPr>
+          <w:noProof/>
+        </w:rPr>
+        <w:t>X</w:t>
+      </w:r>
+      <w:r>
+        <w:fldChar w:fldCharType="end"/>
+      </w:r>
+      <w:r>
+        <w:t xml:space="preserve"> shows </w:t>
+      </w:r>
+      <w:r>
+        <w:t xml:space="preserve">effects of a percentage </w:t>
+      </w:r>
+      <w:r>
+        <w:t xml:space="preserve">increase of a variable from its </w:t>
+      </w:r>
+      <w:r>
+        <w:t>average value. A 1% rise in global energy prices from</w:t>
+      </w:r>
+      <w:r>
+        <w:t xml:space="preserve"> its</w:t>
+      </w:r>
+      <w:r>
+        <w:t xml:space="preserve"> average</w:t>
+      </w:r>
+      <w:r>
+        <w:t xml:space="preserve"> its</w:t>
+      </w:r>
+      <w:r>
+        <w:t xml:space="preserve"> </w:t>
+      </w:r>
+      <w:r>
+        <w:t xml:space="preserve">decreases </w:t>
+      </w:r>
+      <w:r>
+        <w:t xml:space="preserve">the probability of being </w:t>
+      </w:r>
+      <w:r>
+        <w:t xml:space="preserve">below </w:t>
+      </w:r>
+      <w:r>
+        <w:t xml:space="preserve">2% inflation by </w:t>
+      </w:r>
+      <w:r>
+        <w:t>42.6%, indicating that rising global energy prices destabilise the interest targeting regime. A 1% rise in the money supply from its average increases the probability of being below 2% inflation by 28.2%, indicating it helps to stabilise inflation.</w:t>
+      </w:r>
+    </w:p>
+    <w:p>
+      <w:pPr>
+        <w:spacing w:line="480" w:lineRule="auto"/>
+      </w:pPr>
+      <w:r>
+        <w:fldChar w:fldCharType="begin"/>
+      </w:r>
+      <w:r>
+        <w:instrText xml:space="preserve"> REF _Ref184678440 \h </w:instrText>
+      </w:r>
+      <w:r>
+        <w:fldChar w:fldCharType="separate"/>
+      </w:r>
+      <w:r>
+        <w:t xml:space="preserve">Table </w:t>
+      </w:r>
+      <w:r>
+        <w:rPr>
+          <w:noProof/>
+        </w:rPr>
+        <w:t>XI</w:t>
+      </w:r>
+      <w:r>
+        <w:fldChar w:fldCharType="end"/>
+      </w:r>
+      <w:r>
+        <w:t xml:space="preserve"> shows the effects of a percent increase in a variable averaged across all values, echoing findings from </w:t>
+      </w:r>
+      <w:r>
+        <w:fldChar w:fldCharType="begin"/>
+      </w:r>
+      <w:r>
+        <w:instrText xml:space="preserve"> REF _Ref184678434 \h </w:instrText>
+      </w:r>
+      <w:r>
+        <w:fldChar w:fldCharType="separate"/>
+      </w:r>
+      <w:r>
+        <w:t xml:space="preserve">Table </w:t>
+      </w:r>
+      <w:r>
+        <w:rPr>
+          <w:noProof/>
+        </w:rPr>
+        <w:t>X</w:t>
+      </w:r>
+      <w:r>
+        <w:fldChar w:fldCharType="end"/>
+      </w:r>
+      <w:r>
+        <w:t>. On average, a 1% increase in the global price of energy decreases chances of being below 2% inflation by 38.5%; on average, a 1% increase in the global price of energy will increases chances of below 2% inflation by 25.5%.</w:t>
+      </w:r>
+    </w:p>
+    <w:p>
+      <w:pPr>
+        <w:pStyle w:val="Heading3"/>
+      </w:pPr>
+      <w:r>
+        <w:t>Section VI: Conclusion</w:t>
+      </w:r>
+    </w:p>
+    <w:p>
+      <w:pPr>
         <w:rPr>
           <w:sz w:val="22"/>
           <w:szCs w:val="22"/>
@@ -38421,15 +37132,7 @@
       </w:r>
       <w:proofErr w:type="spellEnd"/>
       <w:r>
-        <w:t xml:space="preserve"> </w:t>
-      </w:r>
-      <w:proofErr w:type="spellStart"/>
-      <w:r>
-        <w:t>lxr</w:t>
-      </w:r>
-      <w:proofErr w:type="spellEnd"/>
-      <w:r>
-        <w:t xml:space="preserve"> L(0/1).</w:t>
+        <w:t xml:space="preserve"> lxr L(0/1).</w:t>
       </w:r>
       <w:proofErr w:type="spellStart"/>
       <w:r>
@@ -40047,10 +38750,229 @@
   <w:footnote w:id="1">
     <w:p>
       <w:pPr>
-        <w:pStyle w:val="Heading1"/>
-        <w:rPr>
-          <w:b w:val="0"/>
-          <w:bCs w:val="0"/>
+        <w:pStyle w:val="FootnoteText"/>
+      </w:pPr>
+      <w:r>
+        <w:rPr>
+          <w:rStyle w:val="FootnoteReference"/>
+        </w:rPr>
+        <w:footnoteRef/>
+      </w:r>
+      <w:r>
+        <w:t xml:space="preserve"> </w:t>
+      </w:r>
+      <w:r>
+        <w:fldChar w:fldCharType="begin"/>
+      </w:r>
+      <w:r>
+        <w:instrText xml:space="preserve"> REF _Ref184075751 \h </w:instrText>
+      </w:r>
+      <w:r>
+        <w:fldChar w:fldCharType="separate"/>
+      </w:r>
+      <w:r>
+        <w:t xml:space="preserve">Appendix </w:t>
+      </w:r>
+      <w:r>
+        <w:rPr>
+          <w:noProof/>
+        </w:rPr>
+        <w:t>4</w:t>
+      </w:r>
+      <w:r>
+        <w:fldChar w:fldCharType="end"/>
+      </w:r>
+    </w:p>
+  </w:footnote>
+  <w:footnote w:id="2">
+    <w:p>
+      <w:pPr>
+        <w:pStyle w:val="FootnoteText"/>
+      </w:pPr>
+      <w:r>
+        <w:rPr>
+          <w:rStyle w:val="FootnoteReference"/>
+        </w:rPr>
+        <w:footnoteRef/>
+      </w:r>
+      <w:r>
+        <w:t xml:space="preserve"> </w:t>
+      </w:r>
+      <w:r>
+        <w:fldChar w:fldCharType="begin"/>
+      </w:r>
+      <w:r>
+        <w:instrText xml:space="preserve"> REF _Ref184075738 \h </w:instrText>
+      </w:r>
+      <w:r>
+        <w:fldChar w:fldCharType="separate"/>
+      </w:r>
+      <w:r>
+        <w:t xml:space="preserve">Appendix </w:t>
+      </w:r>
+      <w:r>
+        <w:rPr>
+          <w:noProof/>
+        </w:rPr>
+        <w:t>3</w:t>
+      </w:r>
+      <w:r>
+        <w:fldChar w:fldCharType="end"/>
+      </w:r>
+    </w:p>
+  </w:footnote>
+  <w:footnote w:id="3">
+    <w:p>
+      <w:pPr>
+        <w:pStyle w:val="FootnoteText"/>
+      </w:pPr>
+      <w:r>
+        <w:rPr>
+          <w:rStyle w:val="FootnoteReference"/>
+        </w:rPr>
+        <w:footnoteRef/>
+      </w:r>
+      <w:r>
+        <w:t xml:space="preserve"> </w:t>
+      </w:r>
+      <w:r>
+        <w:fldChar w:fldCharType="begin"/>
+      </w:r>
+      <w:r>
+        <w:instrText xml:space="preserve"> REF _Ref184130672 \h </w:instrText>
+      </w:r>
+      <w:r>
+        <w:fldChar w:fldCharType="separate"/>
+      </w:r>
+      <w:r>
+        <w:t xml:space="preserve">Appendix </w:t>
+      </w:r>
+      <w:r>
+        <w:rPr>
+          <w:noProof/>
+        </w:rPr>
+        <w:t>5</w:t>
+      </w:r>
+      <w:r>
+        <w:fldChar w:fldCharType="end"/>
+      </w:r>
+    </w:p>
+  </w:footnote>
+  <w:footnote w:id="4">
+    <w:p>
+      <w:pPr>
+        <w:pStyle w:val="FootnoteText"/>
+      </w:pPr>
+      <w:r>
+        <w:rPr>
+          <w:rStyle w:val="FootnoteReference"/>
+        </w:rPr>
+        <w:footnoteRef/>
+      </w:r>
+      <w:r>
+        <w:t xml:space="preserve"> </w:t>
+      </w:r>
+      <w:r>
+        <w:fldChar w:fldCharType="begin"/>
+      </w:r>
+      <w:r>
+        <w:instrText xml:space="preserve"> REF _Ref184130678 \h </w:instrText>
+      </w:r>
+      <w:r>
+        <w:fldChar w:fldCharType="separate"/>
+      </w:r>
+      <w:r>
+        <w:t xml:space="preserve">Appendix </w:t>
+      </w:r>
+      <w:r>
+        <w:rPr>
+          <w:noProof/>
+        </w:rPr>
+        <w:t>6</w:t>
+      </w:r>
+      <w:r>
+        <w:fldChar w:fldCharType="end"/>
+      </w:r>
+    </w:p>
+  </w:footnote>
+  <w:footnote w:id="5">
+    <w:p>
+      <w:pPr>
+        <w:pStyle w:val="FootnoteText"/>
+      </w:pPr>
+      <w:r>
+        <w:rPr>
+          <w:rStyle w:val="FootnoteReference"/>
+        </w:rPr>
+        <w:footnoteRef/>
+      </w:r>
+      <w:r>
+        <w:t xml:space="preserve"> </w:t>
+      </w:r>
+      <w:r>
+        <w:fldChar w:fldCharType="begin"/>
+      </w:r>
+      <w:r>
+        <w:instrText xml:space="preserve"> REF _Ref184140364 \h </w:instrText>
+      </w:r>
+      <w:r>
+        <w:fldChar w:fldCharType="separate"/>
+      </w:r>
+      <w:r>
+        <w:t xml:space="preserve">Appendix </w:t>
+      </w:r>
+      <w:r>
+        <w:rPr>
+          <w:noProof/>
+        </w:rPr>
+        <w:t>7</w:t>
+      </w:r>
+      <w:r>
+        <w:fldChar w:fldCharType="end"/>
+      </w:r>
+    </w:p>
+  </w:footnote>
+  <w:footnote w:id="6">
+    <w:p>
+      <w:pPr>
+        <w:pStyle w:val="FootnoteText"/>
+      </w:pPr>
+      <w:r>
+        <w:rPr>
+          <w:rStyle w:val="FootnoteReference"/>
+        </w:rPr>
+        <w:footnoteRef/>
+      </w:r>
+      <w:r>
+        <w:t xml:space="preserve"> </w:t>
+      </w:r>
+      <w:r>
+        <w:fldChar w:fldCharType="begin"/>
+      </w:r>
+      <w:r>
+        <w:instrText xml:space="preserve"> REF _Ref184140369 \h </w:instrText>
+      </w:r>
+      <w:r>
+        <w:fldChar w:fldCharType="separate"/>
+      </w:r>
+      <w:r>
+        <w:t xml:space="preserve">Appendix </w:t>
+      </w:r>
+      <w:r>
+        <w:rPr>
+          <w:noProof/>
+        </w:rPr>
+        <w:t>8</w:t>
+      </w:r>
+      <w:r>
+        <w:fldChar w:fldCharType="end"/>
+      </w:r>
+    </w:p>
+  </w:footnote>
+  <w:footnote w:id="7">
+    <w:p>
+      <w:pPr>
+        <w:rPr>
           <w:sz w:val="20"/>
           <w:szCs w:val="20"/>
         </w:rPr>
@@ -40058,8 +38980,6 @@
       <w:r>
         <w:rPr>
           <w:rStyle w:val="FootnoteReference"/>
-          <w:b w:val="0"/>
-          <w:bCs w:val="0"/>
           <w:sz w:val="20"/>
           <w:szCs w:val="20"/>
         </w:rPr>
@@ -40067,43 +38987,40 @@
       </w:r>
       <w:r>
         <w:rPr>
-          <w:b w:val="0"/>
-          <w:bCs w:val="0"/>
+          <w:sz w:val="22"/>
+          <w:szCs w:val="22"/>
+        </w:rPr>
+        <w:t xml:space="preserve"> </w:t>
+      </w:r>
+      <w:r>
+        <w:rPr>
           <w:sz w:val="20"/>
           <w:szCs w:val="20"/>
         </w:rPr>
-        <w:t xml:space="preserve"> </w:t>
-      </w:r>
-      <w:r>
-        <w:rPr>
-          <w:b w:val="0"/>
-          <w:bCs w:val="0"/>
+        <w:fldChar w:fldCharType="begin"/>
+      </w:r>
+      <w:r>
+        <w:rPr>
           <w:sz w:val="20"/>
           <w:szCs w:val="20"/>
         </w:rPr>
-        <w:fldChar w:fldCharType="begin"/>
-      </w:r>
-      <w:r>
-        <w:rPr>
-          <w:b w:val="0"/>
-          <w:bCs w:val="0"/>
+        <w:instrText xml:space="preserve"> REF _Ref184151649 \h </w:instrText>
+      </w:r>
+      <w:r>
+        <w:rPr>
           <w:sz w:val="20"/>
           <w:szCs w:val="20"/>
         </w:rPr>
-        <w:instrText xml:space="preserve"> REF _Ref184151611 \h  \* MERGEFORMAT </w:instrText>
-      </w:r>
-      <w:r>
-        <w:rPr>
-          <w:b w:val="0"/>
-          <w:bCs w:val="0"/>
+        <w:instrText xml:space="preserve"> \* MERGEFORMAT </w:instrText>
+      </w:r>
+      <w:r>
+        <w:rPr>
           <w:sz w:val="20"/>
           <w:szCs w:val="20"/>
         </w:rPr>
       </w:r>
       <w:r>
         <w:rPr>
-          <w:b w:val="0"/>
-          <w:bCs w:val="0"/>
           <w:sz w:val="20"/>
           <w:szCs w:val="20"/>
         </w:rPr>
@@ -40111,8 +39028,6 @@
       </w:r>
       <w:r>
         <w:rPr>
-          <w:b w:val="0"/>
-          <w:bCs w:val="0"/>
           <w:sz w:val="20"/>
           <w:szCs w:val="20"/>
         </w:rPr>
@@ -40120,276 +39035,58 @@
       </w:r>
       <w:r>
         <w:rPr>
-          <w:b w:val="0"/>
-          <w:bCs w:val="0"/>
           <w:noProof/>
           <w:sz w:val="20"/>
           <w:szCs w:val="20"/>
         </w:rPr>
-        <w:t>1</w:t>
-      </w:r>
-      <w:r>
-        <w:rPr>
-          <w:b w:val="0"/>
-          <w:bCs w:val="0"/>
+        <w:t>9</w:t>
+      </w:r>
+      <w:r>
+        <w:rPr>
           <w:sz w:val="20"/>
           <w:szCs w:val="20"/>
         </w:rPr>
         <w:fldChar w:fldCharType="end"/>
       </w:r>
-    </w:p>
-  </w:footnote>
-  <w:footnote w:id="2">
-    <w:p>
-      <w:pPr>
-        <w:spacing w:after="0"/>
-      </w:pPr>
-      <w:r>
-        <w:rPr>
-          <w:rStyle w:val="FootnoteReference"/>
+      <w:r>
+        <w:rPr>
           <w:sz w:val="20"/>
           <w:szCs w:val="20"/>
         </w:rPr>
-        <w:footnoteRef/>
+        <w:fldChar w:fldCharType="begin"/>
       </w:r>
       <w:r>
         <w:rPr>
           <w:sz w:val="20"/>
           <w:szCs w:val="20"/>
         </w:rPr>
-        <w:t xml:space="preserve"> </w:t>
+        <w:instrText xml:space="preserve"> REF _Ref184140371 \h </w:instrText>
       </w:r>
       <w:r>
         <w:rPr>
           <w:sz w:val="20"/>
           <w:szCs w:val="20"/>
         </w:rPr>
-        <w:fldChar w:fldCharType="begin"/>
+        <w:instrText xml:space="preserve"> \* MERGEFORMAT </w:instrText>
       </w:r>
       <w:r>
         <w:rPr>
           <w:sz w:val="20"/>
           <w:szCs w:val="20"/>
         </w:rPr>
-        <w:instrText xml:space="preserve"> REF _Ref184151613 \h  \* MERGEFORMAT </w:instrText>
       </w:r>
       <w:r>
         <w:rPr>
           <w:sz w:val="20"/>
           <w:szCs w:val="20"/>
         </w:rPr>
-      </w:r>
-      <w:r>
-        <w:rPr>
-          <w:sz w:val="20"/>
-          <w:szCs w:val="20"/>
-        </w:rPr>
         <w:fldChar w:fldCharType="separate"/>
       </w:r>
-      <w:r>
-        <w:rPr>
-          <w:sz w:val="20"/>
-          <w:szCs w:val="20"/>
-        </w:rPr>
-        <w:t xml:space="preserve">Appendix </w:t>
-      </w:r>
-      <w:r>
-        <w:rPr>
-          <w:noProof/>
-          <w:sz w:val="20"/>
-          <w:szCs w:val="20"/>
-        </w:rPr>
-        <w:t>2</w:t>
-      </w:r>
-      <w:r>
-        <w:rPr>
-          <w:sz w:val="20"/>
-          <w:szCs w:val="20"/>
-        </w:rPr>
-        <w:fldChar w:fldCharType="end"/>
-      </w:r>
-    </w:p>
-  </w:footnote>
-  <w:footnote w:id="3">
+    </w:p>
     <w:p>
       <w:pPr>
         <w:pStyle w:val="FootnoteText"/>
       </w:pPr>
-      <w:r>
-        <w:rPr>
-          <w:rStyle w:val="FootnoteReference"/>
-        </w:rPr>
-        <w:footnoteRef/>
-      </w:r>
-      <w:r>
-        <w:t xml:space="preserve"> </w:t>
-      </w:r>
-      <w:r>
-        <w:fldChar w:fldCharType="begin"/>
-      </w:r>
-      <w:r>
-        <w:instrText xml:space="preserve"> REF _Ref184075751 \h </w:instrText>
-      </w:r>
-      <w:r>
-        <w:fldChar w:fldCharType="separate"/>
-      </w:r>
-      <w:r>
-        <w:t xml:space="preserve">Appendix </w:t>
-      </w:r>
-      <w:r>
-        <w:rPr>
-          <w:noProof/>
-        </w:rPr>
-        <w:t>4</w:t>
-      </w:r>
-      <w:r>
-        <w:fldChar w:fldCharType="end"/>
-      </w:r>
-    </w:p>
-  </w:footnote>
-  <w:footnote w:id="4">
-    <w:p>
-      <w:pPr>
-        <w:pStyle w:val="FootnoteText"/>
-      </w:pPr>
-      <w:r>
-        <w:rPr>
-          <w:rStyle w:val="FootnoteReference"/>
-        </w:rPr>
-        <w:footnoteRef/>
-      </w:r>
-      <w:r>
-        <w:t xml:space="preserve"> </w:t>
-      </w:r>
-      <w:r>
-        <w:fldChar w:fldCharType="begin"/>
-      </w:r>
-      <w:r>
-        <w:instrText xml:space="preserve"> REF _Ref184075738 \h </w:instrText>
-      </w:r>
-      <w:r>
-        <w:fldChar w:fldCharType="separate"/>
-      </w:r>
-      <w:r>
-        <w:t xml:space="preserve">Appendix </w:t>
-      </w:r>
-      <w:r>
-        <w:rPr>
-          <w:noProof/>
-        </w:rPr>
-        <w:t>3</w:t>
-      </w:r>
-      <w:r>
-        <w:fldChar w:fldCharType="end"/>
-      </w:r>
-    </w:p>
-  </w:footnote>
-  <w:footnote w:id="5">
-    <w:p>
-      <w:pPr>
-        <w:pStyle w:val="FootnoteText"/>
-      </w:pPr>
-      <w:r>
-        <w:rPr>
-          <w:rStyle w:val="FootnoteReference"/>
-        </w:rPr>
-        <w:footnoteRef/>
-      </w:r>
-      <w:r>
-        <w:t xml:space="preserve"> </w:t>
-      </w:r>
-      <w:r>
-        <w:fldChar w:fldCharType="begin"/>
-      </w:r>
-      <w:r>
-        <w:instrText xml:space="preserve"> REF _Ref184130672 \h </w:instrText>
-      </w:r>
-      <w:r>
-        <w:fldChar w:fldCharType="separate"/>
-      </w:r>
-      <w:r>
-        <w:t xml:space="preserve">Appendix </w:t>
-      </w:r>
-      <w:r>
-        <w:rPr>
-          <w:noProof/>
-        </w:rPr>
-        <w:t>5</w:t>
-      </w:r>
-      <w:r>
-        <w:fldChar w:fldCharType="end"/>
-      </w:r>
-    </w:p>
-  </w:footnote>
-  <w:footnote w:id="6">
-    <w:p>
-      <w:pPr>
-        <w:pStyle w:val="FootnoteText"/>
-      </w:pPr>
-      <w:r>
-        <w:rPr>
-          <w:rStyle w:val="FootnoteReference"/>
-        </w:rPr>
-        <w:footnoteRef/>
-      </w:r>
-      <w:r>
-        <w:t xml:space="preserve"> </w:t>
-      </w:r>
-      <w:r>
-        <w:fldChar w:fldCharType="begin"/>
-      </w:r>
-      <w:r>
-        <w:instrText xml:space="preserve"> REF _Ref184130678 \h </w:instrText>
-      </w:r>
-      <w:r>
-        <w:fldChar w:fldCharType="separate"/>
-      </w:r>
-      <w:r>
-        <w:t xml:space="preserve">Appendix </w:t>
-      </w:r>
-      <w:r>
-        <w:rPr>
-          <w:noProof/>
-        </w:rPr>
-        <w:t>6</w:t>
-      </w:r>
-      <w:r>
-        <w:fldChar w:fldCharType="end"/>
-      </w:r>
-    </w:p>
-  </w:footnote>
-  <w:footnote w:id="7">
-    <w:p>
-      <w:pPr>
-        <w:pStyle w:val="FootnoteText"/>
-      </w:pPr>
-      <w:r>
-        <w:rPr>
-          <w:rStyle w:val="FootnoteReference"/>
-        </w:rPr>
-        <w:footnoteRef/>
-      </w:r>
-      <w:r>
-        <w:t xml:space="preserve"> </w:t>
-      </w:r>
-      <w:r>
-        <w:fldChar w:fldCharType="begin"/>
-      </w:r>
-      <w:r>
-        <w:instrText xml:space="preserve"> REF _Ref184140364 \h </w:instrText>
-      </w:r>
-      <w:r>
-        <w:fldChar w:fldCharType="separate"/>
-      </w:r>
-      <w:r>
-        <w:t xml:space="preserve">Appendix </w:t>
-      </w:r>
-      <w:r>
-        <w:rPr>
-          <w:noProof/>
-        </w:rPr>
-        <w:t>7</w:t>
-      </w:r>
       <w:r>
         <w:fldChar w:fldCharType="end"/>
       </w:r>
@@ -40413,7 +39110,7 @@
         <w:fldChar w:fldCharType="begin"/>
       </w:r>
       <w:r>
-        <w:instrText xml:space="preserve"> REF _Ref184140369 \h </w:instrText>
+        <w:instrText xml:space="preserve"> REF _Ref184682451 \h </w:instrText>
       </w:r>
       <w:r>
         <w:fldChar w:fldCharType="separate"/>
@@ -40425,7 +39122,7 @@
         <w:rPr>
           <w:noProof/>
         </w:rPr>
-        <w:t>8</w:t>
+        <w:t>18</w:t>
       </w:r>
       <w:r>
         <w:fldChar w:fldCharType="end"/>
@@ -40435,121 +39132,35 @@
   <w:footnote w:id="9">
     <w:p>
       <w:pPr>
-        <w:rPr>
-          <w:sz w:val="20"/>
-          <w:szCs w:val="20"/>
-        </w:rPr>
+        <w:pStyle w:val="FootnoteText"/>
       </w:pPr>
       <w:r>
         <w:rPr>
           <w:rStyle w:val="FootnoteReference"/>
-          <w:sz w:val="20"/>
-          <w:szCs w:val="20"/>
         </w:rPr>
         <w:footnoteRef/>
       </w:r>
       <w:r>
-        <w:rPr>
-          <w:sz w:val="22"/>
-          <w:szCs w:val="22"/>
-        </w:rPr>
         <w:t xml:space="preserve"> </w:t>
       </w:r>
       <w:r>
-        <w:rPr>
-          <w:sz w:val="20"/>
-          <w:szCs w:val="20"/>
-        </w:rPr>
         <w:fldChar w:fldCharType="begin"/>
       </w:r>
       <w:r>
-        <w:rPr>
-          <w:sz w:val="20"/>
-          <w:szCs w:val="20"/>
-        </w:rPr>
-        <w:instrText xml:space="preserve"> REF _Ref184151649 \h </w:instrText>
-      </w:r>
-      <w:r>
-        <w:rPr>
-          <w:sz w:val="20"/>
-          <w:szCs w:val="20"/>
-        </w:rPr>
-        <w:instrText xml:space="preserve"> \* MERGEFORMAT </w:instrText>
-      </w:r>
-      <w:r>
-        <w:rPr>
-          <w:sz w:val="20"/>
-          <w:szCs w:val="20"/>
-        </w:rPr>
-      </w:r>
-      <w:r>
-        <w:rPr>
-          <w:sz w:val="20"/>
-          <w:szCs w:val="20"/>
-        </w:rPr>
+        <w:instrText xml:space="preserve"> REF _Ref184682836 \h </w:instrText>
+      </w:r>
+      <w:r>
         <w:fldChar w:fldCharType="separate"/>
       </w:r>
       <w:r>
-        <w:rPr>
-          <w:sz w:val="20"/>
-          <w:szCs w:val="20"/>
-        </w:rPr>
         <w:t xml:space="preserve">Appendix </w:t>
       </w:r>
       <w:r>
         <w:rPr>
           <w:noProof/>
-          <w:sz w:val="20"/>
-          <w:szCs w:val="20"/>
-        </w:rPr>
-        <w:t>9</w:t>
-      </w:r>
-      <w:r>
-        <w:rPr>
-          <w:sz w:val="20"/>
-          <w:szCs w:val="20"/>
-        </w:rPr>
-        <w:fldChar w:fldCharType="end"/>
-      </w:r>
-      <w:r>
-        <w:rPr>
-          <w:sz w:val="20"/>
-          <w:szCs w:val="20"/>
-        </w:rPr>
-        <w:fldChar w:fldCharType="begin"/>
-      </w:r>
-      <w:r>
-        <w:rPr>
-          <w:sz w:val="20"/>
-          <w:szCs w:val="20"/>
-        </w:rPr>
-        <w:instrText xml:space="preserve"> REF _Ref184140371 \h </w:instrText>
-      </w:r>
-      <w:r>
-        <w:rPr>
-          <w:sz w:val="20"/>
-          <w:szCs w:val="20"/>
-        </w:rPr>
-        <w:instrText xml:space="preserve"> \* MERGEFORMAT </w:instrText>
-      </w:r>
-      <w:r>
-        <w:rPr>
-          <w:sz w:val="20"/>
-          <w:szCs w:val="20"/>
-        </w:rPr>
-      </w:r>
-      <w:r>
-        <w:rPr>
-          <w:sz w:val="20"/>
-          <w:szCs w:val="20"/>
-        </w:rPr>
-        <w:fldChar w:fldCharType="separate"/>
-      </w:r>
-    </w:p>
-    <w:p>
-      <w:pPr>
-        <w:pStyle w:val="FootnoteText"/>
-      </w:pPr>
+        </w:rPr>
+        <w:t>19</w:t>
+      </w:r>
       <w:r>
         <w:fldChar w:fldCharType="end"/>
       </w:r>
@@ -40573,25 +39184,19 @@
         <w:fldChar w:fldCharType="begin"/>
       </w:r>
       <w:r>
-        <w:instrText xml:space="preserve"> REF _Ref184682451 \h </w:instrText>
+        <w:instrText xml:space="preserve"> REF _Ref184680494 \h </w:instrText>
       </w:r>
       <w:r>
         <w:fldChar w:fldCharType="separate"/>
       </w:r>
       <w:r>
-        <w:t>Appen</w:t>
-      </w:r>
-      <w:r>
-        <w:t>d</w:t>
-      </w:r>
-      <w:r>
-        <w:t xml:space="preserve">ix </w:t>
+        <w:t xml:space="preserve">Appendix </w:t>
       </w:r>
       <w:r>
         <w:rPr>
           <w:noProof/>
         </w:rPr>
-        <w:t>18</w:t>
+        <w:t>17</w:t>
       </w:r>
       <w:r>
         <w:fldChar w:fldCharType="end"/>
@@ -40616,7 +39221,7 @@
         <w:fldChar w:fldCharType="begin"/>
       </w:r>
       <w:r>
-        <w:instrText xml:space="preserve"> REF _Ref184682836 \h </w:instrText>
+        <w:instrText xml:space="preserve"> REF _Ref184217244 \h </w:instrText>
       </w:r>
       <w:r>
         <w:fldChar w:fldCharType="separate"/>
@@ -40628,7 +39233,7 @@
         <w:rPr>
           <w:noProof/>
         </w:rPr>
-        <w:t>19</w:t>
+        <w:t>11</w:t>
       </w:r>
       <w:r>
         <w:fldChar w:fldCharType="end"/>
@@ -40653,7 +39258,7 @@
         <w:fldChar w:fldCharType="begin"/>
       </w:r>
       <w:r>
-        <w:instrText xml:space="preserve"> REF _Ref184680494 \h </w:instrText>
+        <w:instrText xml:space="preserve"> REF _Ref184217247 \h </w:instrText>
       </w:r>
       <w:r>
         <w:fldChar w:fldCharType="separate"/>
@@ -40665,7 +39270,7 @@
         <w:rPr>
           <w:noProof/>
         </w:rPr>
-        <w:t>17</w:t>
+        <w:t>12</w:t>
       </w:r>
       <w:r>
         <w:fldChar w:fldCharType="end"/>
@@ -40690,7 +39295,7 @@
         <w:fldChar w:fldCharType="begin"/>
       </w:r>
       <w:r>
-        <w:instrText xml:space="preserve"> REF _Ref184217244 \h </w:instrText>
+        <w:instrText xml:space="preserve"> REF _Ref184217254 \h </w:instrText>
       </w:r>
       <w:r>
         <w:fldChar w:fldCharType="separate"/>
@@ -40702,7 +39307,7 @@
         <w:rPr>
           <w:noProof/>
         </w:rPr>
-        <w:t>11</w:t>
+        <w:t>13</w:t>
       </w:r>
       <w:r>
         <w:fldChar w:fldCharType="end"/>
@@ -40727,7 +39332,7 @@
         <w:fldChar w:fldCharType="begin"/>
       </w:r>
       <w:r>
-        <w:instrText xml:space="preserve"> REF _Ref184217247 \h </w:instrText>
+        <w:instrText xml:space="preserve"> REF _Ref184217289 \h </w:instrText>
       </w:r>
       <w:r>
         <w:fldChar w:fldCharType="separate"/>
@@ -40739,7 +39344,7 @@
         <w:rPr>
           <w:noProof/>
         </w:rPr>
-        <w:t>12</w:t>
+        <w:t>14</w:t>
       </w:r>
       <w:r>
         <w:fldChar w:fldCharType="end"/>
@@ -40764,7 +39369,7 @@
         <w:fldChar w:fldCharType="begin"/>
       </w:r>
       <w:r>
-        <w:instrText xml:space="preserve"> REF _Ref184217254 \h </w:instrText>
+        <w:instrText xml:space="preserve"> REF _Ref184677851 \h </w:instrText>
       </w:r>
       <w:r>
         <w:fldChar w:fldCharType="separate"/>
@@ -40776,7 +39381,7 @@
         <w:rPr>
           <w:noProof/>
         </w:rPr>
-        <w:t>13</w:t>
+        <w:t>15</w:t>
       </w:r>
       <w:r>
         <w:fldChar w:fldCharType="end"/>
@@ -40801,87 +39406,16 @@
         <w:fldChar w:fldCharType="begin"/>
       </w:r>
       <w:r>
-        <w:instrText xml:space="preserve"> REF _Ref184217289 \h </w:instrText>
+        <w:instrText xml:space="preserve"> REF _Ref184677854 \h </w:instrText>
       </w:r>
       <w:r>
         <w:fldChar w:fldCharType="separate"/>
       </w:r>
       <w:r>
-        <w:t xml:space="preserve">Appendix </w:t>
-      </w:r>
-      <w:r>
-        <w:rPr>
-          <w:noProof/>
-        </w:rPr>
-        <w:t>14</w:t>
-      </w:r>
-      <w:r>
-        <w:fldChar w:fldCharType="end"/>
-      </w:r>
-    </w:p>
-  </w:footnote>
-  <w:footnote w:id="17">
-    <w:p>
-      <w:pPr>
-        <w:pStyle w:val="FootnoteText"/>
-      </w:pPr>
-      <w:r>
-        <w:rPr>
-          <w:rStyle w:val="FootnoteReference"/>
-        </w:rPr>
-        <w:footnoteRef/>
+        <w:t>Appendix</w:t>
       </w:r>
       <w:r>
         <w:t xml:space="preserve"> </w:t>
-      </w:r>
-      <w:r>
-        <w:fldChar w:fldCharType="begin"/>
-      </w:r>
-      <w:r>
-        <w:instrText xml:space="preserve"> REF _Ref184677851 \h </w:instrText>
-      </w:r>
-      <w:r>
-        <w:fldChar w:fldCharType="separate"/>
-      </w:r>
-      <w:r>
-        <w:t xml:space="preserve">Appendix </w:t>
-      </w:r>
-      <w:r>
-        <w:rPr>
-          <w:noProof/>
-        </w:rPr>
-        <w:t>15</w:t>
-      </w:r>
-      <w:r>
-        <w:fldChar w:fldCharType="end"/>
-      </w:r>
-    </w:p>
-  </w:footnote>
-  <w:footnote w:id="18">
-    <w:p>
-      <w:pPr>
-        <w:pStyle w:val="FootnoteText"/>
-      </w:pPr>
-      <w:r>
-        <w:rPr>
-          <w:rStyle w:val="FootnoteReference"/>
-        </w:rPr>
-        <w:footnoteRef/>
-      </w:r>
-      <w:r>
-        <w:t xml:space="preserve"> </w:t>
-      </w:r>
-      <w:r>
-        <w:fldChar w:fldCharType="begin"/>
-      </w:r>
-      <w:r>
-        <w:instrText xml:space="preserve"> REF _Ref184677854 \h </w:instrText>
-      </w:r>
-      <w:r>
-        <w:fldChar w:fldCharType="separate"/>
-      </w:r>
-      <w:r>
-        <w:t xml:space="preserve">Appendix </w:t>
       </w:r>
       <w:r>
         <w:rPr>
@@ -41441,6 +39975,12 @@
   </w:num>
   <w:num w:numId="10" w16cid:durableId="1922523015">
     <w:abstractNumId w:val="4"/>
+  </w:num>
+  <w:num w:numId="11" w16cid:durableId="1816531381">
+    <w:abstractNumId w:val="2"/>
+    <w:lvlOverride w:ilvl="0">
+      <w:startOverride w:val="1"/>
+    </w:lvlOverride>
   </w:num>
 </w:numbering>
 </file>

</xml_diff>